<commit_message>
edited reunion docx, added more codes to the widgets
</commit_message>
<xml_diff>
--- a/docs/reuniao 2005/reuniao-200521.docx
+++ b/docs/reuniao 2005/reuniao-200521.docx
@@ -935,19 +935,87 @@
           <w:bCs/>
           <w:sz w:val="24"/>
           <w:szCs w:val="24"/>
-          <w:lang w:val="en-US"/>
-        </w:rPr>
-      </w:pPr>
+          <w:lang w:val="pt-PT"/>
+        </w:rPr>
+      </w:pPr>
+      <w:proofErr w:type="spellStart"/>
       <w:r>
         <w:rPr>
           <w:b/>
           <w:bCs/>
           <w:sz w:val="24"/>
           <w:szCs w:val="24"/>
-          <w:lang w:val="en-US"/>
-        </w:rPr>
-        <w:t>Widget Jira Sprint Gauge Chart</w:t>
-      </w:r>
+          <w:lang w:val="pt-PT"/>
+        </w:rPr>
+        <w:t>Widget</w:t>
+      </w:r>
+      <w:proofErr w:type="spellEnd"/>
+      <w:r>
+        <w:rPr>
+          <w:b/>
+          <w:bCs/>
+          <w:sz w:val="24"/>
+          <w:szCs w:val="24"/>
+          <w:lang w:val="pt-PT"/>
+        </w:rPr>
+        <w:t xml:space="preserve"> </w:t>
+      </w:r>
+      <w:proofErr w:type="spellStart"/>
+      <w:r>
+        <w:rPr>
+          <w:b/>
+          <w:bCs/>
+          <w:sz w:val="24"/>
+          <w:szCs w:val="24"/>
+          <w:lang w:val="pt-PT"/>
+        </w:rPr>
+        <w:t>Jira</w:t>
+      </w:r>
+      <w:proofErr w:type="spellEnd"/>
+      <w:r>
+        <w:rPr>
+          <w:b/>
+          <w:bCs/>
+          <w:sz w:val="24"/>
+          <w:szCs w:val="24"/>
+          <w:lang w:val="pt-PT"/>
+        </w:rPr>
+        <w:t xml:space="preserve"> Sprint </w:t>
+      </w:r>
+      <w:proofErr w:type="spellStart"/>
+      <w:r>
+        <w:rPr>
+          <w:b/>
+          <w:bCs/>
+          <w:sz w:val="24"/>
+          <w:szCs w:val="24"/>
+          <w:lang w:val="pt-PT"/>
+        </w:rPr>
+        <w:t>Gauge</w:t>
+      </w:r>
+      <w:proofErr w:type="spellEnd"/>
+      <w:r>
+        <w:rPr>
+          <w:b/>
+          <w:bCs/>
+          <w:sz w:val="24"/>
+          <w:szCs w:val="24"/>
+          <w:lang w:val="pt-PT"/>
+        </w:rPr>
+        <w:t xml:space="preserve"> </w:t>
+      </w:r>
+      <w:proofErr w:type="spellStart"/>
+      <w:r>
+        <w:rPr>
+          <w:b/>
+          <w:bCs/>
+          <w:sz w:val="24"/>
+          <w:szCs w:val="24"/>
+          <w:lang w:val="pt-PT"/>
+        </w:rPr>
+        <w:t>Chart</w:t>
+      </w:r>
+      <w:proofErr w:type="spellEnd"/>
     </w:p>
     <w:p>
       <w:pPr>
@@ -1168,29 +1236,7 @@
           <w:szCs w:val="18"/>
           <w:lang w:val="en-US" w:eastAsia="ja-JP"/>
         </w:rPr>
-        <w:t>"</w:t>
-      </w:r>
-      <w:proofErr w:type="spellStart"/>
-      <w:r>
-        <w:rPr>
-          <w:rFonts w:ascii="Courier New" w:eastAsia="Times New Roman" w:hAnsi="Courier New" w:cs="Courier New"/>
-          <w:color w:val="CE9178"/>
-          <w:sz w:val="18"/>
-          <w:szCs w:val="18"/>
-          <w:lang w:val="en-US" w:eastAsia="ja-JP"/>
-        </w:rPr>
-        <w:t>hgoPYHkBcUCkGPbawwET</w:t>
-      </w:r>
-      <w:proofErr w:type="spellEnd"/>
-      <w:r>
-        <w:rPr>
-          <w:rFonts w:ascii="Courier New" w:eastAsia="Times New Roman" w:hAnsi="Courier New" w:cs="Courier New"/>
-          <w:color w:val="CE9178"/>
-          <w:sz w:val="18"/>
-          <w:szCs w:val="18"/>
-          <w:lang w:val="en-US" w:eastAsia="ja-JP"/>
-        </w:rPr>
-        <w:t>"</w:t>
+        <w:t>"E1-YhXkBDnV13TBBrohx"</w:t>
       </w:r>
       <w:r>
         <w:rPr>
@@ -1442,7 +1488,7 @@
           <w:szCs w:val="18"/>
           <w:lang w:val="en-US" w:eastAsia="ja-JP"/>
         </w:rPr>
-        <w:t>"data"</w:t>
+        <w:t>"code"</w:t>
       </w:r>
       <w:r>
         <w:rPr>
@@ -1467,12 +1513,22 @@
       <w:r>
         <w:rPr>
           <w:rFonts w:ascii="Courier New" w:eastAsia="Times New Roman" w:hAnsi="Courier New" w:cs="Courier New"/>
-          <w:color w:val="DCDCDC"/>
-          <w:sz w:val="18"/>
-          <w:szCs w:val="18"/>
-          <w:lang w:val="en-US" w:eastAsia="ja-JP"/>
-        </w:rPr>
-        <w:t>[</w:t>
+          <w:color w:val="CE9178"/>
+          <w:sz w:val="18"/>
+          <w:szCs w:val="18"/>
+          <w:lang w:val="en-US" w:eastAsia="ja-JP"/>
+        </w:rPr>
+        <w:t>"J_SDGC"</w:t>
+      </w:r>
+      <w:r>
+        <w:rPr>
+          <w:rFonts w:ascii="Courier New" w:eastAsia="Times New Roman" w:hAnsi="Courier New" w:cs="Courier New"/>
+          <w:color w:val="DCDCDC"/>
+          <w:sz w:val="18"/>
+          <w:szCs w:val="18"/>
+          <w:lang w:val="en-US" w:eastAsia="ja-JP"/>
+        </w:rPr>
+        <w:t>,</w:t>
       </w:r>
     </w:p>
     <w:p>
@@ -1495,17 +1551,47 @@
           <w:szCs w:val="18"/>
           <w:lang w:val="en-US" w:eastAsia="ja-JP"/>
         </w:rPr>
-        <w:t>                        </w:t>
-      </w:r>
-      <w:r>
-        <w:rPr>
-          <w:rFonts w:ascii="Courier New" w:eastAsia="Times New Roman" w:hAnsi="Courier New" w:cs="Courier New"/>
-          <w:color w:val="DCDCDC"/>
-          <w:sz w:val="18"/>
-          <w:szCs w:val="18"/>
-          <w:lang w:val="en-US" w:eastAsia="ja-JP"/>
-        </w:rPr>
-        <w:t>{</w:t>
+        <w:t>                    </w:t>
+      </w:r>
+      <w:r>
+        <w:rPr>
+          <w:rFonts w:ascii="Courier New" w:eastAsia="Times New Roman" w:hAnsi="Courier New" w:cs="Courier New"/>
+          <w:color w:val="9CDCFE"/>
+          <w:sz w:val="18"/>
+          <w:szCs w:val="18"/>
+          <w:lang w:val="en-US" w:eastAsia="ja-JP"/>
+        </w:rPr>
+        <w:t>"data"</w:t>
+      </w:r>
+      <w:r>
+        <w:rPr>
+          <w:rFonts w:ascii="Courier New" w:eastAsia="Times New Roman" w:hAnsi="Courier New" w:cs="Courier New"/>
+          <w:color w:val="DCDCDC"/>
+          <w:sz w:val="18"/>
+          <w:szCs w:val="18"/>
+          <w:lang w:val="en-US" w:eastAsia="ja-JP"/>
+        </w:rPr>
+        <w:t>:</w:t>
+      </w:r>
+      <w:r>
+        <w:rPr>
+          <w:rFonts w:ascii="Courier New" w:eastAsia="Times New Roman" w:hAnsi="Courier New" w:cs="Courier New"/>
+          <w:color w:val="D4D4D4"/>
+          <w:sz w:val="18"/>
+          <w:szCs w:val="18"/>
+          <w:lang w:val="en-US" w:eastAsia="ja-JP"/>
+        </w:rPr>
+        <w:t> </w:t>
+      </w:r>
+      <w:r>
+        <w:rPr>
+          <w:rFonts w:ascii="Courier New" w:eastAsia="Times New Roman" w:hAnsi="Courier New" w:cs="Courier New"/>
+          <w:color w:val="DCDCDC"/>
+          <w:sz w:val="18"/>
+          <w:szCs w:val="18"/>
+          <w:lang w:val="en-US" w:eastAsia="ja-JP"/>
+        </w:rPr>
+        <w:t>[</w:t>
       </w:r>
     </w:p>
     <w:p>
@@ -1528,79 +1614,17 @@
           <w:szCs w:val="18"/>
           <w:lang w:val="en-US" w:eastAsia="ja-JP"/>
         </w:rPr>
-        <w:t>                            </w:t>
-      </w:r>
-      <w:r>
-        <w:rPr>
-          <w:rFonts w:ascii="Courier New" w:eastAsia="Times New Roman" w:hAnsi="Courier New" w:cs="Courier New"/>
-          <w:color w:val="9CDCFE"/>
-          <w:sz w:val="18"/>
-          <w:szCs w:val="18"/>
-          <w:lang w:val="en-US" w:eastAsia="ja-JP"/>
-        </w:rPr>
-        <w:t>"</w:t>
-      </w:r>
-      <w:proofErr w:type="spellStart"/>
-      <w:r>
-        <w:rPr>
-          <w:rFonts w:ascii="Courier New" w:eastAsia="Times New Roman" w:hAnsi="Courier New" w:cs="Courier New"/>
-          <w:color w:val="9CDCFE"/>
-          <w:sz w:val="18"/>
-          <w:szCs w:val="18"/>
-          <w:lang w:val="en-US" w:eastAsia="ja-JP"/>
-        </w:rPr>
-        <w:t>sprintName</w:t>
-      </w:r>
-      <w:proofErr w:type="spellEnd"/>
-      <w:r>
-        <w:rPr>
-          <w:rFonts w:ascii="Courier New" w:eastAsia="Times New Roman" w:hAnsi="Courier New" w:cs="Courier New"/>
-          <w:color w:val="9CDCFE"/>
-          <w:sz w:val="18"/>
-          <w:szCs w:val="18"/>
-          <w:lang w:val="en-US" w:eastAsia="ja-JP"/>
-        </w:rPr>
-        <w:t>"</w:t>
-      </w:r>
-      <w:r>
-        <w:rPr>
-          <w:rFonts w:ascii="Courier New" w:eastAsia="Times New Roman" w:hAnsi="Courier New" w:cs="Courier New"/>
-          <w:color w:val="DCDCDC"/>
-          <w:sz w:val="18"/>
-          <w:szCs w:val="18"/>
-          <w:lang w:val="en-US" w:eastAsia="ja-JP"/>
-        </w:rPr>
-        <w:t>:</w:t>
-      </w:r>
-      <w:r>
-        <w:rPr>
-          <w:rFonts w:ascii="Courier New" w:eastAsia="Times New Roman" w:hAnsi="Courier New" w:cs="Courier New"/>
-          <w:color w:val="D4D4D4"/>
-          <w:sz w:val="18"/>
-          <w:szCs w:val="18"/>
-          <w:lang w:val="en-US" w:eastAsia="ja-JP"/>
-        </w:rPr>
-        <w:t> </w:t>
-      </w:r>
-      <w:r>
-        <w:rPr>
-          <w:rFonts w:ascii="Courier New" w:eastAsia="Times New Roman" w:hAnsi="Courier New" w:cs="Courier New"/>
-          <w:color w:val="CE9178"/>
-          <w:sz w:val="18"/>
-          <w:szCs w:val="18"/>
-          <w:lang w:val="en-US" w:eastAsia="ja-JP"/>
-        </w:rPr>
-        <w:t>"SP Sprint 2"</w:t>
-      </w:r>
-      <w:r>
-        <w:rPr>
-          <w:rFonts w:ascii="Courier New" w:eastAsia="Times New Roman" w:hAnsi="Courier New" w:cs="Courier New"/>
-          <w:color w:val="DCDCDC"/>
-          <w:sz w:val="18"/>
-          <w:szCs w:val="18"/>
-          <w:lang w:val="en-US" w:eastAsia="ja-JP"/>
-        </w:rPr>
-        <w:t>,</w:t>
+        <w:t>                        </w:t>
+      </w:r>
+      <w:r>
+        <w:rPr>
+          <w:rFonts w:ascii="Courier New" w:eastAsia="Times New Roman" w:hAnsi="Courier New" w:cs="Courier New"/>
+          <w:color w:val="DCDCDC"/>
+          <w:sz w:val="18"/>
+          <w:szCs w:val="18"/>
+          <w:lang w:val="en-US" w:eastAsia="ja-JP"/>
+        </w:rPr>
+        <w:t>{</w:t>
       </w:r>
     </w:p>
     <w:p>
@@ -1633,7 +1657,29 @@
           <w:szCs w:val="18"/>
           <w:lang w:val="en-US" w:eastAsia="ja-JP"/>
         </w:rPr>
-        <w:t>"info"</w:t>
+        <w:t>"</w:t>
+      </w:r>
+      <w:proofErr w:type="spellStart"/>
+      <w:r>
+        <w:rPr>
+          <w:rFonts w:ascii="Courier New" w:eastAsia="Times New Roman" w:hAnsi="Courier New" w:cs="Courier New"/>
+          <w:color w:val="9CDCFE"/>
+          <w:sz w:val="18"/>
+          <w:szCs w:val="18"/>
+          <w:lang w:val="en-US" w:eastAsia="ja-JP"/>
+        </w:rPr>
+        <w:t>sprintName</w:t>
+      </w:r>
+      <w:proofErr w:type="spellEnd"/>
+      <w:r>
+        <w:rPr>
+          <w:rFonts w:ascii="Courier New" w:eastAsia="Times New Roman" w:hAnsi="Courier New" w:cs="Courier New"/>
+          <w:color w:val="9CDCFE"/>
+          <w:sz w:val="18"/>
+          <w:szCs w:val="18"/>
+          <w:lang w:val="en-US" w:eastAsia="ja-JP"/>
+        </w:rPr>
+        <w:t>"</w:t>
       </w:r>
       <w:r>
         <w:rPr>
@@ -1658,12 +1704,22 @@
       <w:r>
         <w:rPr>
           <w:rFonts w:ascii="Courier New" w:eastAsia="Times New Roman" w:hAnsi="Courier New" w:cs="Courier New"/>
-          <w:color w:val="DCDCDC"/>
-          <w:sz w:val="18"/>
-          <w:szCs w:val="18"/>
-          <w:lang w:val="en-US" w:eastAsia="ja-JP"/>
-        </w:rPr>
-        <w:t>{</w:t>
+          <w:color w:val="CE9178"/>
+          <w:sz w:val="18"/>
+          <w:szCs w:val="18"/>
+          <w:lang w:val="en-US" w:eastAsia="ja-JP"/>
+        </w:rPr>
+        <w:t>"SP Sprint 2"</w:t>
+      </w:r>
+      <w:r>
+        <w:rPr>
+          <w:rFonts w:ascii="Courier New" w:eastAsia="Times New Roman" w:hAnsi="Courier New" w:cs="Courier New"/>
+          <w:color w:val="DCDCDC"/>
+          <w:sz w:val="18"/>
+          <w:szCs w:val="18"/>
+          <w:lang w:val="en-US" w:eastAsia="ja-JP"/>
+        </w:rPr>
+        <w:t>,</w:t>
       </w:r>
     </w:p>
     <w:p>
@@ -1686,7 +1742,7 @@
           <w:szCs w:val="18"/>
           <w:lang w:val="en-US" w:eastAsia="ja-JP"/>
         </w:rPr>
-        <w:t>                                </w:t>
+        <w:t>                            </w:t>
       </w:r>
       <w:r>
         <w:rPr>
@@ -1696,29 +1752,7 @@
           <w:szCs w:val="18"/>
           <w:lang w:val="en-US" w:eastAsia="ja-JP"/>
         </w:rPr>
-        <w:t>"</w:t>
-      </w:r>
-      <w:proofErr w:type="spellStart"/>
-      <w:r>
-        <w:rPr>
-          <w:rFonts w:ascii="Courier New" w:eastAsia="Times New Roman" w:hAnsi="Courier New" w:cs="Courier New"/>
-          <w:color w:val="9CDCFE"/>
-          <w:sz w:val="18"/>
-          <w:szCs w:val="18"/>
-          <w:lang w:val="en-US" w:eastAsia="ja-JP"/>
-        </w:rPr>
-        <w:t>remaining_days</w:t>
-      </w:r>
-      <w:proofErr w:type="spellEnd"/>
-      <w:r>
-        <w:rPr>
-          <w:rFonts w:ascii="Courier New" w:eastAsia="Times New Roman" w:hAnsi="Courier New" w:cs="Courier New"/>
-          <w:color w:val="9CDCFE"/>
-          <w:sz w:val="18"/>
-          <w:szCs w:val="18"/>
-          <w:lang w:val="en-US" w:eastAsia="ja-JP"/>
-        </w:rPr>
-        <w:t>"</w:t>
+        <w:t>"info"</w:t>
       </w:r>
       <w:r>
         <w:rPr>
@@ -1743,22 +1777,12 @@
       <w:r>
         <w:rPr>
           <w:rFonts w:ascii="Courier New" w:eastAsia="Times New Roman" w:hAnsi="Courier New" w:cs="Courier New"/>
-          <w:color w:val="B5CEA8"/>
-          <w:sz w:val="18"/>
-          <w:szCs w:val="18"/>
-          <w:lang w:val="en-US" w:eastAsia="ja-JP"/>
-        </w:rPr>
-        <w:t>21</w:t>
-      </w:r>
-      <w:r>
-        <w:rPr>
-          <w:rFonts w:ascii="Courier New" w:eastAsia="Times New Roman" w:hAnsi="Courier New" w:cs="Courier New"/>
-          <w:color w:val="DCDCDC"/>
-          <w:sz w:val="18"/>
-          <w:szCs w:val="18"/>
-          <w:lang w:val="en-US" w:eastAsia="ja-JP"/>
-        </w:rPr>
-        <w:t>,</w:t>
+          <w:color w:val="DCDCDC"/>
+          <w:sz w:val="18"/>
+          <w:szCs w:val="18"/>
+          <w:lang w:val="en-US" w:eastAsia="ja-JP"/>
+        </w:rPr>
+        <w:t>{</w:t>
       </w:r>
     </w:p>
     <w:p>
@@ -1802,7 +1826,7 @@
           <w:szCs w:val="18"/>
           <w:lang w:val="en-US" w:eastAsia="ja-JP"/>
         </w:rPr>
-        <w:t>past_days</w:t>
+        <w:t>remaining_days</w:t>
       </w:r>
       <w:proofErr w:type="spellEnd"/>
       <w:r>
@@ -1843,7 +1867,7 @@
           <w:szCs w:val="18"/>
           <w:lang w:val="en-US" w:eastAsia="ja-JP"/>
         </w:rPr>
-        <w:t>7</w:t>
+        <w:t>14</w:t>
       </w:r>
       <w:r>
         <w:rPr>
@@ -1897,7 +1921,7 @@
           <w:szCs w:val="18"/>
           <w:lang w:val="en-US" w:eastAsia="ja-JP"/>
         </w:rPr>
-        <w:t>difference_in_days</w:t>
+        <w:t>past_days</w:t>
       </w:r>
       <w:proofErr w:type="spellEnd"/>
       <w:r>
@@ -1938,7 +1962,7 @@
           <w:szCs w:val="18"/>
           <w:lang w:val="en-US" w:eastAsia="ja-JP"/>
         </w:rPr>
-        <w:t>28</w:t>
+        <w:t>14</w:t>
       </w:r>
       <w:r>
         <w:rPr>
@@ -1981,7 +2005,29 @@
           <w:szCs w:val="18"/>
           <w:lang w:val="en-US" w:eastAsia="ja-JP"/>
         </w:rPr>
-        <w:t>"percentage"</w:t>
+        <w:t>"</w:t>
+      </w:r>
+      <w:proofErr w:type="spellStart"/>
+      <w:r>
+        <w:rPr>
+          <w:rFonts w:ascii="Courier New" w:eastAsia="Times New Roman" w:hAnsi="Courier New" w:cs="Courier New"/>
+          <w:color w:val="9CDCFE"/>
+          <w:sz w:val="18"/>
+          <w:szCs w:val="18"/>
+          <w:lang w:val="en-US" w:eastAsia="ja-JP"/>
+        </w:rPr>
+        <w:t>difference_in_days</w:t>
+      </w:r>
+      <w:proofErr w:type="spellEnd"/>
+      <w:r>
+        <w:rPr>
+          <w:rFonts w:ascii="Courier New" w:eastAsia="Times New Roman" w:hAnsi="Courier New" w:cs="Courier New"/>
+          <w:color w:val="9CDCFE"/>
+          <w:sz w:val="18"/>
+          <w:szCs w:val="18"/>
+          <w:lang w:val="en-US" w:eastAsia="ja-JP"/>
+        </w:rPr>
+        <w:t>"</w:t>
       </w:r>
       <w:r>
         <w:rPr>
@@ -2011,7 +2057,17 @@
           <w:szCs w:val="18"/>
           <w:lang w:val="en-US" w:eastAsia="ja-JP"/>
         </w:rPr>
-        <w:t>25</w:t>
+        <w:t>28</w:t>
+      </w:r>
+      <w:r>
+        <w:rPr>
+          <w:rFonts w:ascii="Courier New" w:eastAsia="Times New Roman" w:hAnsi="Courier New" w:cs="Courier New"/>
+          <w:color w:val="DCDCDC"/>
+          <w:sz w:val="18"/>
+          <w:szCs w:val="18"/>
+          <w:lang w:val="en-US" w:eastAsia="ja-JP"/>
+        </w:rPr>
+        <w:t>,</w:t>
       </w:r>
     </w:p>
     <w:p>
@@ -2034,17 +2090,47 @@
           <w:szCs w:val="18"/>
           <w:lang w:val="en-US" w:eastAsia="ja-JP"/>
         </w:rPr>
-        <w:t>                            </w:t>
-      </w:r>
-      <w:r>
-        <w:rPr>
-          <w:rFonts w:ascii="Courier New" w:eastAsia="Times New Roman" w:hAnsi="Courier New" w:cs="Courier New"/>
-          <w:color w:val="DCDCDC"/>
-          <w:sz w:val="18"/>
-          <w:szCs w:val="18"/>
-          <w:lang w:val="en-US" w:eastAsia="ja-JP"/>
-        </w:rPr>
-        <w:t>}</w:t>
+        <w:t>                                </w:t>
+      </w:r>
+      <w:r>
+        <w:rPr>
+          <w:rFonts w:ascii="Courier New" w:eastAsia="Times New Roman" w:hAnsi="Courier New" w:cs="Courier New"/>
+          <w:color w:val="9CDCFE"/>
+          <w:sz w:val="18"/>
+          <w:szCs w:val="18"/>
+          <w:lang w:val="en-US" w:eastAsia="ja-JP"/>
+        </w:rPr>
+        <w:t>"percentage"</w:t>
+      </w:r>
+      <w:r>
+        <w:rPr>
+          <w:rFonts w:ascii="Courier New" w:eastAsia="Times New Roman" w:hAnsi="Courier New" w:cs="Courier New"/>
+          <w:color w:val="DCDCDC"/>
+          <w:sz w:val="18"/>
+          <w:szCs w:val="18"/>
+          <w:lang w:val="en-US" w:eastAsia="ja-JP"/>
+        </w:rPr>
+        <w:t>:</w:t>
+      </w:r>
+      <w:r>
+        <w:rPr>
+          <w:rFonts w:ascii="Courier New" w:eastAsia="Times New Roman" w:hAnsi="Courier New" w:cs="Courier New"/>
+          <w:color w:val="D4D4D4"/>
+          <w:sz w:val="18"/>
+          <w:szCs w:val="18"/>
+          <w:lang w:val="en-US" w:eastAsia="ja-JP"/>
+        </w:rPr>
+        <w:t> </w:t>
+      </w:r>
+      <w:r>
+        <w:rPr>
+          <w:rFonts w:ascii="Courier New" w:eastAsia="Times New Roman" w:hAnsi="Courier New" w:cs="Courier New"/>
+          <w:color w:val="B5CEA8"/>
+          <w:sz w:val="18"/>
+          <w:szCs w:val="18"/>
+          <w:lang w:val="en-US" w:eastAsia="ja-JP"/>
+        </w:rPr>
+        <w:t>50</w:t>
       </w:r>
     </w:p>
     <w:p>
@@ -2067,17 +2153,17 @@
           <w:szCs w:val="18"/>
           <w:lang w:val="en-US" w:eastAsia="ja-JP"/>
         </w:rPr>
-        <w:t>                        </w:t>
-      </w:r>
-      <w:r>
-        <w:rPr>
-          <w:rFonts w:ascii="Courier New" w:eastAsia="Times New Roman" w:hAnsi="Courier New" w:cs="Courier New"/>
-          <w:color w:val="DCDCDC"/>
-          <w:sz w:val="18"/>
-          <w:szCs w:val="18"/>
-          <w:lang w:val="en-US" w:eastAsia="ja-JP"/>
-        </w:rPr>
-        <w:t>},</w:t>
+        <w:t>                            </w:t>
+      </w:r>
+      <w:r>
+        <w:rPr>
+          <w:rFonts w:ascii="Courier New" w:eastAsia="Times New Roman" w:hAnsi="Courier New" w:cs="Courier New"/>
+          <w:color w:val="DCDCDC"/>
+          <w:sz w:val="18"/>
+          <w:szCs w:val="18"/>
+          <w:lang w:val="en-US" w:eastAsia="ja-JP"/>
+        </w:rPr>
+        <w:t>}</w:t>
       </w:r>
     </w:p>
     <w:p>
@@ -2110,7 +2196,7 @@
           <w:szCs w:val="18"/>
           <w:lang w:val="en-US" w:eastAsia="ja-JP"/>
         </w:rPr>
-        <w:t>{</w:t>
+        <w:t>},</w:t>
       </w:r>
     </w:p>
     <w:p>
@@ -2133,79 +2219,17 @@
           <w:szCs w:val="18"/>
           <w:lang w:val="en-US" w:eastAsia="ja-JP"/>
         </w:rPr>
-        <w:t>                            </w:t>
-      </w:r>
-      <w:r>
-        <w:rPr>
-          <w:rFonts w:ascii="Courier New" w:eastAsia="Times New Roman" w:hAnsi="Courier New" w:cs="Courier New"/>
-          <w:color w:val="9CDCFE"/>
-          <w:sz w:val="18"/>
-          <w:szCs w:val="18"/>
-          <w:lang w:val="en-US" w:eastAsia="ja-JP"/>
-        </w:rPr>
-        <w:t>"</w:t>
-      </w:r>
-      <w:proofErr w:type="spellStart"/>
-      <w:r>
-        <w:rPr>
-          <w:rFonts w:ascii="Courier New" w:eastAsia="Times New Roman" w:hAnsi="Courier New" w:cs="Courier New"/>
-          <w:color w:val="9CDCFE"/>
-          <w:sz w:val="18"/>
-          <w:szCs w:val="18"/>
-          <w:lang w:val="en-US" w:eastAsia="ja-JP"/>
-        </w:rPr>
-        <w:t>sprintName</w:t>
-      </w:r>
-      <w:proofErr w:type="spellEnd"/>
-      <w:r>
-        <w:rPr>
-          <w:rFonts w:ascii="Courier New" w:eastAsia="Times New Roman" w:hAnsi="Courier New" w:cs="Courier New"/>
-          <w:color w:val="9CDCFE"/>
-          <w:sz w:val="18"/>
-          <w:szCs w:val="18"/>
-          <w:lang w:val="en-US" w:eastAsia="ja-JP"/>
-        </w:rPr>
-        <w:t>"</w:t>
-      </w:r>
-      <w:r>
-        <w:rPr>
-          <w:rFonts w:ascii="Courier New" w:eastAsia="Times New Roman" w:hAnsi="Courier New" w:cs="Courier New"/>
-          <w:color w:val="DCDCDC"/>
-          <w:sz w:val="18"/>
-          <w:szCs w:val="18"/>
-          <w:lang w:val="en-US" w:eastAsia="ja-JP"/>
-        </w:rPr>
-        <w:t>:</w:t>
-      </w:r>
-      <w:r>
-        <w:rPr>
-          <w:rFonts w:ascii="Courier New" w:eastAsia="Times New Roman" w:hAnsi="Courier New" w:cs="Courier New"/>
-          <w:color w:val="D4D4D4"/>
-          <w:sz w:val="18"/>
-          <w:szCs w:val="18"/>
-          <w:lang w:val="en-US" w:eastAsia="ja-JP"/>
-        </w:rPr>
-        <w:t> </w:t>
-      </w:r>
-      <w:r>
-        <w:rPr>
-          <w:rFonts w:ascii="Courier New" w:eastAsia="Times New Roman" w:hAnsi="Courier New" w:cs="Courier New"/>
-          <w:color w:val="CE9178"/>
-          <w:sz w:val="18"/>
-          <w:szCs w:val="18"/>
-          <w:lang w:val="en-US" w:eastAsia="ja-JP"/>
-        </w:rPr>
-        <w:t>"PROJ Sprint 1"</w:t>
-      </w:r>
-      <w:r>
-        <w:rPr>
-          <w:rFonts w:ascii="Courier New" w:eastAsia="Times New Roman" w:hAnsi="Courier New" w:cs="Courier New"/>
-          <w:color w:val="DCDCDC"/>
-          <w:sz w:val="18"/>
-          <w:szCs w:val="18"/>
-          <w:lang w:val="en-US" w:eastAsia="ja-JP"/>
-        </w:rPr>
-        <w:t>,</w:t>
+        <w:t>                        </w:t>
+      </w:r>
+      <w:r>
+        <w:rPr>
+          <w:rFonts w:ascii="Courier New" w:eastAsia="Times New Roman" w:hAnsi="Courier New" w:cs="Courier New"/>
+          <w:color w:val="DCDCDC"/>
+          <w:sz w:val="18"/>
+          <w:szCs w:val="18"/>
+          <w:lang w:val="en-US" w:eastAsia="ja-JP"/>
+        </w:rPr>
+        <w:t>{</w:t>
       </w:r>
     </w:p>
     <w:p>
@@ -2238,7 +2262,29 @@
           <w:szCs w:val="18"/>
           <w:lang w:val="en-US" w:eastAsia="ja-JP"/>
         </w:rPr>
-        <w:t>"info"</w:t>
+        <w:t>"</w:t>
+      </w:r>
+      <w:proofErr w:type="spellStart"/>
+      <w:r>
+        <w:rPr>
+          <w:rFonts w:ascii="Courier New" w:eastAsia="Times New Roman" w:hAnsi="Courier New" w:cs="Courier New"/>
+          <w:color w:val="9CDCFE"/>
+          <w:sz w:val="18"/>
+          <w:szCs w:val="18"/>
+          <w:lang w:val="en-US" w:eastAsia="ja-JP"/>
+        </w:rPr>
+        <w:t>sprintName</w:t>
+      </w:r>
+      <w:proofErr w:type="spellEnd"/>
+      <w:r>
+        <w:rPr>
+          <w:rFonts w:ascii="Courier New" w:eastAsia="Times New Roman" w:hAnsi="Courier New" w:cs="Courier New"/>
+          <w:color w:val="9CDCFE"/>
+          <w:sz w:val="18"/>
+          <w:szCs w:val="18"/>
+          <w:lang w:val="en-US" w:eastAsia="ja-JP"/>
+        </w:rPr>
+        <w:t>"</w:t>
       </w:r>
       <w:r>
         <w:rPr>
@@ -2263,12 +2309,22 @@
       <w:r>
         <w:rPr>
           <w:rFonts w:ascii="Courier New" w:eastAsia="Times New Roman" w:hAnsi="Courier New" w:cs="Courier New"/>
-          <w:color w:val="DCDCDC"/>
-          <w:sz w:val="18"/>
-          <w:szCs w:val="18"/>
-          <w:lang w:val="en-US" w:eastAsia="ja-JP"/>
-        </w:rPr>
-        <w:t>{</w:t>
+          <w:color w:val="CE9178"/>
+          <w:sz w:val="18"/>
+          <w:szCs w:val="18"/>
+          <w:lang w:val="en-US" w:eastAsia="ja-JP"/>
+        </w:rPr>
+        <w:t>"PROJ Sprint 1"</w:t>
+      </w:r>
+      <w:r>
+        <w:rPr>
+          <w:rFonts w:ascii="Courier New" w:eastAsia="Times New Roman" w:hAnsi="Courier New" w:cs="Courier New"/>
+          <w:color w:val="DCDCDC"/>
+          <w:sz w:val="18"/>
+          <w:szCs w:val="18"/>
+          <w:lang w:val="en-US" w:eastAsia="ja-JP"/>
+        </w:rPr>
+        <w:t>,</w:t>
       </w:r>
     </w:p>
     <w:p>
@@ -2291,7 +2347,7 @@
           <w:szCs w:val="18"/>
           <w:lang w:val="en-US" w:eastAsia="ja-JP"/>
         </w:rPr>
-        <w:t>                                </w:t>
+        <w:t>                            </w:t>
       </w:r>
       <w:r>
         <w:rPr>
@@ -2301,29 +2357,7 @@
           <w:szCs w:val="18"/>
           <w:lang w:val="en-US" w:eastAsia="ja-JP"/>
         </w:rPr>
-        <w:t>"</w:t>
-      </w:r>
-      <w:proofErr w:type="spellStart"/>
-      <w:r>
-        <w:rPr>
-          <w:rFonts w:ascii="Courier New" w:eastAsia="Times New Roman" w:hAnsi="Courier New" w:cs="Courier New"/>
-          <w:color w:val="9CDCFE"/>
-          <w:sz w:val="18"/>
-          <w:szCs w:val="18"/>
-          <w:lang w:val="en-US" w:eastAsia="ja-JP"/>
-        </w:rPr>
-        <w:t>remaining_days</w:t>
-      </w:r>
-      <w:proofErr w:type="spellEnd"/>
-      <w:r>
-        <w:rPr>
-          <w:rFonts w:ascii="Courier New" w:eastAsia="Times New Roman" w:hAnsi="Courier New" w:cs="Courier New"/>
-          <w:color w:val="9CDCFE"/>
-          <w:sz w:val="18"/>
-          <w:szCs w:val="18"/>
-          <w:lang w:val="en-US" w:eastAsia="ja-JP"/>
-        </w:rPr>
-        <w:t>"</w:t>
+        <w:t>"info"</w:t>
       </w:r>
       <w:r>
         <w:rPr>
@@ -2348,22 +2382,12 @@
       <w:r>
         <w:rPr>
           <w:rFonts w:ascii="Courier New" w:eastAsia="Times New Roman" w:hAnsi="Courier New" w:cs="Courier New"/>
-          <w:color w:val="B5CEA8"/>
-          <w:sz w:val="18"/>
-          <w:szCs w:val="18"/>
-          <w:lang w:val="en-US" w:eastAsia="ja-JP"/>
-        </w:rPr>
-        <w:t>21</w:t>
-      </w:r>
-      <w:r>
-        <w:rPr>
-          <w:rFonts w:ascii="Courier New" w:eastAsia="Times New Roman" w:hAnsi="Courier New" w:cs="Courier New"/>
-          <w:color w:val="DCDCDC"/>
-          <w:sz w:val="18"/>
-          <w:szCs w:val="18"/>
-          <w:lang w:val="en-US" w:eastAsia="ja-JP"/>
-        </w:rPr>
-        <w:t>,</w:t>
+          <w:color w:val="DCDCDC"/>
+          <w:sz w:val="18"/>
+          <w:szCs w:val="18"/>
+          <w:lang w:val="en-US" w:eastAsia="ja-JP"/>
+        </w:rPr>
+        <w:t>{</w:t>
       </w:r>
     </w:p>
     <w:p>
@@ -2407,7 +2431,7 @@
           <w:szCs w:val="18"/>
           <w:lang w:val="en-US" w:eastAsia="ja-JP"/>
         </w:rPr>
-        <w:t>past_days</w:t>
+        <w:t>remaining_days</w:t>
       </w:r>
       <w:proofErr w:type="spellEnd"/>
       <w:r>
@@ -2448,7 +2472,7 @@
           <w:szCs w:val="18"/>
           <w:lang w:val="en-US" w:eastAsia="ja-JP"/>
         </w:rPr>
-        <w:t>7</w:t>
+        <w:t>14</w:t>
       </w:r>
       <w:r>
         <w:rPr>
@@ -2502,7 +2526,7 @@
           <w:szCs w:val="18"/>
           <w:lang w:val="en-US" w:eastAsia="ja-JP"/>
         </w:rPr>
-        <w:t>difference_in_days</w:t>
+        <w:t>past_days</w:t>
       </w:r>
       <w:proofErr w:type="spellEnd"/>
       <w:r>
@@ -2543,7 +2567,7 @@
           <w:szCs w:val="18"/>
           <w:lang w:val="en-US" w:eastAsia="ja-JP"/>
         </w:rPr>
-        <w:t>28</w:t>
+        <w:t>14</w:t>
       </w:r>
       <w:r>
         <w:rPr>
@@ -2597,7 +2621,7 @@
           <w:szCs w:val="18"/>
           <w:lang w:val="pt-PT" w:eastAsia="ja-JP"/>
         </w:rPr>
-        <w:t>percentage</w:t>
+        <w:t>difference_in_days</w:t>
       </w:r>
       <w:proofErr w:type="spellEnd"/>
       <w:r>
@@ -2638,7 +2662,17 @@
           <w:szCs w:val="18"/>
           <w:lang w:val="pt-PT" w:eastAsia="ja-JP"/>
         </w:rPr>
-        <w:t>25</w:t>
+        <w:t>28</w:t>
+      </w:r>
+      <w:r>
+        <w:rPr>
+          <w:rFonts w:ascii="Courier New" w:eastAsia="Times New Roman" w:hAnsi="Courier New" w:cs="Courier New"/>
+          <w:color w:val="DCDCDC"/>
+          <w:sz w:val="18"/>
+          <w:szCs w:val="18"/>
+          <w:lang w:val="pt-PT" w:eastAsia="ja-JP"/>
+        </w:rPr>
+        <w:t>,</w:t>
       </w:r>
     </w:p>
     <w:p>
@@ -2661,17 +2695,69 @@
           <w:szCs w:val="18"/>
           <w:lang w:val="pt-PT" w:eastAsia="ja-JP"/>
         </w:rPr>
-        <w:t>                            </w:t>
-      </w:r>
-      <w:r>
-        <w:rPr>
-          <w:rFonts w:ascii="Courier New" w:eastAsia="Times New Roman" w:hAnsi="Courier New" w:cs="Courier New"/>
-          <w:color w:val="DCDCDC"/>
+        <w:t>                                </w:t>
+      </w:r>
+      <w:r>
+        <w:rPr>
+          <w:rFonts w:ascii="Courier New" w:eastAsia="Times New Roman" w:hAnsi="Courier New" w:cs="Courier New"/>
+          <w:color w:val="9CDCFE"/>
           <w:sz w:val="18"/>
           <w:szCs w:val="18"/>
           <w:lang w:val="pt-PT" w:eastAsia="ja-JP"/>
         </w:rPr>
-        <w:t>}</w:t>
+        <w:t>"</w:t>
+      </w:r>
+      <w:proofErr w:type="spellStart"/>
+      <w:r>
+        <w:rPr>
+          <w:rFonts w:ascii="Courier New" w:eastAsia="Times New Roman" w:hAnsi="Courier New" w:cs="Courier New"/>
+          <w:color w:val="9CDCFE"/>
+          <w:sz w:val="18"/>
+          <w:szCs w:val="18"/>
+          <w:lang w:val="pt-PT" w:eastAsia="ja-JP"/>
+        </w:rPr>
+        <w:t>percentage</w:t>
+      </w:r>
+      <w:proofErr w:type="spellEnd"/>
+      <w:r>
+        <w:rPr>
+          <w:rFonts w:ascii="Courier New" w:eastAsia="Times New Roman" w:hAnsi="Courier New" w:cs="Courier New"/>
+          <w:color w:val="9CDCFE"/>
+          <w:sz w:val="18"/>
+          <w:szCs w:val="18"/>
+          <w:lang w:val="pt-PT" w:eastAsia="ja-JP"/>
+        </w:rPr>
+        <w:t>"</w:t>
+      </w:r>
+      <w:r>
+        <w:rPr>
+          <w:rFonts w:ascii="Courier New" w:eastAsia="Times New Roman" w:hAnsi="Courier New" w:cs="Courier New"/>
+          <w:color w:val="DCDCDC"/>
+          <w:sz w:val="18"/>
+          <w:szCs w:val="18"/>
+          <w:lang w:val="pt-PT" w:eastAsia="ja-JP"/>
+        </w:rPr>
+        <w:t>:</w:t>
+      </w:r>
+      <w:r>
+        <w:rPr>
+          <w:rFonts w:ascii="Courier New" w:eastAsia="Times New Roman" w:hAnsi="Courier New" w:cs="Courier New"/>
+          <w:color w:val="D4D4D4"/>
+          <w:sz w:val="18"/>
+          <w:szCs w:val="18"/>
+          <w:lang w:val="pt-PT" w:eastAsia="ja-JP"/>
+        </w:rPr>
+        <w:t> </w:t>
+      </w:r>
+      <w:r>
+        <w:rPr>
+          <w:rFonts w:ascii="Courier New" w:eastAsia="Times New Roman" w:hAnsi="Courier New" w:cs="Courier New"/>
+          <w:color w:val="B5CEA8"/>
+          <w:sz w:val="18"/>
+          <w:szCs w:val="18"/>
+          <w:lang w:val="pt-PT" w:eastAsia="ja-JP"/>
+        </w:rPr>
+        <w:t>50</w:t>
       </w:r>
     </w:p>
     <w:p>
@@ -2694,7 +2780,7 @@
           <w:szCs w:val="18"/>
           <w:lang w:val="pt-PT" w:eastAsia="ja-JP"/>
         </w:rPr>
-        <w:t>                        </w:t>
+        <w:t>                            </w:t>
       </w:r>
       <w:r>
         <w:rPr>
@@ -2727,7 +2813,7 @@
           <w:szCs w:val="18"/>
           <w:lang w:val="pt-PT" w:eastAsia="ja-JP"/>
         </w:rPr>
-        <w:t>                    </w:t>
+        <w:t>                        </w:t>
       </w:r>
       <w:r>
         <w:rPr>
@@ -2737,7 +2823,7 @@
           <w:szCs w:val="18"/>
           <w:lang w:val="pt-PT" w:eastAsia="ja-JP"/>
         </w:rPr>
-        <w:t>]</w:t>
+        <w:t>}</w:t>
       </w:r>
     </w:p>
     <w:p>
@@ -2760,7 +2846,7 @@
           <w:szCs w:val="18"/>
           <w:lang w:val="pt-PT" w:eastAsia="ja-JP"/>
         </w:rPr>
-        <w:t>                </w:t>
+        <w:t>                    </w:t>
       </w:r>
       <w:r>
         <w:rPr>
@@ -2770,7 +2856,7 @@
           <w:szCs w:val="18"/>
           <w:lang w:val="pt-PT" w:eastAsia="ja-JP"/>
         </w:rPr>
-        <w:t>}</w:t>
+        <w:t>]</w:t>
       </w:r>
     </w:p>
     <w:p>
@@ -2980,6 +3066,7 @@
       <w:pPr>
         <w:shd w:val="clear" w:color="auto" w:fill="1E1E1E"/>
         <w:spacing w:after="0" w:line="270" w:lineRule="atLeast"/>
+        <w:ind w:firstLine="708"/>
         <w:rPr>
           <w:rFonts w:ascii="Courier New" w:eastAsia="Times New Roman" w:hAnsi="Courier New" w:cs="Courier New"/>
           <w:color w:val="D4D4D4"/>
@@ -3194,7 +3281,7 @@
           <w:szCs w:val="18"/>
           <w:lang w:val="en-US" w:eastAsia="ja-JP"/>
         </w:rPr>
-        <w:t>"hwoTYHkBcUCkGPba5gFs"</w:t>
+        <w:t>"FF-bhXkBDnV13TBBc4hp"</w:t>
       </w:r>
       <w:r>
         <w:rPr>
@@ -3446,7 +3533,7 @@
           <w:szCs w:val="18"/>
           <w:lang w:val="en-US" w:eastAsia="ja-JP"/>
         </w:rPr>
-        <w:t>"data"</w:t>
+        <w:t>"code"</w:t>
       </w:r>
       <w:r>
         <w:rPr>
@@ -3471,12 +3558,22 @@
       <w:r>
         <w:rPr>
           <w:rFonts w:ascii="Courier New" w:eastAsia="Times New Roman" w:hAnsi="Courier New" w:cs="Courier New"/>
-          <w:color w:val="DCDCDC"/>
-          <w:sz w:val="18"/>
-          <w:szCs w:val="18"/>
-          <w:lang w:val="en-US" w:eastAsia="ja-JP"/>
-        </w:rPr>
-        <w:t>[</w:t>
+          <w:color w:val="CE9178"/>
+          <w:sz w:val="18"/>
+          <w:szCs w:val="18"/>
+          <w:lang w:val="en-US" w:eastAsia="ja-JP"/>
+        </w:rPr>
+        <w:t>"S_PTPC-5"</w:t>
+      </w:r>
+      <w:r>
+        <w:rPr>
+          <w:rFonts w:ascii="Courier New" w:eastAsia="Times New Roman" w:hAnsi="Courier New" w:cs="Courier New"/>
+          <w:color w:val="DCDCDC"/>
+          <w:sz w:val="18"/>
+          <w:szCs w:val="18"/>
+          <w:lang w:val="en-US" w:eastAsia="ja-JP"/>
+        </w:rPr>
+        <w:t>,</w:t>
       </w:r>
     </w:p>
     <w:p>
@@ -3499,17 +3596,47 @@
           <w:szCs w:val="18"/>
           <w:lang w:val="en-US" w:eastAsia="ja-JP"/>
         </w:rPr>
-        <w:t>                        </w:t>
-      </w:r>
-      <w:r>
-        <w:rPr>
-          <w:rFonts w:ascii="Courier New" w:eastAsia="Times New Roman" w:hAnsi="Courier New" w:cs="Courier New"/>
-          <w:color w:val="DCDCDC"/>
-          <w:sz w:val="18"/>
-          <w:szCs w:val="18"/>
-          <w:lang w:val="en-US" w:eastAsia="ja-JP"/>
-        </w:rPr>
-        <w:t>{</w:t>
+        <w:t>                    </w:t>
+      </w:r>
+      <w:r>
+        <w:rPr>
+          <w:rFonts w:ascii="Courier New" w:eastAsia="Times New Roman" w:hAnsi="Courier New" w:cs="Courier New"/>
+          <w:color w:val="9CDCFE"/>
+          <w:sz w:val="18"/>
+          <w:szCs w:val="18"/>
+          <w:lang w:val="en-US" w:eastAsia="ja-JP"/>
+        </w:rPr>
+        <w:t>"data"</w:t>
+      </w:r>
+      <w:r>
+        <w:rPr>
+          <w:rFonts w:ascii="Courier New" w:eastAsia="Times New Roman" w:hAnsi="Courier New" w:cs="Courier New"/>
+          <w:color w:val="DCDCDC"/>
+          <w:sz w:val="18"/>
+          <w:szCs w:val="18"/>
+          <w:lang w:val="en-US" w:eastAsia="ja-JP"/>
+        </w:rPr>
+        <w:t>:</w:t>
+      </w:r>
+      <w:r>
+        <w:rPr>
+          <w:rFonts w:ascii="Courier New" w:eastAsia="Times New Roman" w:hAnsi="Courier New" w:cs="Courier New"/>
+          <w:color w:val="D4D4D4"/>
+          <w:sz w:val="18"/>
+          <w:szCs w:val="18"/>
+          <w:lang w:val="en-US" w:eastAsia="ja-JP"/>
+        </w:rPr>
+        <w:t> </w:t>
+      </w:r>
+      <w:r>
+        <w:rPr>
+          <w:rFonts w:ascii="Courier New" w:eastAsia="Times New Roman" w:hAnsi="Courier New" w:cs="Courier New"/>
+          <w:color w:val="DCDCDC"/>
+          <w:sz w:val="18"/>
+          <w:szCs w:val="18"/>
+          <w:lang w:val="en-US" w:eastAsia="ja-JP"/>
+        </w:rPr>
+        <w:t>[</w:t>
       </w:r>
     </w:p>
     <w:p>
@@ -3532,57 +3659,17 @@
           <w:szCs w:val="18"/>
           <w:lang w:val="en-US" w:eastAsia="ja-JP"/>
         </w:rPr>
-        <w:t>                            </w:t>
-      </w:r>
-      <w:r>
-        <w:rPr>
-          <w:rFonts w:ascii="Courier New" w:eastAsia="Times New Roman" w:hAnsi="Courier New" w:cs="Courier New"/>
-          <w:color w:val="9CDCFE"/>
-          <w:sz w:val="18"/>
-          <w:szCs w:val="18"/>
-          <w:lang w:val="en-US" w:eastAsia="ja-JP"/>
-        </w:rPr>
-        <w:t>"total"</w:t>
-      </w:r>
-      <w:r>
-        <w:rPr>
-          <w:rFonts w:ascii="Courier New" w:eastAsia="Times New Roman" w:hAnsi="Courier New" w:cs="Courier New"/>
-          <w:color w:val="DCDCDC"/>
-          <w:sz w:val="18"/>
-          <w:szCs w:val="18"/>
-          <w:lang w:val="en-US" w:eastAsia="ja-JP"/>
-        </w:rPr>
-        <w:t>:</w:t>
-      </w:r>
-      <w:r>
-        <w:rPr>
-          <w:rFonts w:ascii="Courier New" w:eastAsia="Times New Roman" w:hAnsi="Courier New" w:cs="Courier New"/>
-          <w:color w:val="D4D4D4"/>
-          <w:sz w:val="18"/>
-          <w:szCs w:val="18"/>
-          <w:lang w:val="en-US" w:eastAsia="ja-JP"/>
-        </w:rPr>
-        <w:t> </w:t>
-      </w:r>
-      <w:r>
-        <w:rPr>
-          <w:rFonts w:ascii="Courier New" w:eastAsia="Times New Roman" w:hAnsi="Courier New" w:cs="Courier New"/>
-          <w:color w:val="B5CEA8"/>
-          <w:sz w:val="18"/>
-          <w:szCs w:val="18"/>
-          <w:lang w:val="en-US" w:eastAsia="ja-JP"/>
-        </w:rPr>
-        <w:t>171</w:t>
-      </w:r>
-      <w:r>
-        <w:rPr>
-          <w:rFonts w:ascii="Courier New" w:eastAsia="Times New Roman" w:hAnsi="Courier New" w:cs="Courier New"/>
-          <w:color w:val="DCDCDC"/>
-          <w:sz w:val="18"/>
-          <w:szCs w:val="18"/>
-          <w:lang w:val="en-US" w:eastAsia="ja-JP"/>
-        </w:rPr>
-        <w:t>,</w:t>
+        <w:t>                        </w:t>
+      </w:r>
+      <w:r>
+        <w:rPr>
+          <w:rFonts w:ascii="Courier New" w:eastAsia="Times New Roman" w:hAnsi="Courier New" w:cs="Courier New"/>
+          <w:color w:val="DCDCDC"/>
+          <w:sz w:val="18"/>
+          <w:szCs w:val="18"/>
+          <w:lang w:val="en-US" w:eastAsia="ja-JP"/>
+        </w:rPr>
+        <w:t>{</w:t>
       </w:r>
     </w:p>
     <w:p>
@@ -3615,7 +3702,7 @@
           <w:szCs w:val="18"/>
           <w:lang w:val="en-US" w:eastAsia="ja-JP"/>
         </w:rPr>
-        <w:t>"counts"</w:t>
+        <w:t>"total"</w:t>
       </w:r>
       <w:r>
         <w:rPr>
@@ -3640,12 +3727,22 @@
       <w:r>
         <w:rPr>
           <w:rFonts w:ascii="Courier New" w:eastAsia="Times New Roman" w:hAnsi="Courier New" w:cs="Courier New"/>
-          <w:color w:val="DCDCDC"/>
-          <w:sz w:val="18"/>
-          <w:szCs w:val="18"/>
-          <w:lang w:val="en-US" w:eastAsia="ja-JP"/>
-        </w:rPr>
-        <w:t>[</w:t>
+          <w:color w:val="B5CEA8"/>
+          <w:sz w:val="18"/>
+          <w:szCs w:val="18"/>
+          <w:lang w:val="en-US" w:eastAsia="ja-JP"/>
+        </w:rPr>
+        <w:t>171</w:t>
+      </w:r>
+      <w:r>
+        <w:rPr>
+          <w:rFonts w:ascii="Courier New" w:eastAsia="Times New Roman" w:hAnsi="Courier New" w:cs="Courier New"/>
+          <w:color w:val="DCDCDC"/>
+          <w:sz w:val="18"/>
+          <w:szCs w:val="18"/>
+          <w:lang w:val="en-US" w:eastAsia="ja-JP"/>
+        </w:rPr>
+        <w:t>,</w:t>
       </w:r>
     </w:p>
     <w:p>
@@ -3668,17 +3765,47 @@
           <w:szCs w:val="18"/>
           <w:lang w:val="en-US" w:eastAsia="ja-JP"/>
         </w:rPr>
-        <w:t>                                </w:t>
-      </w:r>
-      <w:r>
-        <w:rPr>
-          <w:rFonts w:ascii="Courier New" w:eastAsia="Times New Roman" w:hAnsi="Courier New" w:cs="Courier New"/>
-          <w:color w:val="DCDCDC"/>
-          <w:sz w:val="18"/>
-          <w:szCs w:val="18"/>
-          <w:lang w:val="en-US" w:eastAsia="ja-JP"/>
-        </w:rPr>
-        <w:t>{</w:t>
+        <w:t>                            </w:t>
+      </w:r>
+      <w:r>
+        <w:rPr>
+          <w:rFonts w:ascii="Courier New" w:eastAsia="Times New Roman" w:hAnsi="Courier New" w:cs="Courier New"/>
+          <w:color w:val="9CDCFE"/>
+          <w:sz w:val="18"/>
+          <w:szCs w:val="18"/>
+          <w:lang w:val="en-US" w:eastAsia="ja-JP"/>
+        </w:rPr>
+        <w:t>"counts"</w:t>
+      </w:r>
+      <w:r>
+        <w:rPr>
+          <w:rFonts w:ascii="Courier New" w:eastAsia="Times New Roman" w:hAnsi="Courier New" w:cs="Courier New"/>
+          <w:color w:val="DCDCDC"/>
+          <w:sz w:val="18"/>
+          <w:szCs w:val="18"/>
+          <w:lang w:val="en-US" w:eastAsia="ja-JP"/>
+        </w:rPr>
+        <w:t>:</w:t>
+      </w:r>
+      <w:r>
+        <w:rPr>
+          <w:rFonts w:ascii="Courier New" w:eastAsia="Times New Roman" w:hAnsi="Courier New" w:cs="Courier New"/>
+          <w:color w:val="D4D4D4"/>
+          <w:sz w:val="18"/>
+          <w:szCs w:val="18"/>
+          <w:lang w:val="en-US" w:eastAsia="ja-JP"/>
+        </w:rPr>
+        <w:t> </w:t>
+      </w:r>
+      <w:r>
+        <w:rPr>
+          <w:rFonts w:ascii="Courier New" w:eastAsia="Times New Roman" w:hAnsi="Courier New" w:cs="Courier New"/>
+          <w:color w:val="DCDCDC"/>
+          <w:sz w:val="18"/>
+          <w:szCs w:val="18"/>
+          <w:lang w:val="en-US" w:eastAsia="ja-JP"/>
+        </w:rPr>
+        <w:t>[</w:t>
       </w:r>
     </w:p>
     <w:p>
@@ -3701,57 +3828,17 @@
           <w:szCs w:val="18"/>
           <w:lang w:val="en-US" w:eastAsia="ja-JP"/>
         </w:rPr>
-        <w:t>                                    </w:t>
-      </w:r>
-      <w:r>
-        <w:rPr>
-          <w:rFonts w:ascii="Courier New" w:eastAsia="Times New Roman" w:hAnsi="Courier New" w:cs="Courier New"/>
-          <w:color w:val="9CDCFE"/>
-          <w:sz w:val="18"/>
-          <w:szCs w:val="18"/>
-          <w:lang w:val="en-US" w:eastAsia="ja-JP"/>
-        </w:rPr>
-        <w:t>"status"</w:t>
-      </w:r>
-      <w:r>
-        <w:rPr>
-          <w:rFonts w:ascii="Courier New" w:eastAsia="Times New Roman" w:hAnsi="Courier New" w:cs="Courier New"/>
-          <w:color w:val="DCDCDC"/>
-          <w:sz w:val="18"/>
-          <w:szCs w:val="18"/>
-          <w:lang w:val="en-US" w:eastAsia="ja-JP"/>
-        </w:rPr>
-        <w:t>:</w:t>
-      </w:r>
-      <w:r>
-        <w:rPr>
-          <w:rFonts w:ascii="Courier New" w:eastAsia="Times New Roman" w:hAnsi="Courier New" w:cs="Courier New"/>
-          <w:color w:val="D4D4D4"/>
-          <w:sz w:val="18"/>
-          <w:szCs w:val="18"/>
-          <w:lang w:val="en-US" w:eastAsia="ja-JP"/>
-        </w:rPr>
-        <w:t> </w:t>
-      </w:r>
-      <w:r>
-        <w:rPr>
-          <w:rFonts w:ascii="Courier New" w:eastAsia="Times New Roman" w:hAnsi="Courier New" w:cs="Courier New"/>
-          <w:color w:val="CE9178"/>
-          <w:sz w:val="18"/>
-          <w:szCs w:val="18"/>
-          <w:lang w:val="en-US" w:eastAsia="ja-JP"/>
-        </w:rPr>
-        <w:t>"SUCCESS"</w:t>
-      </w:r>
-      <w:r>
-        <w:rPr>
-          <w:rFonts w:ascii="Courier New" w:eastAsia="Times New Roman" w:hAnsi="Courier New" w:cs="Courier New"/>
-          <w:color w:val="DCDCDC"/>
-          <w:sz w:val="18"/>
-          <w:szCs w:val="18"/>
-          <w:lang w:val="en-US" w:eastAsia="ja-JP"/>
-        </w:rPr>
-        <w:t>,</w:t>
+        <w:t>                                </w:t>
+      </w:r>
+      <w:r>
+        <w:rPr>
+          <w:rFonts w:ascii="Courier New" w:eastAsia="Times New Roman" w:hAnsi="Courier New" w:cs="Courier New"/>
+          <w:color w:val="DCDCDC"/>
+          <w:sz w:val="18"/>
+          <w:szCs w:val="18"/>
+          <w:lang w:val="en-US" w:eastAsia="ja-JP"/>
+        </w:rPr>
+        <w:t>{</w:t>
       </w:r>
     </w:p>
     <w:p>
@@ -3784,7 +3871,7 @@
           <w:szCs w:val="18"/>
           <w:lang w:val="en-US" w:eastAsia="ja-JP"/>
         </w:rPr>
-        <w:t>"percentage"</w:t>
+        <w:t>"status"</w:t>
       </w:r>
       <w:r>
         <w:rPr>
@@ -3814,7 +3901,17 @@
           <w:szCs w:val="18"/>
           <w:lang w:val="en-US" w:eastAsia="ja-JP"/>
         </w:rPr>
-        <w:t>"18.13"</w:t>
+        <w:t>"SUCCESS"</w:t>
+      </w:r>
+      <w:r>
+        <w:rPr>
+          <w:rFonts w:ascii="Courier New" w:eastAsia="Times New Roman" w:hAnsi="Courier New" w:cs="Courier New"/>
+          <w:color w:val="DCDCDC"/>
+          <w:sz w:val="18"/>
+          <w:szCs w:val="18"/>
+          <w:lang w:val="en-US" w:eastAsia="ja-JP"/>
+        </w:rPr>
+        <w:t>,</w:t>
       </w:r>
     </w:p>
     <w:p>
@@ -3837,17 +3934,47 @@
           <w:szCs w:val="18"/>
           <w:lang w:val="en-US" w:eastAsia="ja-JP"/>
         </w:rPr>
-        <w:t>                                </w:t>
-      </w:r>
-      <w:r>
-        <w:rPr>
-          <w:rFonts w:ascii="Courier New" w:eastAsia="Times New Roman" w:hAnsi="Courier New" w:cs="Courier New"/>
-          <w:color w:val="DCDCDC"/>
-          <w:sz w:val="18"/>
-          <w:szCs w:val="18"/>
-          <w:lang w:val="en-US" w:eastAsia="ja-JP"/>
-        </w:rPr>
-        <w:t>},</w:t>
+        <w:t>                                    </w:t>
+      </w:r>
+      <w:r>
+        <w:rPr>
+          <w:rFonts w:ascii="Courier New" w:eastAsia="Times New Roman" w:hAnsi="Courier New" w:cs="Courier New"/>
+          <w:color w:val="9CDCFE"/>
+          <w:sz w:val="18"/>
+          <w:szCs w:val="18"/>
+          <w:lang w:val="en-US" w:eastAsia="ja-JP"/>
+        </w:rPr>
+        <w:t>"percentage"</w:t>
+      </w:r>
+      <w:r>
+        <w:rPr>
+          <w:rFonts w:ascii="Courier New" w:eastAsia="Times New Roman" w:hAnsi="Courier New" w:cs="Courier New"/>
+          <w:color w:val="DCDCDC"/>
+          <w:sz w:val="18"/>
+          <w:szCs w:val="18"/>
+          <w:lang w:val="en-US" w:eastAsia="ja-JP"/>
+        </w:rPr>
+        <w:t>:</w:t>
+      </w:r>
+      <w:r>
+        <w:rPr>
+          <w:rFonts w:ascii="Courier New" w:eastAsia="Times New Roman" w:hAnsi="Courier New" w:cs="Courier New"/>
+          <w:color w:val="D4D4D4"/>
+          <w:sz w:val="18"/>
+          <w:szCs w:val="18"/>
+          <w:lang w:val="en-US" w:eastAsia="ja-JP"/>
+        </w:rPr>
+        <w:t> </w:t>
+      </w:r>
+      <w:r>
+        <w:rPr>
+          <w:rFonts w:ascii="Courier New" w:eastAsia="Times New Roman" w:hAnsi="Courier New" w:cs="Courier New"/>
+          <w:color w:val="CE9178"/>
+          <w:sz w:val="18"/>
+          <w:szCs w:val="18"/>
+          <w:lang w:val="en-US" w:eastAsia="ja-JP"/>
+        </w:rPr>
+        <w:t>"18.13"</w:t>
       </w:r>
     </w:p>
     <w:p>
@@ -3880,7 +4007,7 @@
           <w:szCs w:val="18"/>
           <w:lang w:val="en-US" w:eastAsia="ja-JP"/>
         </w:rPr>
-        <w:t>{</w:t>
+        <w:t>},</w:t>
       </w:r>
     </w:p>
     <w:p>
@@ -3903,57 +4030,17 @@
           <w:szCs w:val="18"/>
           <w:lang w:val="en-US" w:eastAsia="ja-JP"/>
         </w:rPr>
-        <w:t>                                    </w:t>
-      </w:r>
-      <w:r>
-        <w:rPr>
-          <w:rFonts w:ascii="Courier New" w:eastAsia="Times New Roman" w:hAnsi="Courier New" w:cs="Courier New"/>
-          <w:color w:val="9CDCFE"/>
-          <w:sz w:val="18"/>
-          <w:szCs w:val="18"/>
-          <w:lang w:val="en-US" w:eastAsia="ja-JP"/>
-        </w:rPr>
-        <w:t>"status"</w:t>
-      </w:r>
-      <w:r>
-        <w:rPr>
-          <w:rFonts w:ascii="Courier New" w:eastAsia="Times New Roman" w:hAnsi="Courier New" w:cs="Courier New"/>
-          <w:color w:val="DCDCDC"/>
-          <w:sz w:val="18"/>
-          <w:szCs w:val="18"/>
-          <w:lang w:val="en-US" w:eastAsia="ja-JP"/>
-        </w:rPr>
-        <w:t>:</w:t>
-      </w:r>
-      <w:r>
-        <w:rPr>
-          <w:rFonts w:ascii="Courier New" w:eastAsia="Times New Roman" w:hAnsi="Courier New" w:cs="Courier New"/>
-          <w:color w:val="D4D4D4"/>
-          <w:sz w:val="18"/>
-          <w:szCs w:val="18"/>
-          <w:lang w:val="en-US" w:eastAsia="ja-JP"/>
-        </w:rPr>
-        <w:t> </w:t>
-      </w:r>
-      <w:r>
-        <w:rPr>
-          <w:rFonts w:ascii="Courier New" w:eastAsia="Times New Roman" w:hAnsi="Courier New" w:cs="Courier New"/>
-          <w:color w:val="CE9178"/>
-          <w:sz w:val="18"/>
-          <w:szCs w:val="18"/>
-          <w:lang w:val="en-US" w:eastAsia="ja-JP"/>
-        </w:rPr>
-        <w:t>"READY"</w:t>
-      </w:r>
-      <w:r>
-        <w:rPr>
-          <w:rFonts w:ascii="Courier New" w:eastAsia="Times New Roman" w:hAnsi="Courier New" w:cs="Courier New"/>
-          <w:color w:val="DCDCDC"/>
-          <w:sz w:val="18"/>
-          <w:szCs w:val="18"/>
-          <w:lang w:val="en-US" w:eastAsia="ja-JP"/>
-        </w:rPr>
-        <w:t>,</w:t>
+        <w:t>                                </w:t>
+      </w:r>
+      <w:r>
+        <w:rPr>
+          <w:rFonts w:ascii="Courier New" w:eastAsia="Times New Roman" w:hAnsi="Courier New" w:cs="Courier New"/>
+          <w:color w:val="DCDCDC"/>
+          <w:sz w:val="18"/>
+          <w:szCs w:val="18"/>
+          <w:lang w:val="en-US" w:eastAsia="ja-JP"/>
+        </w:rPr>
+        <w:t>{</w:t>
       </w:r>
     </w:p>
     <w:p>
@@ -3986,7 +4073,7 @@
           <w:szCs w:val="18"/>
           <w:lang w:val="en-US" w:eastAsia="ja-JP"/>
         </w:rPr>
-        <w:t>"percentage"</w:t>
+        <w:t>"status"</w:t>
       </w:r>
       <w:r>
         <w:rPr>
@@ -4016,7 +4103,17 @@
           <w:szCs w:val="18"/>
           <w:lang w:val="en-US" w:eastAsia="ja-JP"/>
         </w:rPr>
-        <w:t>"64.33"</w:t>
+        <w:t>"READY"</w:t>
+      </w:r>
+      <w:r>
+        <w:rPr>
+          <w:rFonts w:ascii="Courier New" w:eastAsia="Times New Roman" w:hAnsi="Courier New" w:cs="Courier New"/>
+          <w:color w:val="DCDCDC"/>
+          <w:sz w:val="18"/>
+          <w:szCs w:val="18"/>
+          <w:lang w:val="en-US" w:eastAsia="ja-JP"/>
+        </w:rPr>
+        <w:t>,</w:t>
       </w:r>
     </w:p>
     <w:p>
@@ -4039,17 +4136,47 @@
           <w:szCs w:val="18"/>
           <w:lang w:val="en-US" w:eastAsia="ja-JP"/>
         </w:rPr>
-        <w:t>                                </w:t>
-      </w:r>
-      <w:r>
-        <w:rPr>
-          <w:rFonts w:ascii="Courier New" w:eastAsia="Times New Roman" w:hAnsi="Courier New" w:cs="Courier New"/>
-          <w:color w:val="DCDCDC"/>
-          <w:sz w:val="18"/>
-          <w:szCs w:val="18"/>
-          <w:lang w:val="en-US" w:eastAsia="ja-JP"/>
-        </w:rPr>
-        <w:t>},</w:t>
+        <w:t>                                    </w:t>
+      </w:r>
+      <w:r>
+        <w:rPr>
+          <w:rFonts w:ascii="Courier New" w:eastAsia="Times New Roman" w:hAnsi="Courier New" w:cs="Courier New"/>
+          <w:color w:val="9CDCFE"/>
+          <w:sz w:val="18"/>
+          <w:szCs w:val="18"/>
+          <w:lang w:val="en-US" w:eastAsia="ja-JP"/>
+        </w:rPr>
+        <w:t>"percentage"</w:t>
+      </w:r>
+      <w:r>
+        <w:rPr>
+          <w:rFonts w:ascii="Courier New" w:eastAsia="Times New Roman" w:hAnsi="Courier New" w:cs="Courier New"/>
+          <w:color w:val="DCDCDC"/>
+          <w:sz w:val="18"/>
+          <w:szCs w:val="18"/>
+          <w:lang w:val="en-US" w:eastAsia="ja-JP"/>
+        </w:rPr>
+        <w:t>:</w:t>
+      </w:r>
+      <w:r>
+        <w:rPr>
+          <w:rFonts w:ascii="Courier New" w:eastAsia="Times New Roman" w:hAnsi="Courier New" w:cs="Courier New"/>
+          <w:color w:val="D4D4D4"/>
+          <w:sz w:val="18"/>
+          <w:szCs w:val="18"/>
+          <w:lang w:val="en-US" w:eastAsia="ja-JP"/>
+        </w:rPr>
+        <w:t> </w:t>
+      </w:r>
+      <w:r>
+        <w:rPr>
+          <w:rFonts w:ascii="Courier New" w:eastAsia="Times New Roman" w:hAnsi="Courier New" w:cs="Courier New"/>
+          <w:color w:val="CE9178"/>
+          <w:sz w:val="18"/>
+          <w:szCs w:val="18"/>
+          <w:lang w:val="en-US" w:eastAsia="ja-JP"/>
+        </w:rPr>
+        <w:t>"64.33"</w:t>
       </w:r>
     </w:p>
     <w:p>
@@ -4082,7 +4209,7 @@
           <w:szCs w:val="18"/>
           <w:lang w:val="en-US" w:eastAsia="ja-JP"/>
         </w:rPr>
-        <w:t>{</w:t>
+        <w:t>},</w:t>
       </w:r>
     </w:p>
     <w:p>
@@ -4105,57 +4232,17 @@
           <w:szCs w:val="18"/>
           <w:lang w:val="en-US" w:eastAsia="ja-JP"/>
         </w:rPr>
-        <w:t>                                    </w:t>
-      </w:r>
-      <w:r>
-        <w:rPr>
-          <w:rFonts w:ascii="Courier New" w:eastAsia="Times New Roman" w:hAnsi="Courier New" w:cs="Courier New"/>
-          <w:color w:val="9CDCFE"/>
-          <w:sz w:val="18"/>
-          <w:szCs w:val="18"/>
-          <w:lang w:val="en-US" w:eastAsia="ja-JP"/>
-        </w:rPr>
-        <w:t>"status"</w:t>
-      </w:r>
-      <w:r>
-        <w:rPr>
-          <w:rFonts w:ascii="Courier New" w:eastAsia="Times New Roman" w:hAnsi="Courier New" w:cs="Courier New"/>
-          <w:color w:val="DCDCDC"/>
-          <w:sz w:val="18"/>
-          <w:szCs w:val="18"/>
-          <w:lang w:val="en-US" w:eastAsia="ja-JP"/>
-        </w:rPr>
-        <w:t>:</w:t>
-      </w:r>
-      <w:r>
-        <w:rPr>
-          <w:rFonts w:ascii="Courier New" w:eastAsia="Times New Roman" w:hAnsi="Courier New" w:cs="Courier New"/>
-          <w:color w:val="D4D4D4"/>
-          <w:sz w:val="18"/>
-          <w:szCs w:val="18"/>
-          <w:lang w:val="en-US" w:eastAsia="ja-JP"/>
-        </w:rPr>
-        <w:t> </w:t>
-      </w:r>
-      <w:r>
-        <w:rPr>
-          <w:rFonts w:ascii="Courier New" w:eastAsia="Times New Roman" w:hAnsi="Courier New" w:cs="Courier New"/>
-          <w:color w:val="CE9178"/>
-          <w:sz w:val="18"/>
-          <w:szCs w:val="18"/>
-          <w:lang w:val="en-US" w:eastAsia="ja-JP"/>
-        </w:rPr>
-        <w:t>"FAILURE"</w:t>
-      </w:r>
-      <w:r>
-        <w:rPr>
-          <w:rFonts w:ascii="Courier New" w:eastAsia="Times New Roman" w:hAnsi="Courier New" w:cs="Courier New"/>
-          <w:color w:val="DCDCDC"/>
-          <w:sz w:val="18"/>
-          <w:szCs w:val="18"/>
-          <w:lang w:val="en-US" w:eastAsia="ja-JP"/>
-        </w:rPr>
-        <w:t>,</w:t>
+        <w:t>                                </w:t>
+      </w:r>
+      <w:r>
+        <w:rPr>
+          <w:rFonts w:ascii="Courier New" w:eastAsia="Times New Roman" w:hAnsi="Courier New" w:cs="Courier New"/>
+          <w:color w:val="DCDCDC"/>
+          <w:sz w:val="18"/>
+          <w:szCs w:val="18"/>
+          <w:lang w:val="en-US" w:eastAsia="ja-JP"/>
+        </w:rPr>
+        <w:t>{</w:t>
       </w:r>
     </w:p>
     <w:p>
@@ -4188,7 +4275,7 @@
           <w:szCs w:val="18"/>
           <w:lang w:val="en-US" w:eastAsia="ja-JP"/>
         </w:rPr>
-        <w:t>"percentage"</w:t>
+        <w:t>"status"</w:t>
       </w:r>
       <w:r>
         <w:rPr>
@@ -4218,7 +4305,17 @@
           <w:szCs w:val="18"/>
           <w:lang w:val="en-US" w:eastAsia="ja-JP"/>
         </w:rPr>
-        <w:t>"11.11"</w:t>
+        <w:t>"FAILURE"</w:t>
+      </w:r>
+      <w:r>
+        <w:rPr>
+          <w:rFonts w:ascii="Courier New" w:eastAsia="Times New Roman" w:hAnsi="Courier New" w:cs="Courier New"/>
+          <w:color w:val="DCDCDC"/>
+          <w:sz w:val="18"/>
+          <w:szCs w:val="18"/>
+          <w:lang w:val="en-US" w:eastAsia="ja-JP"/>
+        </w:rPr>
+        <w:t>,</w:t>
       </w:r>
     </w:p>
     <w:p>
@@ -4241,17 +4338,47 @@
           <w:szCs w:val="18"/>
           <w:lang w:val="en-US" w:eastAsia="ja-JP"/>
         </w:rPr>
-        <w:t>                                </w:t>
-      </w:r>
-      <w:r>
-        <w:rPr>
-          <w:rFonts w:ascii="Courier New" w:eastAsia="Times New Roman" w:hAnsi="Courier New" w:cs="Courier New"/>
-          <w:color w:val="DCDCDC"/>
-          <w:sz w:val="18"/>
-          <w:szCs w:val="18"/>
-          <w:lang w:val="en-US" w:eastAsia="ja-JP"/>
-        </w:rPr>
-        <w:t>},</w:t>
+        <w:t>                                    </w:t>
+      </w:r>
+      <w:r>
+        <w:rPr>
+          <w:rFonts w:ascii="Courier New" w:eastAsia="Times New Roman" w:hAnsi="Courier New" w:cs="Courier New"/>
+          <w:color w:val="9CDCFE"/>
+          <w:sz w:val="18"/>
+          <w:szCs w:val="18"/>
+          <w:lang w:val="en-US" w:eastAsia="ja-JP"/>
+        </w:rPr>
+        <w:t>"percentage"</w:t>
+      </w:r>
+      <w:r>
+        <w:rPr>
+          <w:rFonts w:ascii="Courier New" w:eastAsia="Times New Roman" w:hAnsi="Courier New" w:cs="Courier New"/>
+          <w:color w:val="DCDCDC"/>
+          <w:sz w:val="18"/>
+          <w:szCs w:val="18"/>
+          <w:lang w:val="en-US" w:eastAsia="ja-JP"/>
+        </w:rPr>
+        <w:t>:</w:t>
+      </w:r>
+      <w:r>
+        <w:rPr>
+          <w:rFonts w:ascii="Courier New" w:eastAsia="Times New Roman" w:hAnsi="Courier New" w:cs="Courier New"/>
+          <w:color w:val="D4D4D4"/>
+          <w:sz w:val="18"/>
+          <w:szCs w:val="18"/>
+          <w:lang w:val="en-US" w:eastAsia="ja-JP"/>
+        </w:rPr>
+        <w:t> </w:t>
+      </w:r>
+      <w:r>
+        <w:rPr>
+          <w:rFonts w:ascii="Courier New" w:eastAsia="Times New Roman" w:hAnsi="Courier New" w:cs="Courier New"/>
+          <w:color w:val="CE9178"/>
+          <w:sz w:val="18"/>
+          <w:szCs w:val="18"/>
+          <w:lang w:val="en-US" w:eastAsia="ja-JP"/>
+        </w:rPr>
+        <w:t>"11.11"</w:t>
       </w:r>
     </w:p>
     <w:p>
@@ -4284,7 +4411,7 @@
           <w:szCs w:val="18"/>
           <w:lang w:val="en-US" w:eastAsia="ja-JP"/>
         </w:rPr>
-        <w:t>{</w:t>
+        <w:t>},</w:t>
       </w:r>
     </w:p>
     <w:p>
@@ -4307,57 +4434,17 @@
           <w:szCs w:val="18"/>
           <w:lang w:val="en-US" w:eastAsia="ja-JP"/>
         </w:rPr>
-        <w:t>                                    </w:t>
-      </w:r>
-      <w:r>
-        <w:rPr>
-          <w:rFonts w:ascii="Courier New" w:eastAsia="Times New Roman" w:hAnsi="Courier New" w:cs="Courier New"/>
-          <w:color w:val="9CDCFE"/>
-          <w:sz w:val="18"/>
-          <w:szCs w:val="18"/>
-          <w:lang w:val="en-US" w:eastAsia="ja-JP"/>
-        </w:rPr>
-        <w:t>"status"</w:t>
-      </w:r>
-      <w:r>
-        <w:rPr>
-          <w:rFonts w:ascii="Courier New" w:eastAsia="Times New Roman" w:hAnsi="Courier New" w:cs="Courier New"/>
-          <w:color w:val="DCDCDC"/>
-          <w:sz w:val="18"/>
-          <w:szCs w:val="18"/>
-          <w:lang w:val="en-US" w:eastAsia="ja-JP"/>
-        </w:rPr>
-        <w:t>:</w:t>
-      </w:r>
-      <w:r>
-        <w:rPr>
-          <w:rFonts w:ascii="Courier New" w:eastAsia="Times New Roman" w:hAnsi="Courier New" w:cs="Courier New"/>
-          <w:color w:val="D4D4D4"/>
-          <w:sz w:val="18"/>
-          <w:szCs w:val="18"/>
-          <w:lang w:val="en-US" w:eastAsia="ja-JP"/>
-        </w:rPr>
-        <w:t> </w:t>
-      </w:r>
-      <w:r>
-        <w:rPr>
-          <w:rFonts w:ascii="Courier New" w:eastAsia="Times New Roman" w:hAnsi="Courier New" w:cs="Courier New"/>
-          <w:color w:val="CE9178"/>
-          <w:sz w:val="18"/>
-          <w:szCs w:val="18"/>
-          <w:lang w:val="en-US" w:eastAsia="ja-JP"/>
-        </w:rPr>
-        <w:t>"RUNNING"</w:t>
-      </w:r>
-      <w:r>
-        <w:rPr>
-          <w:rFonts w:ascii="Courier New" w:eastAsia="Times New Roman" w:hAnsi="Courier New" w:cs="Courier New"/>
-          <w:color w:val="DCDCDC"/>
-          <w:sz w:val="18"/>
-          <w:szCs w:val="18"/>
-          <w:lang w:val="en-US" w:eastAsia="ja-JP"/>
-        </w:rPr>
-        <w:t>,</w:t>
+        <w:t>                                </w:t>
+      </w:r>
+      <w:r>
+        <w:rPr>
+          <w:rFonts w:ascii="Courier New" w:eastAsia="Times New Roman" w:hAnsi="Courier New" w:cs="Courier New"/>
+          <w:color w:val="DCDCDC"/>
+          <w:sz w:val="18"/>
+          <w:szCs w:val="18"/>
+          <w:lang w:val="en-US" w:eastAsia="ja-JP"/>
+        </w:rPr>
+        <w:t>{</w:t>
       </w:r>
     </w:p>
     <w:p>
@@ -4390,7 +4477,7 @@
           <w:szCs w:val="18"/>
           <w:lang w:val="en-US" w:eastAsia="ja-JP"/>
         </w:rPr>
-        <w:t>"percentage"</w:t>
+        <w:t>"status"</w:t>
       </w:r>
       <w:r>
         <w:rPr>
@@ -4420,7 +4507,17 @@
           <w:szCs w:val="18"/>
           <w:lang w:val="en-US" w:eastAsia="ja-JP"/>
         </w:rPr>
-        <w:t>"4.09"</w:t>
+        <w:t>"RUNNING"</w:t>
+      </w:r>
+      <w:r>
+        <w:rPr>
+          <w:rFonts w:ascii="Courier New" w:eastAsia="Times New Roman" w:hAnsi="Courier New" w:cs="Courier New"/>
+          <w:color w:val="DCDCDC"/>
+          <w:sz w:val="18"/>
+          <w:szCs w:val="18"/>
+          <w:lang w:val="en-US" w:eastAsia="ja-JP"/>
+        </w:rPr>
+        <w:t>,</w:t>
       </w:r>
     </w:p>
     <w:p>
@@ -4432,28 +4529,80 @@
           <w:color w:val="D4D4D4"/>
           <w:sz w:val="18"/>
           <w:szCs w:val="18"/>
-          <w:lang w:val="en-US" w:eastAsia="ja-JP"/>
-        </w:rPr>
-      </w:pPr>
-      <w:r>
-        <w:rPr>
-          <w:rFonts w:ascii="Courier New" w:eastAsia="Times New Roman" w:hAnsi="Courier New" w:cs="Courier New"/>
-          <w:color w:val="D4D4D4"/>
-          <w:sz w:val="18"/>
-          <w:szCs w:val="18"/>
-          <w:lang w:val="en-US" w:eastAsia="ja-JP"/>
-        </w:rPr>
-        <w:t>                                </w:t>
-      </w:r>
-      <w:r>
-        <w:rPr>
-          <w:rFonts w:ascii="Courier New" w:eastAsia="Times New Roman" w:hAnsi="Courier New" w:cs="Courier New"/>
-          <w:color w:val="DCDCDC"/>
-          <w:sz w:val="18"/>
-          <w:szCs w:val="18"/>
-          <w:lang w:val="en-US" w:eastAsia="ja-JP"/>
-        </w:rPr>
-        <w:t>},</w:t>
+          <w:lang w:val="pt-PT" w:eastAsia="ja-JP"/>
+        </w:rPr>
+      </w:pPr>
+      <w:r>
+        <w:rPr>
+          <w:rFonts w:ascii="Courier New" w:eastAsia="Times New Roman" w:hAnsi="Courier New" w:cs="Courier New"/>
+          <w:color w:val="D4D4D4"/>
+          <w:sz w:val="18"/>
+          <w:szCs w:val="18"/>
+          <w:lang w:val="en-US" w:eastAsia="ja-JP"/>
+        </w:rPr>
+        <w:t>                                    </w:t>
+      </w:r>
+      <w:r>
+        <w:rPr>
+          <w:rFonts w:ascii="Courier New" w:eastAsia="Times New Roman" w:hAnsi="Courier New" w:cs="Courier New"/>
+          <w:color w:val="9CDCFE"/>
+          <w:sz w:val="18"/>
+          <w:szCs w:val="18"/>
+          <w:lang w:val="pt-PT" w:eastAsia="ja-JP"/>
+        </w:rPr>
+        <w:t>"</w:t>
+      </w:r>
+      <w:proofErr w:type="spellStart"/>
+      <w:r>
+        <w:rPr>
+          <w:rFonts w:ascii="Courier New" w:eastAsia="Times New Roman" w:hAnsi="Courier New" w:cs="Courier New"/>
+          <w:color w:val="9CDCFE"/>
+          <w:sz w:val="18"/>
+          <w:szCs w:val="18"/>
+          <w:lang w:val="pt-PT" w:eastAsia="ja-JP"/>
+        </w:rPr>
+        <w:t>percentage</w:t>
+      </w:r>
+      <w:proofErr w:type="spellEnd"/>
+      <w:r>
+        <w:rPr>
+          <w:rFonts w:ascii="Courier New" w:eastAsia="Times New Roman" w:hAnsi="Courier New" w:cs="Courier New"/>
+          <w:color w:val="9CDCFE"/>
+          <w:sz w:val="18"/>
+          <w:szCs w:val="18"/>
+          <w:lang w:val="pt-PT" w:eastAsia="ja-JP"/>
+        </w:rPr>
+        <w:t>"</w:t>
+      </w:r>
+      <w:r>
+        <w:rPr>
+          <w:rFonts w:ascii="Courier New" w:eastAsia="Times New Roman" w:hAnsi="Courier New" w:cs="Courier New"/>
+          <w:color w:val="DCDCDC"/>
+          <w:sz w:val="18"/>
+          <w:szCs w:val="18"/>
+          <w:lang w:val="pt-PT" w:eastAsia="ja-JP"/>
+        </w:rPr>
+        <w:t>:</w:t>
+      </w:r>
+      <w:r>
+        <w:rPr>
+          <w:rFonts w:ascii="Courier New" w:eastAsia="Times New Roman" w:hAnsi="Courier New" w:cs="Courier New"/>
+          <w:color w:val="D4D4D4"/>
+          <w:sz w:val="18"/>
+          <w:szCs w:val="18"/>
+          <w:lang w:val="pt-PT" w:eastAsia="ja-JP"/>
+        </w:rPr>
+        <w:t> </w:t>
+      </w:r>
+      <w:r>
+        <w:rPr>
+          <w:rFonts w:ascii="Courier New" w:eastAsia="Times New Roman" w:hAnsi="Courier New" w:cs="Courier New"/>
+          <w:color w:val="CE9178"/>
+          <w:sz w:val="18"/>
+          <w:szCs w:val="18"/>
+          <w:lang w:val="pt-PT" w:eastAsia="ja-JP"/>
+        </w:rPr>
+        <w:t>"4.09"</w:t>
       </w:r>
     </w:p>
     <w:p>
@@ -4465,16 +4614,16 @@
           <w:color w:val="D4D4D4"/>
           <w:sz w:val="18"/>
           <w:szCs w:val="18"/>
-          <w:lang w:val="en-US" w:eastAsia="ja-JP"/>
-        </w:rPr>
-      </w:pPr>
-      <w:r>
-        <w:rPr>
-          <w:rFonts w:ascii="Courier New" w:eastAsia="Times New Roman" w:hAnsi="Courier New" w:cs="Courier New"/>
-          <w:color w:val="D4D4D4"/>
-          <w:sz w:val="18"/>
-          <w:szCs w:val="18"/>
-          <w:lang w:val="en-US" w:eastAsia="ja-JP"/>
+          <w:lang w:val="pt-PT" w:eastAsia="ja-JP"/>
+        </w:rPr>
+      </w:pPr>
+      <w:r>
+        <w:rPr>
+          <w:rFonts w:ascii="Courier New" w:eastAsia="Times New Roman" w:hAnsi="Courier New" w:cs="Courier New"/>
+          <w:color w:val="D4D4D4"/>
+          <w:sz w:val="18"/>
+          <w:szCs w:val="18"/>
+          <w:lang w:val="pt-PT" w:eastAsia="ja-JP"/>
         </w:rPr>
         <w:t>                                </w:t>
       </w:r>
@@ -4484,9 +4633,9 @@
           <w:color w:val="DCDCDC"/>
           <w:sz w:val="18"/>
           <w:szCs w:val="18"/>
-          <w:lang w:val="en-US" w:eastAsia="ja-JP"/>
-        </w:rPr>
-        <w:t>{</w:t>
+          <w:lang w:val="pt-PT" w:eastAsia="ja-JP"/>
+        </w:rPr>
+        <w:t>},</w:t>
       </w:r>
     </w:p>
     <w:p>
@@ -4498,68 +4647,28 @@
           <w:color w:val="D4D4D4"/>
           <w:sz w:val="18"/>
           <w:szCs w:val="18"/>
-          <w:lang w:val="en-US" w:eastAsia="ja-JP"/>
-        </w:rPr>
-      </w:pPr>
-      <w:r>
-        <w:rPr>
-          <w:rFonts w:ascii="Courier New" w:eastAsia="Times New Roman" w:hAnsi="Courier New" w:cs="Courier New"/>
-          <w:color w:val="D4D4D4"/>
-          <w:sz w:val="18"/>
-          <w:szCs w:val="18"/>
-          <w:lang w:val="en-US" w:eastAsia="ja-JP"/>
-        </w:rPr>
-        <w:t>                                    </w:t>
-      </w:r>
-      <w:r>
-        <w:rPr>
-          <w:rFonts w:ascii="Courier New" w:eastAsia="Times New Roman" w:hAnsi="Courier New" w:cs="Courier New"/>
-          <w:color w:val="9CDCFE"/>
-          <w:sz w:val="18"/>
-          <w:szCs w:val="18"/>
-          <w:lang w:val="en-US" w:eastAsia="ja-JP"/>
-        </w:rPr>
-        <w:t>"status"</w:t>
-      </w:r>
-      <w:r>
-        <w:rPr>
-          <w:rFonts w:ascii="Courier New" w:eastAsia="Times New Roman" w:hAnsi="Courier New" w:cs="Courier New"/>
-          <w:color w:val="DCDCDC"/>
-          <w:sz w:val="18"/>
-          <w:szCs w:val="18"/>
-          <w:lang w:val="en-US" w:eastAsia="ja-JP"/>
-        </w:rPr>
-        <w:t>:</w:t>
-      </w:r>
-      <w:r>
-        <w:rPr>
-          <w:rFonts w:ascii="Courier New" w:eastAsia="Times New Roman" w:hAnsi="Courier New" w:cs="Courier New"/>
-          <w:color w:val="D4D4D4"/>
-          <w:sz w:val="18"/>
-          <w:szCs w:val="18"/>
-          <w:lang w:val="en-US" w:eastAsia="ja-JP"/>
-        </w:rPr>
-        <w:t> </w:t>
-      </w:r>
-      <w:r>
-        <w:rPr>
-          <w:rFonts w:ascii="Courier New" w:eastAsia="Times New Roman" w:hAnsi="Courier New" w:cs="Courier New"/>
-          <w:color w:val="CE9178"/>
-          <w:sz w:val="18"/>
-          <w:szCs w:val="18"/>
-          <w:lang w:val="en-US" w:eastAsia="ja-JP"/>
-        </w:rPr>
-        <w:t>"BLOCKED"</w:t>
-      </w:r>
-      <w:r>
-        <w:rPr>
-          <w:rFonts w:ascii="Courier New" w:eastAsia="Times New Roman" w:hAnsi="Courier New" w:cs="Courier New"/>
-          <w:color w:val="DCDCDC"/>
-          <w:sz w:val="18"/>
-          <w:szCs w:val="18"/>
-          <w:lang w:val="en-US" w:eastAsia="ja-JP"/>
-        </w:rPr>
-        <w:t>,</w:t>
+          <w:lang w:val="pt-PT" w:eastAsia="ja-JP"/>
+        </w:rPr>
+      </w:pPr>
+      <w:r>
+        <w:rPr>
+          <w:rFonts w:ascii="Courier New" w:eastAsia="Times New Roman" w:hAnsi="Courier New" w:cs="Courier New"/>
+          <w:color w:val="D4D4D4"/>
+          <w:sz w:val="18"/>
+          <w:szCs w:val="18"/>
+          <w:lang w:val="pt-PT" w:eastAsia="ja-JP"/>
+        </w:rPr>
+        <w:t>                                </w:t>
+      </w:r>
+      <w:r>
+        <w:rPr>
+          <w:rFonts w:ascii="Courier New" w:eastAsia="Times New Roman" w:hAnsi="Courier New" w:cs="Courier New"/>
+          <w:color w:val="DCDCDC"/>
+          <w:sz w:val="18"/>
+          <w:szCs w:val="18"/>
+          <w:lang w:val="pt-PT" w:eastAsia="ja-JP"/>
+        </w:rPr>
+        <w:t>{</w:t>
       </w:r>
     </w:p>
     <w:p>
@@ -4580,7 +4689,7 @@
           <w:color w:val="D4D4D4"/>
           <w:sz w:val="18"/>
           <w:szCs w:val="18"/>
-          <w:lang w:val="en-US" w:eastAsia="ja-JP"/>
+          <w:lang w:val="pt-PT" w:eastAsia="ja-JP"/>
         </w:rPr>
         <w:t>                                    </w:t>
       </w:r>
@@ -4592,59 +4701,47 @@
           <w:szCs w:val="18"/>
           <w:lang w:val="pt-PT" w:eastAsia="ja-JP"/>
         </w:rPr>
-        <w:t>"</w:t>
-      </w:r>
-      <w:proofErr w:type="spellStart"/>
-      <w:r>
-        <w:rPr>
-          <w:rFonts w:ascii="Courier New" w:eastAsia="Times New Roman" w:hAnsi="Courier New" w:cs="Courier New"/>
-          <w:color w:val="9CDCFE"/>
+        <w:t>"status"</w:t>
+      </w:r>
+      <w:r>
+        <w:rPr>
+          <w:rFonts w:ascii="Courier New" w:eastAsia="Times New Roman" w:hAnsi="Courier New" w:cs="Courier New"/>
+          <w:color w:val="DCDCDC"/>
           <w:sz w:val="18"/>
           <w:szCs w:val="18"/>
           <w:lang w:val="pt-PT" w:eastAsia="ja-JP"/>
         </w:rPr>
-        <w:t>percentage</w:t>
-      </w:r>
-      <w:proofErr w:type="spellEnd"/>
-      <w:r>
-        <w:rPr>
-          <w:rFonts w:ascii="Courier New" w:eastAsia="Times New Roman" w:hAnsi="Courier New" w:cs="Courier New"/>
-          <w:color w:val="9CDCFE"/>
+        <w:t>:</w:t>
+      </w:r>
+      <w:r>
+        <w:rPr>
+          <w:rFonts w:ascii="Courier New" w:eastAsia="Times New Roman" w:hAnsi="Courier New" w:cs="Courier New"/>
+          <w:color w:val="D4D4D4"/>
           <w:sz w:val="18"/>
           <w:szCs w:val="18"/>
           <w:lang w:val="pt-PT" w:eastAsia="ja-JP"/>
         </w:rPr>
-        <w:t>"</w:t>
-      </w:r>
-      <w:r>
-        <w:rPr>
-          <w:rFonts w:ascii="Courier New" w:eastAsia="Times New Roman" w:hAnsi="Courier New" w:cs="Courier New"/>
-          <w:color w:val="DCDCDC"/>
+        <w:t> </w:t>
+      </w:r>
+      <w:r>
+        <w:rPr>
+          <w:rFonts w:ascii="Courier New" w:eastAsia="Times New Roman" w:hAnsi="Courier New" w:cs="Courier New"/>
+          <w:color w:val="CE9178"/>
           <w:sz w:val="18"/>
           <w:szCs w:val="18"/>
           <w:lang w:val="pt-PT" w:eastAsia="ja-JP"/>
         </w:rPr>
-        <w:t>:</w:t>
-      </w:r>
-      <w:r>
-        <w:rPr>
-          <w:rFonts w:ascii="Courier New" w:eastAsia="Times New Roman" w:hAnsi="Courier New" w:cs="Courier New"/>
-          <w:color w:val="D4D4D4"/>
+        <w:t>"BLOCKED"</w:t>
+      </w:r>
+      <w:r>
+        <w:rPr>
+          <w:rFonts w:ascii="Courier New" w:eastAsia="Times New Roman" w:hAnsi="Courier New" w:cs="Courier New"/>
+          <w:color w:val="DCDCDC"/>
           <w:sz w:val="18"/>
           <w:szCs w:val="18"/>
           <w:lang w:val="pt-PT" w:eastAsia="ja-JP"/>
         </w:rPr>
-        <w:t> </w:t>
-      </w:r>
-      <w:r>
-        <w:rPr>
-          <w:rFonts w:ascii="Courier New" w:eastAsia="Times New Roman" w:hAnsi="Courier New" w:cs="Courier New"/>
-          <w:color w:val="CE9178"/>
-          <w:sz w:val="18"/>
-          <w:szCs w:val="18"/>
-          <w:lang w:val="pt-PT" w:eastAsia="ja-JP"/>
-        </w:rPr>
-        <w:t>"2.34"</w:t>
+        <w:t>,</w:t>
       </w:r>
     </w:p>
     <w:p>
@@ -4667,17 +4764,69 @@
           <w:szCs w:val="18"/>
           <w:lang w:val="pt-PT" w:eastAsia="ja-JP"/>
         </w:rPr>
-        <w:t>                                </w:t>
-      </w:r>
-      <w:r>
-        <w:rPr>
-          <w:rFonts w:ascii="Courier New" w:eastAsia="Times New Roman" w:hAnsi="Courier New" w:cs="Courier New"/>
-          <w:color w:val="DCDCDC"/>
+        <w:t>                                    </w:t>
+      </w:r>
+      <w:r>
+        <w:rPr>
+          <w:rFonts w:ascii="Courier New" w:eastAsia="Times New Roman" w:hAnsi="Courier New" w:cs="Courier New"/>
+          <w:color w:val="9CDCFE"/>
           <w:sz w:val="18"/>
           <w:szCs w:val="18"/>
           <w:lang w:val="pt-PT" w:eastAsia="ja-JP"/>
         </w:rPr>
-        <w:t>}</w:t>
+        <w:t>"</w:t>
+      </w:r>
+      <w:proofErr w:type="spellStart"/>
+      <w:r>
+        <w:rPr>
+          <w:rFonts w:ascii="Courier New" w:eastAsia="Times New Roman" w:hAnsi="Courier New" w:cs="Courier New"/>
+          <w:color w:val="9CDCFE"/>
+          <w:sz w:val="18"/>
+          <w:szCs w:val="18"/>
+          <w:lang w:val="pt-PT" w:eastAsia="ja-JP"/>
+        </w:rPr>
+        <w:t>percentage</w:t>
+      </w:r>
+      <w:proofErr w:type="spellEnd"/>
+      <w:r>
+        <w:rPr>
+          <w:rFonts w:ascii="Courier New" w:eastAsia="Times New Roman" w:hAnsi="Courier New" w:cs="Courier New"/>
+          <w:color w:val="9CDCFE"/>
+          <w:sz w:val="18"/>
+          <w:szCs w:val="18"/>
+          <w:lang w:val="pt-PT" w:eastAsia="ja-JP"/>
+        </w:rPr>
+        <w:t>"</w:t>
+      </w:r>
+      <w:r>
+        <w:rPr>
+          <w:rFonts w:ascii="Courier New" w:eastAsia="Times New Roman" w:hAnsi="Courier New" w:cs="Courier New"/>
+          <w:color w:val="DCDCDC"/>
+          <w:sz w:val="18"/>
+          <w:szCs w:val="18"/>
+          <w:lang w:val="pt-PT" w:eastAsia="ja-JP"/>
+        </w:rPr>
+        <w:t>:</w:t>
+      </w:r>
+      <w:r>
+        <w:rPr>
+          <w:rFonts w:ascii="Courier New" w:eastAsia="Times New Roman" w:hAnsi="Courier New" w:cs="Courier New"/>
+          <w:color w:val="D4D4D4"/>
+          <w:sz w:val="18"/>
+          <w:szCs w:val="18"/>
+          <w:lang w:val="pt-PT" w:eastAsia="ja-JP"/>
+        </w:rPr>
+        <w:t> </w:t>
+      </w:r>
+      <w:r>
+        <w:rPr>
+          <w:rFonts w:ascii="Courier New" w:eastAsia="Times New Roman" w:hAnsi="Courier New" w:cs="Courier New"/>
+          <w:color w:val="CE9178"/>
+          <w:sz w:val="18"/>
+          <w:szCs w:val="18"/>
+          <w:lang w:val="pt-PT" w:eastAsia="ja-JP"/>
+        </w:rPr>
+        <w:t>"2.34"</w:t>
       </w:r>
     </w:p>
     <w:p>
@@ -4700,7 +4849,7 @@
           <w:szCs w:val="18"/>
           <w:lang w:val="pt-PT" w:eastAsia="ja-JP"/>
         </w:rPr>
-        <w:t>                            </w:t>
+        <w:t>                                </w:t>
       </w:r>
       <w:r>
         <w:rPr>
@@ -4710,7 +4859,7 @@
           <w:szCs w:val="18"/>
           <w:lang w:val="pt-PT" w:eastAsia="ja-JP"/>
         </w:rPr>
-        <w:t>]</w:t>
+        <w:t>}</w:t>
       </w:r>
     </w:p>
     <w:p>
@@ -4733,7 +4882,7 @@
           <w:szCs w:val="18"/>
           <w:lang w:val="pt-PT" w:eastAsia="ja-JP"/>
         </w:rPr>
-        <w:t>                        </w:t>
+        <w:t>                            </w:t>
       </w:r>
       <w:r>
         <w:rPr>
@@ -4743,7 +4892,7 @@
           <w:szCs w:val="18"/>
           <w:lang w:val="pt-PT" w:eastAsia="ja-JP"/>
         </w:rPr>
-        <w:t>}</w:t>
+        <w:t>]</w:t>
       </w:r>
     </w:p>
     <w:p>
@@ -4766,7 +4915,7 @@
           <w:szCs w:val="18"/>
           <w:lang w:val="pt-PT" w:eastAsia="ja-JP"/>
         </w:rPr>
-        <w:t>                    </w:t>
+        <w:t>                        </w:t>
       </w:r>
       <w:r>
         <w:rPr>
@@ -4776,7 +4925,7 @@
           <w:szCs w:val="18"/>
           <w:lang w:val="pt-PT" w:eastAsia="ja-JP"/>
         </w:rPr>
-        <w:t>]</w:t>
+        <w:t>}</w:t>
       </w:r>
     </w:p>
     <w:p>
@@ -4799,7 +4948,7 @@
           <w:szCs w:val="18"/>
           <w:lang w:val="pt-PT" w:eastAsia="ja-JP"/>
         </w:rPr>
-        <w:t>                </w:t>
+        <w:t>                    </w:t>
       </w:r>
       <w:r>
         <w:rPr>
@@ -4809,7 +4958,7 @@
           <w:szCs w:val="18"/>
           <w:lang w:val="pt-PT" w:eastAsia="ja-JP"/>
         </w:rPr>
-        <w:t>}</w:t>
+        <w:t>]</w:t>
       </w:r>
     </w:p>
     <w:p>
@@ -4964,6 +5113,7 @@
       <w:pPr>
         <w:shd w:val="clear" w:color="auto" w:fill="1E1E1E"/>
         <w:spacing w:after="0" w:line="270" w:lineRule="atLeast"/>
+        <w:ind w:firstLine="708"/>
         <w:rPr>
           <w:rFonts w:ascii="Courier New" w:eastAsia="Times New Roman" w:hAnsi="Courier New" w:cs="Courier New"/>
           <w:color w:val="D4D4D4"/>
@@ -5010,29 +5160,7 @@
           <w:szCs w:val="18"/>
           <w:lang w:val="en-US" w:eastAsia="ja-JP"/>
         </w:rPr>
-        <w:t>"</w:t>
-      </w:r>
-      <w:proofErr w:type="spellStart"/>
-      <w:r>
-        <w:rPr>
-          <w:rFonts w:ascii="Courier New" w:eastAsia="Times New Roman" w:hAnsi="Courier New" w:cs="Courier New"/>
-          <w:color w:val="CE9178"/>
-          <w:sz w:val="18"/>
-          <w:szCs w:val="18"/>
-          <w:lang w:val="en-US" w:eastAsia="ja-JP"/>
-        </w:rPr>
-        <w:t>etl</w:t>
-      </w:r>
-      <w:proofErr w:type="spellEnd"/>
-      <w:r>
-        <w:rPr>
-          <w:rFonts w:ascii="Courier New" w:eastAsia="Times New Roman" w:hAnsi="Courier New" w:cs="Courier New"/>
-          <w:color w:val="CE9178"/>
-          <w:sz w:val="18"/>
-          <w:szCs w:val="18"/>
-          <w:lang w:val="en-US" w:eastAsia="ja-JP"/>
-        </w:rPr>
-        <w:t>-widgets"</w:t>
+        <w:t>"etl-widgets"</w:t>
       </w:r>
       <w:r>
         <w:rPr>
@@ -5178,29 +5306,7 @@
           <w:szCs w:val="18"/>
           <w:lang w:val="en-US" w:eastAsia="ja-JP"/>
         </w:rPr>
-        <w:t>"</w:t>
-      </w:r>
-      <w:proofErr w:type="spellStart"/>
-      <w:r>
-        <w:rPr>
-          <w:rFonts w:ascii="Courier New" w:eastAsia="Times New Roman" w:hAnsi="Courier New" w:cs="Courier New"/>
-          <w:color w:val="CE9178"/>
-          <w:sz w:val="18"/>
-          <w:szCs w:val="18"/>
-          <w:lang w:val="en-US" w:eastAsia="ja-JP"/>
-        </w:rPr>
-        <w:t>iAoWYHkBcUCkGPbaBgHu</w:t>
-      </w:r>
-      <w:proofErr w:type="spellEnd"/>
-      <w:r>
-        <w:rPr>
-          <w:rFonts w:ascii="Courier New" w:eastAsia="Times New Roman" w:hAnsi="Courier New" w:cs="Courier New"/>
-          <w:color w:val="CE9178"/>
-          <w:sz w:val="18"/>
-          <w:szCs w:val="18"/>
-          <w:lang w:val="en-US" w:eastAsia="ja-JP"/>
-        </w:rPr>
-        <w:t>"</w:t>
+        <w:t>"FV-chXkBDnV13TBBkYgA"</w:t>
       </w:r>
       <w:r>
         <w:rPr>
@@ -5452,7 +5558,7 @@
           <w:szCs w:val="18"/>
           <w:lang w:val="en-US" w:eastAsia="ja-JP"/>
         </w:rPr>
-        <w:t>"data"</w:t>
+        <w:t>"code"</w:t>
       </w:r>
       <w:r>
         <w:rPr>
@@ -5477,12 +5583,22 @@
       <w:r>
         <w:rPr>
           <w:rFonts w:ascii="Courier New" w:eastAsia="Times New Roman" w:hAnsi="Courier New" w:cs="Courier New"/>
-          <w:color w:val="DCDCDC"/>
-          <w:sz w:val="18"/>
-          <w:szCs w:val="18"/>
-          <w:lang w:val="en-US" w:eastAsia="ja-JP"/>
-        </w:rPr>
-        <w:t>[</w:t>
+          <w:color w:val="CE9178"/>
+          <w:sz w:val="18"/>
+          <w:szCs w:val="18"/>
+          <w:lang w:val="en-US" w:eastAsia="ja-JP"/>
+        </w:rPr>
+        <w:t>"S_TIDT-5"</w:t>
+      </w:r>
+      <w:r>
+        <w:rPr>
+          <w:rFonts w:ascii="Courier New" w:eastAsia="Times New Roman" w:hAnsi="Courier New" w:cs="Courier New"/>
+          <w:color w:val="DCDCDC"/>
+          <w:sz w:val="18"/>
+          <w:szCs w:val="18"/>
+          <w:lang w:val="en-US" w:eastAsia="ja-JP"/>
+        </w:rPr>
+        <w:t>,</w:t>
       </w:r>
     </w:p>
     <w:p>
@@ -5505,17 +5621,47 @@
           <w:szCs w:val="18"/>
           <w:lang w:val="en-US" w:eastAsia="ja-JP"/>
         </w:rPr>
-        <w:t>                        </w:t>
-      </w:r>
-      <w:r>
-        <w:rPr>
-          <w:rFonts w:ascii="Courier New" w:eastAsia="Times New Roman" w:hAnsi="Courier New" w:cs="Courier New"/>
-          <w:color w:val="DCDCDC"/>
-          <w:sz w:val="18"/>
-          <w:szCs w:val="18"/>
-          <w:lang w:val="en-US" w:eastAsia="ja-JP"/>
-        </w:rPr>
-        <w:t>{</w:t>
+        <w:t>                    </w:t>
+      </w:r>
+      <w:r>
+        <w:rPr>
+          <w:rFonts w:ascii="Courier New" w:eastAsia="Times New Roman" w:hAnsi="Courier New" w:cs="Courier New"/>
+          <w:color w:val="9CDCFE"/>
+          <w:sz w:val="18"/>
+          <w:szCs w:val="18"/>
+          <w:lang w:val="en-US" w:eastAsia="ja-JP"/>
+        </w:rPr>
+        <w:t>"data"</w:t>
+      </w:r>
+      <w:r>
+        <w:rPr>
+          <w:rFonts w:ascii="Courier New" w:eastAsia="Times New Roman" w:hAnsi="Courier New" w:cs="Courier New"/>
+          <w:color w:val="DCDCDC"/>
+          <w:sz w:val="18"/>
+          <w:szCs w:val="18"/>
+          <w:lang w:val="en-US" w:eastAsia="ja-JP"/>
+        </w:rPr>
+        <w:t>:</w:t>
+      </w:r>
+      <w:r>
+        <w:rPr>
+          <w:rFonts w:ascii="Courier New" w:eastAsia="Times New Roman" w:hAnsi="Courier New" w:cs="Courier New"/>
+          <w:color w:val="D4D4D4"/>
+          <w:sz w:val="18"/>
+          <w:szCs w:val="18"/>
+          <w:lang w:val="en-US" w:eastAsia="ja-JP"/>
+        </w:rPr>
+        <w:t> </w:t>
+      </w:r>
+      <w:r>
+        <w:rPr>
+          <w:rFonts w:ascii="Courier New" w:eastAsia="Times New Roman" w:hAnsi="Courier New" w:cs="Courier New"/>
+          <w:color w:val="DCDCDC"/>
+          <w:sz w:val="18"/>
+          <w:szCs w:val="18"/>
+          <w:lang w:val="en-US" w:eastAsia="ja-JP"/>
+        </w:rPr>
+        <w:t>[</w:t>
       </w:r>
     </w:p>
     <w:p>
@@ -5538,57 +5684,17 @@
           <w:szCs w:val="18"/>
           <w:lang w:val="en-US" w:eastAsia="ja-JP"/>
         </w:rPr>
-        <w:t>                            </w:t>
-      </w:r>
-      <w:r>
-        <w:rPr>
-          <w:rFonts w:ascii="Courier New" w:eastAsia="Times New Roman" w:hAnsi="Courier New" w:cs="Courier New"/>
-          <w:color w:val="9CDCFE"/>
-          <w:sz w:val="18"/>
-          <w:szCs w:val="18"/>
-          <w:lang w:val="en-US" w:eastAsia="ja-JP"/>
-        </w:rPr>
-        <w:t>"campaign"</w:t>
-      </w:r>
-      <w:r>
-        <w:rPr>
-          <w:rFonts w:ascii="Courier New" w:eastAsia="Times New Roman" w:hAnsi="Courier New" w:cs="Courier New"/>
-          <w:color w:val="DCDCDC"/>
-          <w:sz w:val="18"/>
-          <w:szCs w:val="18"/>
-          <w:lang w:val="en-US" w:eastAsia="ja-JP"/>
-        </w:rPr>
-        <w:t>:</w:t>
-      </w:r>
-      <w:r>
-        <w:rPr>
-          <w:rFonts w:ascii="Courier New" w:eastAsia="Times New Roman" w:hAnsi="Courier New" w:cs="Courier New"/>
-          <w:color w:val="D4D4D4"/>
-          <w:sz w:val="18"/>
-          <w:szCs w:val="18"/>
-          <w:lang w:val="en-US" w:eastAsia="ja-JP"/>
-        </w:rPr>
-        <w:t> </w:t>
-      </w:r>
-      <w:r>
-        <w:rPr>
-          <w:rFonts w:ascii="Courier New" w:eastAsia="Times New Roman" w:hAnsi="Courier New" w:cs="Courier New"/>
-          <w:color w:val="B5CEA8"/>
-          <w:sz w:val="18"/>
-          <w:szCs w:val="18"/>
-          <w:lang w:val="en-US" w:eastAsia="ja-JP"/>
-        </w:rPr>
-        <w:t>18</w:t>
-      </w:r>
-      <w:r>
-        <w:rPr>
-          <w:rFonts w:ascii="Courier New" w:eastAsia="Times New Roman" w:hAnsi="Courier New" w:cs="Courier New"/>
-          <w:color w:val="DCDCDC"/>
-          <w:sz w:val="18"/>
-          <w:szCs w:val="18"/>
-          <w:lang w:val="en-US" w:eastAsia="ja-JP"/>
-        </w:rPr>
-        <w:t>,</w:t>
+        <w:t>                        </w:t>
+      </w:r>
+      <w:r>
+        <w:rPr>
+          <w:rFonts w:ascii="Courier New" w:eastAsia="Times New Roman" w:hAnsi="Courier New" w:cs="Courier New"/>
+          <w:color w:val="DCDCDC"/>
+          <w:sz w:val="18"/>
+          <w:szCs w:val="18"/>
+          <w:lang w:val="en-US" w:eastAsia="ja-JP"/>
+        </w:rPr>
+        <w:t>{</w:t>
       </w:r>
     </w:p>
     <w:p>
@@ -5621,7 +5727,7 @@
           <w:szCs w:val="18"/>
           <w:lang w:val="en-US" w:eastAsia="ja-JP"/>
         </w:rPr>
-        <w:t>"iteration"</w:t>
+        <w:t>"campaign"</w:t>
       </w:r>
       <w:r>
         <w:rPr>
@@ -5646,12 +5752,12 @@
       <w:r>
         <w:rPr>
           <w:rFonts w:ascii="Courier New" w:eastAsia="Times New Roman" w:hAnsi="Courier New" w:cs="Courier New"/>
-          <w:color w:val="CE9178"/>
-          <w:sz w:val="18"/>
-          <w:szCs w:val="18"/>
-          <w:lang w:val="en-US" w:eastAsia="ja-JP"/>
-        </w:rPr>
-        <w:t>"1"</w:t>
+          <w:color w:val="B5CEA8"/>
+          <w:sz w:val="18"/>
+          <w:szCs w:val="18"/>
+          <w:lang w:val="en-US" w:eastAsia="ja-JP"/>
+        </w:rPr>
+        <w:t>18</w:t>
       </w:r>
       <w:r>
         <w:rPr>
@@ -5694,7 +5800,7 @@
           <w:szCs w:val="18"/>
           <w:lang w:val="en-US" w:eastAsia="ja-JP"/>
         </w:rPr>
-        <w:t>"counts"</w:t>
+        <w:t>"iteration"</w:t>
       </w:r>
       <w:r>
         <w:rPr>
@@ -5719,12 +5825,22 @@
       <w:r>
         <w:rPr>
           <w:rFonts w:ascii="Courier New" w:eastAsia="Times New Roman" w:hAnsi="Courier New" w:cs="Courier New"/>
-          <w:color w:val="DCDCDC"/>
-          <w:sz w:val="18"/>
-          <w:szCs w:val="18"/>
-          <w:lang w:val="en-US" w:eastAsia="ja-JP"/>
-        </w:rPr>
-        <w:t>[</w:t>
+          <w:color w:val="CE9178"/>
+          <w:sz w:val="18"/>
+          <w:szCs w:val="18"/>
+          <w:lang w:val="en-US" w:eastAsia="ja-JP"/>
+        </w:rPr>
+        <w:t>"1"</w:t>
+      </w:r>
+      <w:r>
+        <w:rPr>
+          <w:rFonts w:ascii="Courier New" w:eastAsia="Times New Roman" w:hAnsi="Courier New" w:cs="Courier New"/>
+          <w:color w:val="DCDCDC"/>
+          <w:sz w:val="18"/>
+          <w:szCs w:val="18"/>
+          <w:lang w:val="en-US" w:eastAsia="ja-JP"/>
+        </w:rPr>
+        <w:t>,</w:t>
       </w:r>
     </w:p>
     <w:p>
@@ -5747,17 +5863,47 @@
           <w:szCs w:val="18"/>
           <w:lang w:val="en-US" w:eastAsia="ja-JP"/>
         </w:rPr>
-        <w:t>                                </w:t>
-      </w:r>
-      <w:r>
-        <w:rPr>
-          <w:rFonts w:ascii="Courier New" w:eastAsia="Times New Roman" w:hAnsi="Courier New" w:cs="Courier New"/>
-          <w:color w:val="DCDCDC"/>
-          <w:sz w:val="18"/>
-          <w:szCs w:val="18"/>
-          <w:lang w:val="en-US" w:eastAsia="ja-JP"/>
-        </w:rPr>
-        <w:t>{</w:t>
+        <w:t>                            </w:t>
+      </w:r>
+      <w:r>
+        <w:rPr>
+          <w:rFonts w:ascii="Courier New" w:eastAsia="Times New Roman" w:hAnsi="Courier New" w:cs="Courier New"/>
+          <w:color w:val="9CDCFE"/>
+          <w:sz w:val="18"/>
+          <w:szCs w:val="18"/>
+          <w:lang w:val="en-US" w:eastAsia="ja-JP"/>
+        </w:rPr>
+        <w:t>"counts"</w:t>
+      </w:r>
+      <w:r>
+        <w:rPr>
+          <w:rFonts w:ascii="Courier New" w:eastAsia="Times New Roman" w:hAnsi="Courier New" w:cs="Courier New"/>
+          <w:color w:val="DCDCDC"/>
+          <w:sz w:val="18"/>
+          <w:szCs w:val="18"/>
+          <w:lang w:val="en-US" w:eastAsia="ja-JP"/>
+        </w:rPr>
+        <w:t>:</w:t>
+      </w:r>
+      <w:r>
+        <w:rPr>
+          <w:rFonts w:ascii="Courier New" w:eastAsia="Times New Roman" w:hAnsi="Courier New" w:cs="Courier New"/>
+          <w:color w:val="D4D4D4"/>
+          <w:sz w:val="18"/>
+          <w:szCs w:val="18"/>
+          <w:lang w:val="en-US" w:eastAsia="ja-JP"/>
+        </w:rPr>
+        <w:t> </w:t>
+      </w:r>
+      <w:r>
+        <w:rPr>
+          <w:rFonts w:ascii="Courier New" w:eastAsia="Times New Roman" w:hAnsi="Courier New" w:cs="Courier New"/>
+          <w:color w:val="DCDCDC"/>
+          <w:sz w:val="18"/>
+          <w:szCs w:val="18"/>
+          <w:lang w:val="en-US" w:eastAsia="ja-JP"/>
+        </w:rPr>
+        <w:t>[</w:t>
       </w:r>
     </w:p>
     <w:p>
@@ -5780,57 +5926,17 @@
           <w:szCs w:val="18"/>
           <w:lang w:val="en-US" w:eastAsia="ja-JP"/>
         </w:rPr>
-        <w:t>                                    </w:t>
-      </w:r>
-      <w:r>
-        <w:rPr>
-          <w:rFonts w:ascii="Courier New" w:eastAsia="Times New Roman" w:hAnsi="Courier New" w:cs="Courier New"/>
-          <w:color w:val="9CDCFE"/>
-          <w:sz w:val="18"/>
-          <w:szCs w:val="18"/>
-          <w:lang w:val="en-US" w:eastAsia="ja-JP"/>
-        </w:rPr>
-        <w:t>"status"</w:t>
-      </w:r>
-      <w:r>
-        <w:rPr>
-          <w:rFonts w:ascii="Courier New" w:eastAsia="Times New Roman" w:hAnsi="Courier New" w:cs="Courier New"/>
-          <w:color w:val="DCDCDC"/>
-          <w:sz w:val="18"/>
-          <w:szCs w:val="18"/>
-          <w:lang w:val="en-US" w:eastAsia="ja-JP"/>
-        </w:rPr>
-        <w:t>:</w:t>
-      </w:r>
-      <w:r>
-        <w:rPr>
-          <w:rFonts w:ascii="Courier New" w:eastAsia="Times New Roman" w:hAnsi="Courier New" w:cs="Courier New"/>
-          <w:color w:val="D4D4D4"/>
-          <w:sz w:val="18"/>
-          <w:szCs w:val="18"/>
-          <w:lang w:val="en-US" w:eastAsia="ja-JP"/>
-        </w:rPr>
-        <w:t> </w:t>
-      </w:r>
-      <w:r>
-        <w:rPr>
-          <w:rFonts w:ascii="Courier New" w:eastAsia="Times New Roman" w:hAnsi="Courier New" w:cs="Courier New"/>
-          <w:color w:val="CE9178"/>
-          <w:sz w:val="18"/>
-          <w:szCs w:val="18"/>
-          <w:lang w:val="en-US" w:eastAsia="ja-JP"/>
-        </w:rPr>
-        <w:t>"SUCCESS"</w:t>
-      </w:r>
-      <w:r>
-        <w:rPr>
-          <w:rFonts w:ascii="Courier New" w:eastAsia="Times New Roman" w:hAnsi="Courier New" w:cs="Courier New"/>
-          <w:color w:val="DCDCDC"/>
-          <w:sz w:val="18"/>
-          <w:szCs w:val="18"/>
-          <w:lang w:val="en-US" w:eastAsia="ja-JP"/>
-        </w:rPr>
-        <w:t>,</w:t>
+        <w:t>                                </w:t>
+      </w:r>
+      <w:r>
+        <w:rPr>
+          <w:rFonts w:ascii="Courier New" w:eastAsia="Times New Roman" w:hAnsi="Courier New" w:cs="Courier New"/>
+          <w:color w:val="DCDCDC"/>
+          <w:sz w:val="18"/>
+          <w:szCs w:val="18"/>
+          <w:lang w:val="en-US" w:eastAsia="ja-JP"/>
+        </w:rPr>
+        <w:t>{</w:t>
       </w:r>
     </w:p>
     <w:p>
@@ -5863,7 +5969,7 @@
           <w:szCs w:val="18"/>
           <w:lang w:val="en-US" w:eastAsia="ja-JP"/>
         </w:rPr>
-        <w:t>"counts"</w:t>
+        <w:t>"status"</w:t>
       </w:r>
       <w:r>
         <w:rPr>
@@ -5885,18 +5991,26 @@
         </w:rPr>
         <w:t> </w:t>
       </w:r>
-      <w:proofErr w:type="gramStart"/>
-      <w:r>
-        <w:rPr>
-          <w:rFonts w:ascii="Courier New" w:eastAsia="Times New Roman" w:hAnsi="Courier New" w:cs="Courier New"/>
-          <w:color w:val="B5CEA8"/>
-          <w:sz w:val="18"/>
-          <w:szCs w:val="18"/>
-          <w:lang w:val="en-US" w:eastAsia="ja-JP"/>
-        </w:rPr>
-        <w:t>2</w:t>
-      </w:r>
-      <w:proofErr w:type="gramEnd"/>
+      <w:r>
+        <w:rPr>
+          <w:rFonts w:ascii="Courier New" w:eastAsia="Times New Roman" w:hAnsi="Courier New" w:cs="Courier New"/>
+          <w:color w:val="CE9178"/>
+          <w:sz w:val="18"/>
+          <w:szCs w:val="18"/>
+          <w:lang w:val="en-US" w:eastAsia="ja-JP"/>
+        </w:rPr>
+        <w:t>"SUCCESS"</w:t>
+      </w:r>
+      <w:r>
+        <w:rPr>
+          <w:rFonts w:ascii="Courier New" w:eastAsia="Times New Roman" w:hAnsi="Courier New" w:cs="Courier New"/>
+          <w:color w:val="DCDCDC"/>
+          <w:sz w:val="18"/>
+          <w:szCs w:val="18"/>
+          <w:lang w:val="en-US" w:eastAsia="ja-JP"/>
+        </w:rPr>
+        <w:t>,</w:t>
+      </w:r>
     </w:p>
     <w:p>
       <w:pPr>
@@ -5918,18 +6032,50 @@
           <w:szCs w:val="18"/>
           <w:lang w:val="en-US" w:eastAsia="ja-JP"/>
         </w:rPr>
-        <w:t>                                </w:t>
-      </w:r>
-      <w:r>
-        <w:rPr>
-          <w:rFonts w:ascii="Courier New" w:eastAsia="Times New Roman" w:hAnsi="Courier New" w:cs="Courier New"/>
-          <w:color w:val="DCDCDC"/>
-          <w:sz w:val="18"/>
-          <w:szCs w:val="18"/>
-          <w:lang w:val="en-US" w:eastAsia="ja-JP"/>
-        </w:rPr>
-        <w:t>},</w:t>
-      </w:r>
+        <w:t>                                    </w:t>
+      </w:r>
+      <w:r>
+        <w:rPr>
+          <w:rFonts w:ascii="Courier New" w:eastAsia="Times New Roman" w:hAnsi="Courier New" w:cs="Courier New"/>
+          <w:color w:val="9CDCFE"/>
+          <w:sz w:val="18"/>
+          <w:szCs w:val="18"/>
+          <w:lang w:val="en-US" w:eastAsia="ja-JP"/>
+        </w:rPr>
+        <w:t>"counts"</w:t>
+      </w:r>
+      <w:r>
+        <w:rPr>
+          <w:rFonts w:ascii="Courier New" w:eastAsia="Times New Roman" w:hAnsi="Courier New" w:cs="Courier New"/>
+          <w:color w:val="DCDCDC"/>
+          <w:sz w:val="18"/>
+          <w:szCs w:val="18"/>
+          <w:lang w:val="en-US" w:eastAsia="ja-JP"/>
+        </w:rPr>
+        <w:t>:</w:t>
+      </w:r>
+      <w:r>
+        <w:rPr>
+          <w:rFonts w:ascii="Courier New" w:eastAsia="Times New Roman" w:hAnsi="Courier New" w:cs="Courier New"/>
+          <w:color w:val="D4D4D4"/>
+          <w:sz w:val="18"/>
+          <w:szCs w:val="18"/>
+          <w:lang w:val="en-US" w:eastAsia="ja-JP"/>
+        </w:rPr>
+        <w:t> </w:t>
+      </w:r>
+      <w:proofErr w:type="gramStart"/>
+      <w:r>
+        <w:rPr>
+          <w:rFonts w:ascii="Courier New" w:eastAsia="Times New Roman" w:hAnsi="Courier New" w:cs="Courier New"/>
+          <w:color w:val="B5CEA8"/>
+          <w:sz w:val="18"/>
+          <w:szCs w:val="18"/>
+          <w:lang w:val="en-US" w:eastAsia="ja-JP"/>
+        </w:rPr>
+        <w:t>2</w:t>
+      </w:r>
+      <w:proofErr w:type="gramEnd"/>
     </w:p>
     <w:p>
       <w:pPr>
@@ -5961,7 +6107,7 @@
           <w:szCs w:val="18"/>
           <w:lang w:val="en-US" w:eastAsia="ja-JP"/>
         </w:rPr>
-        <w:t>{</w:t>
+        <w:t>},</w:t>
       </w:r>
     </w:p>
     <w:p>
@@ -5984,57 +6130,17 @@
           <w:szCs w:val="18"/>
           <w:lang w:val="en-US" w:eastAsia="ja-JP"/>
         </w:rPr>
-        <w:t>                                    </w:t>
-      </w:r>
-      <w:r>
-        <w:rPr>
-          <w:rFonts w:ascii="Courier New" w:eastAsia="Times New Roman" w:hAnsi="Courier New" w:cs="Courier New"/>
-          <w:color w:val="9CDCFE"/>
-          <w:sz w:val="18"/>
-          <w:szCs w:val="18"/>
-          <w:lang w:val="en-US" w:eastAsia="ja-JP"/>
-        </w:rPr>
-        <w:t>"status"</w:t>
-      </w:r>
-      <w:r>
-        <w:rPr>
-          <w:rFonts w:ascii="Courier New" w:eastAsia="Times New Roman" w:hAnsi="Courier New" w:cs="Courier New"/>
-          <w:color w:val="DCDCDC"/>
-          <w:sz w:val="18"/>
-          <w:szCs w:val="18"/>
-          <w:lang w:val="en-US" w:eastAsia="ja-JP"/>
-        </w:rPr>
-        <w:t>:</w:t>
-      </w:r>
-      <w:r>
-        <w:rPr>
-          <w:rFonts w:ascii="Courier New" w:eastAsia="Times New Roman" w:hAnsi="Courier New" w:cs="Courier New"/>
-          <w:color w:val="D4D4D4"/>
-          <w:sz w:val="18"/>
-          <w:szCs w:val="18"/>
-          <w:lang w:val="en-US" w:eastAsia="ja-JP"/>
-        </w:rPr>
-        <w:t> </w:t>
-      </w:r>
-      <w:r>
-        <w:rPr>
-          <w:rFonts w:ascii="Courier New" w:eastAsia="Times New Roman" w:hAnsi="Courier New" w:cs="Courier New"/>
-          <w:color w:val="CE9178"/>
-          <w:sz w:val="18"/>
-          <w:szCs w:val="18"/>
-          <w:lang w:val="en-US" w:eastAsia="ja-JP"/>
-        </w:rPr>
-        <w:t>"READY"</w:t>
-      </w:r>
-      <w:r>
-        <w:rPr>
-          <w:rFonts w:ascii="Courier New" w:eastAsia="Times New Roman" w:hAnsi="Courier New" w:cs="Courier New"/>
-          <w:color w:val="DCDCDC"/>
-          <w:sz w:val="18"/>
-          <w:szCs w:val="18"/>
-          <w:lang w:val="en-US" w:eastAsia="ja-JP"/>
-        </w:rPr>
-        <w:t>,</w:t>
+        <w:t>                                </w:t>
+      </w:r>
+      <w:r>
+        <w:rPr>
+          <w:rFonts w:ascii="Courier New" w:eastAsia="Times New Roman" w:hAnsi="Courier New" w:cs="Courier New"/>
+          <w:color w:val="DCDCDC"/>
+          <w:sz w:val="18"/>
+          <w:szCs w:val="18"/>
+          <w:lang w:val="en-US" w:eastAsia="ja-JP"/>
+        </w:rPr>
+        <w:t>{</w:t>
       </w:r>
     </w:p>
     <w:p>
@@ -6067,7 +6173,7 @@
           <w:szCs w:val="18"/>
           <w:lang w:val="en-US" w:eastAsia="ja-JP"/>
         </w:rPr>
-        <w:t>"counts"</w:t>
+        <w:t>"status"</w:t>
       </w:r>
       <w:r>
         <w:rPr>
@@ -6089,18 +6195,26 @@
         </w:rPr>
         <w:t> </w:t>
       </w:r>
-      <w:proofErr w:type="gramStart"/>
-      <w:r>
-        <w:rPr>
-          <w:rFonts w:ascii="Courier New" w:eastAsia="Times New Roman" w:hAnsi="Courier New" w:cs="Courier New"/>
-          <w:color w:val="B5CEA8"/>
-          <w:sz w:val="18"/>
-          <w:szCs w:val="18"/>
-          <w:lang w:val="en-US" w:eastAsia="ja-JP"/>
-        </w:rPr>
-        <w:t>2</w:t>
-      </w:r>
-      <w:proofErr w:type="gramEnd"/>
+      <w:r>
+        <w:rPr>
+          <w:rFonts w:ascii="Courier New" w:eastAsia="Times New Roman" w:hAnsi="Courier New" w:cs="Courier New"/>
+          <w:color w:val="CE9178"/>
+          <w:sz w:val="18"/>
+          <w:szCs w:val="18"/>
+          <w:lang w:val="en-US" w:eastAsia="ja-JP"/>
+        </w:rPr>
+        <w:t>"READY"</w:t>
+      </w:r>
+      <w:r>
+        <w:rPr>
+          <w:rFonts w:ascii="Courier New" w:eastAsia="Times New Roman" w:hAnsi="Courier New" w:cs="Courier New"/>
+          <w:color w:val="DCDCDC"/>
+          <w:sz w:val="18"/>
+          <w:szCs w:val="18"/>
+          <w:lang w:val="en-US" w:eastAsia="ja-JP"/>
+        </w:rPr>
+        <w:t>,</w:t>
+      </w:r>
     </w:p>
     <w:p>
       <w:pPr>
@@ -6122,18 +6236,50 @@
           <w:szCs w:val="18"/>
           <w:lang w:val="en-US" w:eastAsia="ja-JP"/>
         </w:rPr>
-        <w:t>                                </w:t>
-      </w:r>
-      <w:r>
-        <w:rPr>
-          <w:rFonts w:ascii="Courier New" w:eastAsia="Times New Roman" w:hAnsi="Courier New" w:cs="Courier New"/>
-          <w:color w:val="DCDCDC"/>
-          <w:sz w:val="18"/>
-          <w:szCs w:val="18"/>
-          <w:lang w:val="en-US" w:eastAsia="ja-JP"/>
-        </w:rPr>
-        <w:t>}</w:t>
-      </w:r>
+        <w:t>                                    </w:t>
+      </w:r>
+      <w:r>
+        <w:rPr>
+          <w:rFonts w:ascii="Courier New" w:eastAsia="Times New Roman" w:hAnsi="Courier New" w:cs="Courier New"/>
+          <w:color w:val="9CDCFE"/>
+          <w:sz w:val="18"/>
+          <w:szCs w:val="18"/>
+          <w:lang w:val="en-US" w:eastAsia="ja-JP"/>
+        </w:rPr>
+        <w:t>"counts"</w:t>
+      </w:r>
+      <w:r>
+        <w:rPr>
+          <w:rFonts w:ascii="Courier New" w:eastAsia="Times New Roman" w:hAnsi="Courier New" w:cs="Courier New"/>
+          <w:color w:val="DCDCDC"/>
+          <w:sz w:val="18"/>
+          <w:szCs w:val="18"/>
+          <w:lang w:val="en-US" w:eastAsia="ja-JP"/>
+        </w:rPr>
+        <w:t>:</w:t>
+      </w:r>
+      <w:r>
+        <w:rPr>
+          <w:rFonts w:ascii="Courier New" w:eastAsia="Times New Roman" w:hAnsi="Courier New" w:cs="Courier New"/>
+          <w:color w:val="D4D4D4"/>
+          <w:sz w:val="18"/>
+          <w:szCs w:val="18"/>
+          <w:lang w:val="en-US" w:eastAsia="ja-JP"/>
+        </w:rPr>
+        <w:t> </w:t>
+      </w:r>
+      <w:proofErr w:type="gramStart"/>
+      <w:r>
+        <w:rPr>
+          <w:rFonts w:ascii="Courier New" w:eastAsia="Times New Roman" w:hAnsi="Courier New" w:cs="Courier New"/>
+          <w:color w:val="B5CEA8"/>
+          <w:sz w:val="18"/>
+          <w:szCs w:val="18"/>
+          <w:lang w:val="en-US" w:eastAsia="ja-JP"/>
+        </w:rPr>
+        <w:t>2</w:t>
+      </w:r>
+      <w:proofErr w:type="gramEnd"/>
     </w:p>
     <w:p>
       <w:pPr>
@@ -6155,17 +6301,17 @@
           <w:szCs w:val="18"/>
           <w:lang w:val="en-US" w:eastAsia="ja-JP"/>
         </w:rPr>
-        <w:t>                            </w:t>
-      </w:r>
-      <w:r>
-        <w:rPr>
-          <w:rFonts w:ascii="Courier New" w:eastAsia="Times New Roman" w:hAnsi="Courier New" w:cs="Courier New"/>
-          <w:color w:val="DCDCDC"/>
-          <w:sz w:val="18"/>
-          <w:szCs w:val="18"/>
-          <w:lang w:val="en-US" w:eastAsia="ja-JP"/>
-        </w:rPr>
-        <w:t>]</w:t>
+        <w:t>                                </w:t>
+      </w:r>
+      <w:r>
+        <w:rPr>
+          <w:rFonts w:ascii="Courier New" w:eastAsia="Times New Roman" w:hAnsi="Courier New" w:cs="Courier New"/>
+          <w:color w:val="DCDCDC"/>
+          <w:sz w:val="18"/>
+          <w:szCs w:val="18"/>
+          <w:lang w:val="en-US" w:eastAsia="ja-JP"/>
+        </w:rPr>
+        <w:t>}</w:t>
       </w:r>
     </w:p>
     <w:p>
@@ -6188,17 +6334,17 @@
           <w:szCs w:val="18"/>
           <w:lang w:val="en-US" w:eastAsia="ja-JP"/>
         </w:rPr>
-        <w:t>                        </w:t>
-      </w:r>
-      <w:r>
-        <w:rPr>
-          <w:rFonts w:ascii="Courier New" w:eastAsia="Times New Roman" w:hAnsi="Courier New" w:cs="Courier New"/>
-          <w:color w:val="DCDCDC"/>
-          <w:sz w:val="18"/>
-          <w:szCs w:val="18"/>
-          <w:lang w:val="en-US" w:eastAsia="ja-JP"/>
-        </w:rPr>
-        <w:t>},</w:t>
+        <w:t>                            </w:t>
+      </w:r>
+      <w:r>
+        <w:rPr>
+          <w:rFonts w:ascii="Courier New" w:eastAsia="Times New Roman" w:hAnsi="Courier New" w:cs="Courier New"/>
+          <w:color w:val="DCDCDC"/>
+          <w:sz w:val="18"/>
+          <w:szCs w:val="18"/>
+          <w:lang w:val="en-US" w:eastAsia="ja-JP"/>
+        </w:rPr>
+        <w:t>]</w:t>
       </w:r>
     </w:p>
     <w:p>
@@ -6231,7 +6377,7 @@
           <w:szCs w:val="18"/>
           <w:lang w:val="en-US" w:eastAsia="ja-JP"/>
         </w:rPr>
-        <w:t>{</w:t>
+        <w:t>},</w:t>
       </w:r>
     </w:p>
     <w:p>
@@ -6254,57 +6400,17 @@
           <w:szCs w:val="18"/>
           <w:lang w:val="en-US" w:eastAsia="ja-JP"/>
         </w:rPr>
-        <w:t>                            </w:t>
-      </w:r>
-      <w:r>
-        <w:rPr>
-          <w:rFonts w:ascii="Courier New" w:eastAsia="Times New Roman" w:hAnsi="Courier New" w:cs="Courier New"/>
-          <w:color w:val="9CDCFE"/>
-          <w:sz w:val="18"/>
-          <w:szCs w:val="18"/>
-          <w:lang w:val="en-US" w:eastAsia="ja-JP"/>
-        </w:rPr>
-        <w:t>"campaign"</w:t>
-      </w:r>
-      <w:r>
-        <w:rPr>
-          <w:rFonts w:ascii="Courier New" w:eastAsia="Times New Roman" w:hAnsi="Courier New" w:cs="Courier New"/>
-          <w:color w:val="DCDCDC"/>
-          <w:sz w:val="18"/>
-          <w:szCs w:val="18"/>
-          <w:lang w:val="en-US" w:eastAsia="ja-JP"/>
-        </w:rPr>
-        <w:t>:</w:t>
-      </w:r>
-      <w:r>
-        <w:rPr>
-          <w:rFonts w:ascii="Courier New" w:eastAsia="Times New Roman" w:hAnsi="Courier New" w:cs="Courier New"/>
-          <w:color w:val="D4D4D4"/>
-          <w:sz w:val="18"/>
-          <w:szCs w:val="18"/>
-          <w:lang w:val="en-US" w:eastAsia="ja-JP"/>
-        </w:rPr>
-        <w:t> </w:t>
-      </w:r>
-      <w:r>
-        <w:rPr>
-          <w:rFonts w:ascii="Courier New" w:eastAsia="Times New Roman" w:hAnsi="Courier New" w:cs="Courier New"/>
-          <w:color w:val="B5CEA8"/>
-          <w:sz w:val="18"/>
-          <w:szCs w:val="18"/>
-          <w:lang w:val="en-US" w:eastAsia="ja-JP"/>
-        </w:rPr>
-        <w:t>19</w:t>
-      </w:r>
-      <w:r>
-        <w:rPr>
-          <w:rFonts w:ascii="Courier New" w:eastAsia="Times New Roman" w:hAnsi="Courier New" w:cs="Courier New"/>
-          <w:color w:val="DCDCDC"/>
-          <w:sz w:val="18"/>
-          <w:szCs w:val="18"/>
-          <w:lang w:val="en-US" w:eastAsia="ja-JP"/>
-        </w:rPr>
-        <w:t>,</w:t>
+        <w:t>                        </w:t>
+      </w:r>
+      <w:r>
+        <w:rPr>
+          <w:rFonts w:ascii="Courier New" w:eastAsia="Times New Roman" w:hAnsi="Courier New" w:cs="Courier New"/>
+          <w:color w:val="DCDCDC"/>
+          <w:sz w:val="18"/>
+          <w:szCs w:val="18"/>
+          <w:lang w:val="en-US" w:eastAsia="ja-JP"/>
+        </w:rPr>
+        <w:t>{</w:t>
       </w:r>
     </w:p>
     <w:p>
@@ -6337,7 +6443,7 @@
           <w:szCs w:val="18"/>
           <w:lang w:val="en-US" w:eastAsia="ja-JP"/>
         </w:rPr>
-        <w:t>"iteration"</w:t>
+        <w:t>"campaign"</w:t>
       </w:r>
       <w:r>
         <w:rPr>
@@ -6362,34 +6468,12 @@
       <w:r>
         <w:rPr>
           <w:rFonts w:ascii="Courier New" w:eastAsia="Times New Roman" w:hAnsi="Courier New" w:cs="Courier New"/>
-          <w:color w:val="CE9178"/>
-          <w:sz w:val="18"/>
-          <w:szCs w:val="18"/>
-          <w:lang w:val="en-US" w:eastAsia="ja-JP"/>
-        </w:rPr>
-        <w:t>"</w:t>
-      </w:r>
-      <w:proofErr w:type="spellStart"/>
-      <w:r>
-        <w:rPr>
-          <w:rFonts w:ascii="Courier New" w:eastAsia="Times New Roman" w:hAnsi="Courier New" w:cs="Courier New"/>
-          <w:color w:val="CE9178"/>
-          <w:sz w:val="18"/>
-          <w:szCs w:val="18"/>
-          <w:lang w:val="en-US" w:eastAsia="ja-JP"/>
-        </w:rPr>
-        <w:t>Itération</w:t>
-      </w:r>
-      <w:proofErr w:type="spellEnd"/>
-      <w:r>
-        <w:rPr>
-          <w:rFonts w:ascii="Courier New" w:eastAsia="Times New Roman" w:hAnsi="Courier New" w:cs="Courier New"/>
-          <w:color w:val="CE9178"/>
-          <w:sz w:val="18"/>
-          <w:szCs w:val="18"/>
-          <w:lang w:val="en-US" w:eastAsia="ja-JP"/>
-        </w:rPr>
-        <w:t>"</w:t>
+          <w:color w:val="B5CEA8"/>
+          <w:sz w:val="18"/>
+          <w:szCs w:val="18"/>
+          <w:lang w:val="en-US" w:eastAsia="ja-JP"/>
+        </w:rPr>
+        <w:t>19</w:t>
       </w:r>
       <w:r>
         <w:rPr>
@@ -6432,7 +6516,7 @@
           <w:szCs w:val="18"/>
           <w:lang w:val="en-US" w:eastAsia="ja-JP"/>
         </w:rPr>
-        <w:t>"counts"</w:t>
+        <w:t>"iteration"</w:t>
       </w:r>
       <w:r>
         <w:rPr>
@@ -6457,12 +6541,22 @@
       <w:r>
         <w:rPr>
           <w:rFonts w:ascii="Courier New" w:eastAsia="Times New Roman" w:hAnsi="Courier New" w:cs="Courier New"/>
-          <w:color w:val="DCDCDC"/>
-          <w:sz w:val="18"/>
-          <w:szCs w:val="18"/>
-          <w:lang w:val="en-US" w:eastAsia="ja-JP"/>
-        </w:rPr>
-        <w:t>[</w:t>
+          <w:color w:val="CE9178"/>
+          <w:sz w:val="18"/>
+          <w:szCs w:val="18"/>
+          <w:lang w:val="en-US" w:eastAsia="ja-JP"/>
+        </w:rPr>
+        <w:t>"Itération"</w:t>
+      </w:r>
+      <w:r>
+        <w:rPr>
+          <w:rFonts w:ascii="Courier New" w:eastAsia="Times New Roman" w:hAnsi="Courier New" w:cs="Courier New"/>
+          <w:color w:val="DCDCDC"/>
+          <w:sz w:val="18"/>
+          <w:szCs w:val="18"/>
+          <w:lang w:val="en-US" w:eastAsia="ja-JP"/>
+        </w:rPr>
+        <w:t>,</w:t>
       </w:r>
     </w:p>
     <w:p>
@@ -6485,17 +6579,47 @@
           <w:szCs w:val="18"/>
           <w:lang w:val="en-US" w:eastAsia="ja-JP"/>
         </w:rPr>
-        <w:t>                                </w:t>
-      </w:r>
-      <w:r>
-        <w:rPr>
-          <w:rFonts w:ascii="Courier New" w:eastAsia="Times New Roman" w:hAnsi="Courier New" w:cs="Courier New"/>
-          <w:color w:val="DCDCDC"/>
-          <w:sz w:val="18"/>
-          <w:szCs w:val="18"/>
-          <w:lang w:val="en-US" w:eastAsia="ja-JP"/>
-        </w:rPr>
-        <w:t>{</w:t>
+        <w:t>                            </w:t>
+      </w:r>
+      <w:r>
+        <w:rPr>
+          <w:rFonts w:ascii="Courier New" w:eastAsia="Times New Roman" w:hAnsi="Courier New" w:cs="Courier New"/>
+          <w:color w:val="9CDCFE"/>
+          <w:sz w:val="18"/>
+          <w:szCs w:val="18"/>
+          <w:lang w:val="en-US" w:eastAsia="ja-JP"/>
+        </w:rPr>
+        <w:t>"counts"</w:t>
+      </w:r>
+      <w:r>
+        <w:rPr>
+          <w:rFonts w:ascii="Courier New" w:eastAsia="Times New Roman" w:hAnsi="Courier New" w:cs="Courier New"/>
+          <w:color w:val="DCDCDC"/>
+          <w:sz w:val="18"/>
+          <w:szCs w:val="18"/>
+          <w:lang w:val="en-US" w:eastAsia="ja-JP"/>
+        </w:rPr>
+        <w:t>:</w:t>
+      </w:r>
+      <w:r>
+        <w:rPr>
+          <w:rFonts w:ascii="Courier New" w:eastAsia="Times New Roman" w:hAnsi="Courier New" w:cs="Courier New"/>
+          <w:color w:val="D4D4D4"/>
+          <w:sz w:val="18"/>
+          <w:szCs w:val="18"/>
+          <w:lang w:val="en-US" w:eastAsia="ja-JP"/>
+        </w:rPr>
+        <w:t> </w:t>
+      </w:r>
+      <w:r>
+        <w:rPr>
+          <w:rFonts w:ascii="Courier New" w:eastAsia="Times New Roman" w:hAnsi="Courier New" w:cs="Courier New"/>
+          <w:color w:val="DCDCDC"/>
+          <w:sz w:val="18"/>
+          <w:szCs w:val="18"/>
+          <w:lang w:val="en-US" w:eastAsia="ja-JP"/>
+        </w:rPr>
+        <w:t>[</w:t>
       </w:r>
     </w:p>
     <w:p>
@@ -6518,57 +6642,17 @@
           <w:szCs w:val="18"/>
           <w:lang w:val="en-US" w:eastAsia="ja-JP"/>
         </w:rPr>
-        <w:t>                                    </w:t>
-      </w:r>
-      <w:r>
-        <w:rPr>
-          <w:rFonts w:ascii="Courier New" w:eastAsia="Times New Roman" w:hAnsi="Courier New" w:cs="Courier New"/>
-          <w:color w:val="9CDCFE"/>
-          <w:sz w:val="18"/>
-          <w:szCs w:val="18"/>
-          <w:lang w:val="en-US" w:eastAsia="ja-JP"/>
-        </w:rPr>
-        <w:t>"status"</w:t>
-      </w:r>
-      <w:r>
-        <w:rPr>
-          <w:rFonts w:ascii="Courier New" w:eastAsia="Times New Roman" w:hAnsi="Courier New" w:cs="Courier New"/>
-          <w:color w:val="DCDCDC"/>
-          <w:sz w:val="18"/>
-          <w:szCs w:val="18"/>
-          <w:lang w:val="en-US" w:eastAsia="ja-JP"/>
-        </w:rPr>
-        <w:t>:</w:t>
-      </w:r>
-      <w:r>
-        <w:rPr>
-          <w:rFonts w:ascii="Courier New" w:eastAsia="Times New Roman" w:hAnsi="Courier New" w:cs="Courier New"/>
-          <w:color w:val="D4D4D4"/>
-          <w:sz w:val="18"/>
-          <w:szCs w:val="18"/>
-          <w:lang w:val="en-US" w:eastAsia="ja-JP"/>
-        </w:rPr>
-        <w:t> </w:t>
-      </w:r>
-      <w:r>
-        <w:rPr>
-          <w:rFonts w:ascii="Courier New" w:eastAsia="Times New Roman" w:hAnsi="Courier New" w:cs="Courier New"/>
-          <w:color w:val="CE9178"/>
-          <w:sz w:val="18"/>
-          <w:szCs w:val="18"/>
-          <w:lang w:val="en-US" w:eastAsia="ja-JP"/>
-        </w:rPr>
-        <w:t>"SUCCESS"</w:t>
-      </w:r>
-      <w:r>
-        <w:rPr>
-          <w:rFonts w:ascii="Courier New" w:eastAsia="Times New Roman" w:hAnsi="Courier New" w:cs="Courier New"/>
-          <w:color w:val="DCDCDC"/>
-          <w:sz w:val="18"/>
-          <w:szCs w:val="18"/>
-          <w:lang w:val="en-US" w:eastAsia="ja-JP"/>
-        </w:rPr>
-        <w:t>,</w:t>
+        <w:t>                                </w:t>
+      </w:r>
+      <w:r>
+        <w:rPr>
+          <w:rFonts w:ascii="Courier New" w:eastAsia="Times New Roman" w:hAnsi="Courier New" w:cs="Courier New"/>
+          <w:color w:val="DCDCDC"/>
+          <w:sz w:val="18"/>
+          <w:szCs w:val="18"/>
+          <w:lang w:val="en-US" w:eastAsia="ja-JP"/>
+        </w:rPr>
+        <w:t>{</w:t>
       </w:r>
     </w:p>
     <w:p>
@@ -6601,7 +6685,7 @@
           <w:szCs w:val="18"/>
           <w:lang w:val="en-US" w:eastAsia="ja-JP"/>
         </w:rPr>
-        <w:t>"counts"</w:t>
+        <w:t>"status"</w:t>
       </w:r>
       <w:r>
         <w:rPr>
@@ -6623,18 +6707,26 @@
         </w:rPr>
         <w:t> </w:t>
       </w:r>
-      <w:proofErr w:type="gramStart"/>
-      <w:r>
-        <w:rPr>
-          <w:rFonts w:ascii="Courier New" w:eastAsia="Times New Roman" w:hAnsi="Courier New" w:cs="Courier New"/>
-          <w:color w:val="B5CEA8"/>
-          <w:sz w:val="18"/>
-          <w:szCs w:val="18"/>
-          <w:lang w:val="en-US" w:eastAsia="ja-JP"/>
-        </w:rPr>
-        <w:t>2</w:t>
-      </w:r>
-      <w:proofErr w:type="gramEnd"/>
+      <w:r>
+        <w:rPr>
+          <w:rFonts w:ascii="Courier New" w:eastAsia="Times New Roman" w:hAnsi="Courier New" w:cs="Courier New"/>
+          <w:color w:val="CE9178"/>
+          <w:sz w:val="18"/>
+          <w:szCs w:val="18"/>
+          <w:lang w:val="en-US" w:eastAsia="ja-JP"/>
+        </w:rPr>
+        <w:t>"SUCCESS"</w:t>
+      </w:r>
+      <w:r>
+        <w:rPr>
+          <w:rFonts w:ascii="Courier New" w:eastAsia="Times New Roman" w:hAnsi="Courier New" w:cs="Courier New"/>
+          <w:color w:val="DCDCDC"/>
+          <w:sz w:val="18"/>
+          <w:szCs w:val="18"/>
+          <w:lang w:val="en-US" w:eastAsia="ja-JP"/>
+        </w:rPr>
+        <w:t>,</w:t>
+      </w:r>
     </w:p>
     <w:p>
       <w:pPr>
@@ -6656,18 +6748,50 @@
           <w:szCs w:val="18"/>
           <w:lang w:val="en-US" w:eastAsia="ja-JP"/>
         </w:rPr>
-        <w:t>                                </w:t>
-      </w:r>
-      <w:r>
-        <w:rPr>
-          <w:rFonts w:ascii="Courier New" w:eastAsia="Times New Roman" w:hAnsi="Courier New" w:cs="Courier New"/>
-          <w:color w:val="DCDCDC"/>
-          <w:sz w:val="18"/>
-          <w:szCs w:val="18"/>
-          <w:lang w:val="en-US" w:eastAsia="ja-JP"/>
-        </w:rPr>
-        <w:t>},</w:t>
-      </w:r>
+        <w:t>                                    </w:t>
+      </w:r>
+      <w:r>
+        <w:rPr>
+          <w:rFonts w:ascii="Courier New" w:eastAsia="Times New Roman" w:hAnsi="Courier New" w:cs="Courier New"/>
+          <w:color w:val="9CDCFE"/>
+          <w:sz w:val="18"/>
+          <w:szCs w:val="18"/>
+          <w:lang w:val="en-US" w:eastAsia="ja-JP"/>
+        </w:rPr>
+        <w:t>"counts"</w:t>
+      </w:r>
+      <w:r>
+        <w:rPr>
+          <w:rFonts w:ascii="Courier New" w:eastAsia="Times New Roman" w:hAnsi="Courier New" w:cs="Courier New"/>
+          <w:color w:val="DCDCDC"/>
+          <w:sz w:val="18"/>
+          <w:szCs w:val="18"/>
+          <w:lang w:val="en-US" w:eastAsia="ja-JP"/>
+        </w:rPr>
+        <w:t>:</w:t>
+      </w:r>
+      <w:r>
+        <w:rPr>
+          <w:rFonts w:ascii="Courier New" w:eastAsia="Times New Roman" w:hAnsi="Courier New" w:cs="Courier New"/>
+          <w:color w:val="D4D4D4"/>
+          <w:sz w:val="18"/>
+          <w:szCs w:val="18"/>
+          <w:lang w:val="en-US" w:eastAsia="ja-JP"/>
+        </w:rPr>
+        <w:t> </w:t>
+      </w:r>
+      <w:proofErr w:type="gramStart"/>
+      <w:r>
+        <w:rPr>
+          <w:rFonts w:ascii="Courier New" w:eastAsia="Times New Roman" w:hAnsi="Courier New" w:cs="Courier New"/>
+          <w:color w:val="B5CEA8"/>
+          <w:sz w:val="18"/>
+          <w:szCs w:val="18"/>
+          <w:lang w:val="en-US" w:eastAsia="ja-JP"/>
+        </w:rPr>
+        <w:t>2</w:t>
+      </w:r>
+      <w:proofErr w:type="gramEnd"/>
     </w:p>
     <w:p>
       <w:pPr>
@@ -6699,7 +6823,7 @@
           <w:szCs w:val="18"/>
           <w:lang w:val="en-US" w:eastAsia="ja-JP"/>
         </w:rPr>
-        <w:t>{</w:t>
+        <w:t>},</w:t>
       </w:r>
     </w:p>
     <w:p>
@@ -6722,57 +6846,17 @@
           <w:szCs w:val="18"/>
           <w:lang w:val="en-US" w:eastAsia="ja-JP"/>
         </w:rPr>
-        <w:t>                                    </w:t>
-      </w:r>
-      <w:r>
-        <w:rPr>
-          <w:rFonts w:ascii="Courier New" w:eastAsia="Times New Roman" w:hAnsi="Courier New" w:cs="Courier New"/>
-          <w:color w:val="9CDCFE"/>
-          <w:sz w:val="18"/>
-          <w:szCs w:val="18"/>
-          <w:lang w:val="en-US" w:eastAsia="ja-JP"/>
-        </w:rPr>
-        <w:t>"status"</w:t>
-      </w:r>
-      <w:r>
-        <w:rPr>
-          <w:rFonts w:ascii="Courier New" w:eastAsia="Times New Roman" w:hAnsi="Courier New" w:cs="Courier New"/>
-          <w:color w:val="DCDCDC"/>
-          <w:sz w:val="18"/>
-          <w:szCs w:val="18"/>
-          <w:lang w:val="en-US" w:eastAsia="ja-JP"/>
-        </w:rPr>
-        <w:t>:</w:t>
-      </w:r>
-      <w:r>
-        <w:rPr>
-          <w:rFonts w:ascii="Courier New" w:eastAsia="Times New Roman" w:hAnsi="Courier New" w:cs="Courier New"/>
-          <w:color w:val="D4D4D4"/>
-          <w:sz w:val="18"/>
-          <w:szCs w:val="18"/>
-          <w:lang w:val="en-US" w:eastAsia="ja-JP"/>
-        </w:rPr>
-        <w:t> </w:t>
-      </w:r>
-      <w:r>
-        <w:rPr>
-          <w:rFonts w:ascii="Courier New" w:eastAsia="Times New Roman" w:hAnsi="Courier New" w:cs="Courier New"/>
-          <w:color w:val="CE9178"/>
-          <w:sz w:val="18"/>
-          <w:szCs w:val="18"/>
-          <w:lang w:val="en-US" w:eastAsia="ja-JP"/>
-        </w:rPr>
-        <w:t>"FAILURE"</w:t>
-      </w:r>
-      <w:r>
-        <w:rPr>
-          <w:rFonts w:ascii="Courier New" w:eastAsia="Times New Roman" w:hAnsi="Courier New" w:cs="Courier New"/>
-          <w:color w:val="DCDCDC"/>
-          <w:sz w:val="18"/>
-          <w:szCs w:val="18"/>
-          <w:lang w:val="en-US" w:eastAsia="ja-JP"/>
-        </w:rPr>
-        <w:t>,</w:t>
+        <w:t>                                </w:t>
+      </w:r>
+      <w:r>
+        <w:rPr>
+          <w:rFonts w:ascii="Courier New" w:eastAsia="Times New Roman" w:hAnsi="Courier New" w:cs="Courier New"/>
+          <w:color w:val="DCDCDC"/>
+          <w:sz w:val="18"/>
+          <w:szCs w:val="18"/>
+          <w:lang w:val="en-US" w:eastAsia="ja-JP"/>
+        </w:rPr>
+        <w:t>{</w:t>
       </w:r>
     </w:p>
     <w:p>
@@ -6805,7 +6889,7 @@
           <w:szCs w:val="18"/>
           <w:lang w:val="en-US" w:eastAsia="ja-JP"/>
         </w:rPr>
-        <w:t>"counts"</w:t>
+        <w:t>"status"</w:t>
       </w:r>
       <w:r>
         <w:rPr>
@@ -6827,18 +6911,26 @@
         </w:rPr>
         <w:t> </w:t>
       </w:r>
-      <w:proofErr w:type="gramStart"/>
-      <w:r>
-        <w:rPr>
-          <w:rFonts w:ascii="Courier New" w:eastAsia="Times New Roman" w:hAnsi="Courier New" w:cs="Courier New"/>
-          <w:color w:val="B5CEA8"/>
-          <w:sz w:val="18"/>
-          <w:szCs w:val="18"/>
-          <w:lang w:val="en-US" w:eastAsia="ja-JP"/>
-        </w:rPr>
-        <w:t>2</w:t>
-      </w:r>
-      <w:proofErr w:type="gramEnd"/>
+      <w:r>
+        <w:rPr>
+          <w:rFonts w:ascii="Courier New" w:eastAsia="Times New Roman" w:hAnsi="Courier New" w:cs="Courier New"/>
+          <w:color w:val="CE9178"/>
+          <w:sz w:val="18"/>
+          <w:szCs w:val="18"/>
+          <w:lang w:val="en-US" w:eastAsia="ja-JP"/>
+        </w:rPr>
+        <w:t>"FAILURE"</w:t>
+      </w:r>
+      <w:r>
+        <w:rPr>
+          <w:rFonts w:ascii="Courier New" w:eastAsia="Times New Roman" w:hAnsi="Courier New" w:cs="Courier New"/>
+          <w:color w:val="DCDCDC"/>
+          <w:sz w:val="18"/>
+          <w:szCs w:val="18"/>
+          <w:lang w:val="en-US" w:eastAsia="ja-JP"/>
+        </w:rPr>
+        <w:t>,</w:t>
+      </w:r>
     </w:p>
     <w:p>
       <w:pPr>
@@ -6860,18 +6952,50 @@
           <w:szCs w:val="18"/>
           <w:lang w:val="en-US" w:eastAsia="ja-JP"/>
         </w:rPr>
-        <w:t>                                </w:t>
-      </w:r>
-      <w:r>
-        <w:rPr>
-          <w:rFonts w:ascii="Courier New" w:eastAsia="Times New Roman" w:hAnsi="Courier New" w:cs="Courier New"/>
-          <w:color w:val="DCDCDC"/>
-          <w:sz w:val="18"/>
-          <w:szCs w:val="18"/>
-          <w:lang w:val="en-US" w:eastAsia="ja-JP"/>
-        </w:rPr>
-        <w:t>},</w:t>
-      </w:r>
+        <w:t>                                    </w:t>
+      </w:r>
+      <w:r>
+        <w:rPr>
+          <w:rFonts w:ascii="Courier New" w:eastAsia="Times New Roman" w:hAnsi="Courier New" w:cs="Courier New"/>
+          <w:color w:val="9CDCFE"/>
+          <w:sz w:val="18"/>
+          <w:szCs w:val="18"/>
+          <w:lang w:val="en-US" w:eastAsia="ja-JP"/>
+        </w:rPr>
+        <w:t>"counts"</w:t>
+      </w:r>
+      <w:r>
+        <w:rPr>
+          <w:rFonts w:ascii="Courier New" w:eastAsia="Times New Roman" w:hAnsi="Courier New" w:cs="Courier New"/>
+          <w:color w:val="DCDCDC"/>
+          <w:sz w:val="18"/>
+          <w:szCs w:val="18"/>
+          <w:lang w:val="en-US" w:eastAsia="ja-JP"/>
+        </w:rPr>
+        <w:t>:</w:t>
+      </w:r>
+      <w:r>
+        <w:rPr>
+          <w:rFonts w:ascii="Courier New" w:eastAsia="Times New Roman" w:hAnsi="Courier New" w:cs="Courier New"/>
+          <w:color w:val="D4D4D4"/>
+          <w:sz w:val="18"/>
+          <w:szCs w:val="18"/>
+          <w:lang w:val="en-US" w:eastAsia="ja-JP"/>
+        </w:rPr>
+        <w:t> </w:t>
+      </w:r>
+      <w:proofErr w:type="gramStart"/>
+      <w:r>
+        <w:rPr>
+          <w:rFonts w:ascii="Courier New" w:eastAsia="Times New Roman" w:hAnsi="Courier New" w:cs="Courier New"/>
+          <w:color w:val="B5CEA8"/>
+          <w:sz w:val="18"/>
+          <w:szCs w:val="18"/>
+          <w:lang w:val="en-US" w:eastAsia="ja-JP"/>
+        </w:rPr>
+        <w:t>2</w:t>
+      </w:r>
+      <w:proofErr w:type="gramEnd"/>
     </w:p>
     <w:p>
       <w:pPr>
@@ -6903,7 +7027,7 @@
           <w:szCs w:val="18"/>
           <w:lang w:val="en-US" w:eastAsia="ja-JP"/>
         </w:rPr>
-        <w:t>{</w:t>
+        <w:t>},</w:t>
       </w:r>
     </w:p>
     <w:p>
@@ -6926,57 +7050,17 @@
           <w:szCs w:val="18"/>
           <w:lang w:val="en-US" w:eastAsia="ja-JP"/>
         </w:rPr>
-        <w:t>                                    </w:t>
-      </w:r>
-      <w:r>
-        <w:rPr>
-          <w:rFonts w:ascii="Courier New" w:eastAsia="Times New Roman" w:hAnsi="Courier New" w:cs="Courier New"/>
-          <w:color w:val="9CDCFE"/>
-          <w:sz w:val="18"/>
-          <w:szCs w:val="18"/>
-          <w:lang w:val="en-US" w:eastAsia="ja-JP"/>
-        </w:rPr>
-        <w:t>"status"</w:t>
-      </w:r>
-      <w:r>
-        <w:rPr>
-          <w:rFonts w:ascii="Courier New" w:eastAsia="Times New Roman" w:hAnsi="Courier New" w:cs="Courier New"/>
-          <w:color w:val="DCDCDC"/>
-          <w:sz w:val="18"/>
-          <w:szCs w:val="18"/>
-          <w:lang w:val="en-US" w:eastAsia="ja-JP"/>
-        </w:rPr>
-        <w:t>:</w:t>
-      </w:r>
-      <w:r>
-        <w:rPr>
-          <w:rFonts w:ascii="Courier New" w:eastAsia="Times New Roman" w:hAnsi="Courier New" w:cs="Courier New"/>
-          <w:color w:val="D4D4D4"/>
-          <w:sz w:val="18"/>
-          <w:szCs w:val="18"/>
-          <w:lang w:val="en-US" w:eastAsia="ja-JP"/>
-        </w:rPr>
-        <w:t> </w:t>
-      </w:r>
-      <w:r>
-        <w:rPr>
-          <w:rFonts w:ascii="Courier New" w:eastAsia="Times New Roman" w:hAnsi="Courier New" w:cs="Courier New"/>
-          <w:color w:val="CE9178"/>
-          <w:sz w:val="18"/>
-          <w:szCs w:val="18"/>
-          <w:lang w:val="en-US" w:eastAsia="ja-JP"/>
-        </w:rPr>
-        <w:t>"READY"</w:t>
-      </w:r>
-      <w:r>
-        <w:rPr>
-          <w:rFonts w:ascii="Courier New" w:eastAsia="Times New Roman" w:hAnsi="Courier New" w:cs="Courier New"/>
-          <w:color w:val="DCDCDC"/>
-          <w:sz w:val="18"/>
-          <w:szCs w:val="18"/>
-          <w:lang w:val="en-US" w:eastAsia="ja-JP"/>
-        </w:rPr>
-        <w:t>,</w:t>
+        <w:t>                                </w:t>
+      </w:r>
+      <w:r>
+        <w:rPr>
+          <w:rFonts w:ascii="Courier New" w:eastAsia="Times New Roman" w:hAnsi="Courier New" w:cs="Courier New"/>
+          <w:color w:val="DCDCDC"/>
+          <w:sz w:val="18"/>
+          <w:szCs w:val="18"/>
+          <w:lang w:val="en-US" w:eastAsia="ja-JP"/>
+        </w:rPr>
+        <w:t>{</w:t>
       </w:r>
     </w:p>
     <w:p>
@@ -6988,7 +7072,7 @@
           <w:color w:val="D4D4D4"/>
           <w:sz w:val="18"/>
           <w:szCs w:val="18"/>
-          <w:lang w:val="pt-PT" w:eastAsia="ja-JP"/>
+          <w:lang w:val="en-US" w:eastAsia="ja-JP"/>
         </w:rPr>
       </w:pPr>
       <w:r>
@@ -7007,39 +7091,17 @@
           <w:color w:val="9CDCFE"/>
           <w:sz w:val="18"/>
           <w:szCs w:val="18"/>
-          <w:lang w:val="pt-PT" w:eastAsia="ja-JP"/>
-        </w:rPr>
-        <w:t>"</w:t>
-      </w:r>
-      <w:proofErr w:type="spellStart"/>
-      <w:r>
-        <w:rPr>
-          <w:rFonts w:ascii="Courier New" w:eastAsia="Times New Roman" w:hAnsi="Courier New" w:cs="Courier New"/>
-          <w:color w:val="9CDCFE"/>
-          <w:sz w:val="18"/>
-          <w:szCs w:val="18"/>
-          <w:lang w:val="pt-PT" w:eastAsia="ja-JP"/>
-        </w:rPr>
-        <w:t>counts</w:t>
-      </w:r>
-      <w:proofErr w:type="spellEnd"/>
-      <w:r>
-        <w:rPr>
-          <w:rFonts w:ascii="Courier New" w:eastAsia="Times New Roman" w:hAnsi="Courier New" w:cs="Courier New"/>
-          <w:color w:val="9CDCFE"/>
-          <w:sz w:val="18"/>
-          <w:szCs w:val="18"/>
-          <w:lang w:val="pt-PT" w:eastAsia="ja-JP"/>
-        </w:rPr>
-        <w:t>"</w:t>
-      </w:r>
-      <w:r>
-        <w:rPr>
-          <w:rFonts w:ascii="Courier New" w:eastAsia="Times New Roman" w:hAnsi="Courier New" w:cs="Courier New"/>
-          <w:color w:val="DCDCDC"/>
-          <w:sz w:val="18"/>
-          <w:szCs w:val="18"/>
-          <w:lang w:val="pt-PT" w:eastAsia="ja-JP"/>
+          <w:lang w:val="en-US" w:eastAsia="ja-JP"/>
+        </w:rPr>
+        <w:t>"status"</w:t>
+      </w:r>
+      <w:r>
+        <w:rPr>
+          <w:rFonts w:ascii="Courier New" w:eastAsia="Times New Roman" w:hAnsi="Courier New" w:cs="Courier New"/>
+          <w:color w:val="DCDCDC"/>
+          <w:sz w:val="18"/>
+          <w:szCs w:val="18"/>
+          <w:lang w:val="en-US" w:eastAsia="ja-JP"/>
         </w:rPr>
         <w:t>:</w:t>
       </w:r>
@@ -7049,19 +7111,29 @@
           <w:color w:val="D4D4D4"/>
           <w:sz w:val="18"/>
           <w:szCs w:val="18"/>
-          <w:lang w:val="pt-PT" w:eastAsia="ja-JP"/>
+          <w:lang w:val="en-US" w:eastAsia="ja-JP"/>
         </w:rPr>
         <w:t> </w:t>
       </w:r>
       <w:r>
         <w:rPr>
           <w:rFonts w:ascii="Courier New" w:eastAsia="Times New Roman" w:hAnsi="Courier New" w:cs="Courier New"/>
-          <w:color w:val="B5CEA8"/>
-          <w:sz w:val="18"/>
-          <w:szCs w:val="18"/>
-          <w:lang w:val="pt-PT" w:eastAsia="ja-JP"/>
-        </w:rPr>
-        <w:t>9</w:t>
+          <w:color w:val="CE9178"/>
+          <w:sz w:val="18"/>
+          <w:szCs w:val="18"/>
+          <w:lang w:val="en-US" w:eastAsia="ja-JP"/>
+        </w:rPr>
+        <w:t>"READY"</w:t>
+      </w:r>
+      <w:r>
+        <w:rPr>
+          <w:rFonts w:ascii="Courier New" w:eastAsia="Times New Roman" w:hAnsi="Courier New" w:cs="Courier New"/>
+          <w:color w:val="DCDCDC"/>
+          <w:sz w:val="18"/>
+          <w:szCs w:val="18"/>
+          <w:lang w:val="en-US" w:eastAsia="ja-JP"/>
+        </w:rPr>
+        <w:t>,</w:t>
       </w:r>
     </w:p>
     <w:p>
@@ -7073,29 +7145,61 @@
           <w:color w:val="D4D4D4"/>
           <w:sz w:val="18"/>
           <w:szCs w:val="18"/>
-          <w:lang w:val="pt-PT" w:eastAsia="ja-JP"/>
-        </w:rPr>
-      </w:pPr>
-      <w:r>
-        <w:rPr>
-          <w:rFonts w:ascii="Courier New" w:eastAsia="Times New Roman" w:hAnsi="Courier New" w:cs="Courier New"/>
-          <w:color w:val="D4D4D4"/>
-          <w:sz w:val="18"/>
-          <w:szCs w:val="18"/>
-          <w:lang w:val="pt-PT" w:eastAsia="ja-JP"/>
-        </w:rPr>
-        <w:t>                                </w:t>
-      </w:r>
-      <w:r>
-        <w:rPr>
-          <w:rFonts w:ascii="Courier New" w:eastAsia="Times New Roman" w:hAnsi="Courier New" w:cs="Courier New"/>
-          <w:color w:val="DCDCDC"/>
-          <w:sz w:val="18"/>
-          <w:szCs w:val="18"/>
-          <w:lang w:val="pt-PT" w:eastAsia="ja-JP"/>
-        </w:rPr>
-        <w:t>},</w:t>
-      </w:r>
+          <w:lang w:val="en-US" w:eastAsia="ja-JP"/>
+        </w:rPr>
+      </w:pPr>
+      <w:r>
+        <w:rPr>
+          <w:rFonts w:ascii="Courier New" w:eastAsia="Times New Roman" w:hAnsi="Courier New" w:cs="Courier New"/>
+          <w:color w:val="D4D4D4"/>
+          <w:sz w:val="18"/>
+          <w:szCs w:val="18"/>
+          <w:lang w:val="en-US" w:eastAsia="ja-JP"/>
+        </w:rPr>
+        <w:t>                                    </w:t>
+      </w:r>
+      <w:r>
+        <w:rPr>
+          <w:rFonts w:ascii="Courier New" w:eastAsia="Times New Roman" w:hAnsi="Courier New" w:cs="Courier New"/>
+          <w:color w:val="9CDCFE"/>
+          <w:sz w:val="18"/>
+          <w:szCs w:val="18"/>
+          <w:lang w:val="en-US" w:eastAsia="ja-JP"/>
+        </w:rPr>
+        <w:t>"counts"</w:t>
+      </w:r>
+      <w:r>
+        <w:rPr>
+          <w:rFonts w:ascii="Courier New" w:eastAsia="Times New Roman" w:hAnsi="Courier New" w:cs="Courier New"/>
+          <w:color w:val="DCDCDC"/>
+          <w:sz w:val="18"/>
+          <w:szCs w:val="18"/>
+          <w:lang w:val="en-US" w:eastAsia="ja-JP"/>
+        </w:rPr>
+        <w:t>:</w:t>
+      </w:r>
+      <w:r>
+        <w:rPr>
+          <w:rFonts w:ascii="Courier New" w:eastAsia="Times New Roman" w:hAnsi="Courier New" w:cs="Courier New"/>
+          <w:color w:val="D4D4D4"/>
+          <w:sz w:val="18"/>
+          <w:szCs w:val="18"/>
+          <w:lang w:val="en-US" w:eastAsia="ja-JP"/>
+        </w:rPr>
+        <w:t> </w:t>
+      </w:r>
+      <w:proofErr w:type="gramStart"/>
+      <w:r>
+        <w:rPr>
+          <w:rFonts w:ascii="Courier New" w:eastAsia="Times New Roman" w:hAnsi="Courier New" w:cs="Courier New"/>
+          <w:color w:val="B5CEA8"/>
+          <w:sz w:val="18"/>
+          <w:szCs w:val="18"/>
+          <w:lang w:val="en-US" w:eastAsia="ja-JP"/>
+        </w:rPr>
+        <w:t>9</w:t>
+      </w:r>
+      <w:proofErr w:type="gramEnd"/>
     </w:p>
     <w:p>
       <w:pPr>
@@ -7106,16 +7210,16 @@
           <w:color w:val="D4D4D4"/>
           <w:sz w:val="18"/>
           <w:szCs w:val="18"/>
-          <w:lang w:val="pt-PT" w:eastAsia="ja-JP"/>
-        </w:rPr>
-      </w:pPr>
-      <w:r>
-        <w:rPr>
-          <w:rFonts w:ascii="Courier New" w:eastAsia="Times New Roman" w:hAnsi="Courier New" w:cs="Courier New"/>
-          <w:color w:val="D4D4D4"/>
-          <w:sz w:val="18"/>
-          <w:szCs w:val="18"/>
-          <w:lang w:val="pt-PT" w:eastAsia="ja-JP"/>
+          <w:lang w:val="en-US" w:eastAsia="ja-JP"/>
+        </w:rPr>
+      </w:pPr>
+      <w:r>
+        <w:rPr>
+          <w:rFonts w:ascii="Courier New" w:eastAsia="Times New Roman" w:hAnsi="Courier New" w:cs="Courier New"/>
+          <w:color w:val="D4D4D4"/>
+          <w:sz w:val="18"/>
+          <w:szCs w:val="18"/>
+          <w:lang w:val="en-US" w:eastAsia="ja-JP"/>
         </w:rPr>
         <w:t>                                </w:t>
       </w:r>
@@ -7125,9 +7229,9 @@
           <w:color w:val="DCDCDC"/>
           <w:sz w:val="18"/>
           <w:szCs w:val="18"/>
-          <w:lang w:val="pt-PT" w:eastAsia="ja-JP"/>
-        </w:rPr>
-        <w:t>{</w:t>
+          <w:lang w:val="en-US" w:eastAsia="ja-JP"/>
+        </w:rPr>
+        <w:t>},</w:t>
       </w:r>
     </w:p>
     <w:p>
@@ -7139,68 +7243,28 @@
           <w:color w:val="D4D4D4"/>
           <w:sz w:val="18"/>
           <w:szCs w:val="18"/>
-          <w:lang w:val="pt-PT" w:eastAsia="ja-JP"/>
-        </w:rPr>
-      </w:pPr>
-      <w:r>
-        <w:rPr>
-          <w:rFonts w:ascii="Courier New" w:eastAsia="Times New Roman" w:hAnsi="Courier New" w:cs="Courier New"/>
-          <w:color w:val="D4D4D4"/>
-          <w:sz w:val="18"/>
-          <w:szCs w:val="18"/>
-          <w:lang w:val="pt-PT" w:eastAsia="ja-JP"/>
-        </w:rPr>
-        <w:t>                                    </w:t>
-      </w:r>
-      <w:r>
-        <w:rPr>
-          <w:rFonts w:ascii="Courier New" w:eastAsia="Times New Roman" w:hAnsi="Courier New" w:cs="Courier New"/>
-          <w:color w:val="9CDCFE"/>
-          <w:sz w:val="18"/>
-          <w:szCs w:val="18"/>
-          <w:lang w:val="pt-PT" w:eastAsia="ja-JP"/>
-        </w:rPr>
-        <w:t>"status"</w:t>
-      </w:r>
-      <w:r>
-        <w:rPr>
-          <w:rFonts w:ascii="Courier New" w:eastAsia="Times New Roman" w:hAnsi="Courier New" w:cs="Courier New"/>
-          <w:color w:val="DCDCDC"/>
-          <w:sz w:val="18"/>
-          <w:szCs w:val="18"/>
-          <w:lang w:val="pt-PT" w:eastAsia="ja-JP"/>
-        </w:rPr>
-        <w:t>:</w:t>
-      </w:r>
-      <w:r>
-        <w:rPr>
-          <w:rFonts w:ascii="Courier New" w:eastAsia="Times New Roman" w:hAnsi="Courier New" w:cs="Courier New"/>
-          <w:color w:val="D4D4D4"/>
-          <w:sz w:val="18"/>
-          <w:szCs w:val="18"/>
-          <w:lang w:val="pt-PT" w:eastAsia="ja-JP"/>
-        </w:rPr>
-        <w:t> </w:t>
-      </w:r>
-      <w:r>
-        <w:rPr>
-          <w:rFonts w:ascii="Courier New" w:eastAsia="Times New Roman" w:hAnsi="Courier New" w:cs="Courier New"/>
-          <w:color w:val="CE9178"/>
-          <w:sz w:val="18"/>
-          <w:szCs w:val="18"/>
-          <w:lang w:val="pt-PT" w:eastAsia="ja-JP"/>
-        </w:rPr>
-        <w:t>"RUNNING"</w:t>
-      </w:r>
-      <w:r>
-        <w:rPr>
-          <w:rFonts w:ascii="Courier New" w:eastAsia="Times New Roman" w:hAnsi="Courier New" w:cs="Courier New"/>
-          <w:color w:val="DCDCDC"/>
-          <w:sz w:val="18"/>
-          <w:szCs w:val="18"/>
-          <w:lang w:val="pt-PT" w:eastAsia="ja-JP"/>
-        </w:rPr>
-        <w:t>,</w:t>
+          <w:lang w:val="en-US" w:eastAsia="ja-JP"/>
+        </w:rPr>
+      </w:pPr>
+      <w:r>
+        <w:rPr>
+          <w:rFonts w:ascii="Courier New" w:eastAsia="Times New Roman" w:hAnsi="Courier New" w:cs="Courier New"/>
+          <w:color w:val="D4D4D4"/>
+          <w:sz w:val="18"/>
+          <w:szCs w:val="18"/>
+          <w:lang w:val="en-US" w:eastAsia="ja-JP"/>
+        </w:rPr>
+        <w:t>                                </w:t>
+      </w:r>
+      <w:r>
+        <w:rPr>
+          <w:rFonts w:ascii="Courier New" w:eastAsia="Times New Roman" w:hAnsi="Courier New" w:cs="Courier New"/>
+          <w:color w:val="DCDCDC"/>
+          <w:sz w:val="18"/>
+          <w:szCs w:val="18"/>
+          <w:lang w:val="en-US" w:eastAsia="ja-JP"/>
+        </w:rPr>
+        <w:t>{</w:t>
       </w:r>
     </w:p>
     <w:p>
@@ -7212,16 +7276,16 @@
           <w:color w:val="D4D4D4"/>
           <w:sz w:val="18"/>
           <w:szCs w:val="18"/>
-          <w:lang w:val="pt-PT" w:eastAsia="ja-JP"/>
-        </w:rPr>
-      </w:pPr>
-      <w:r>
-        <w:rPr>
-          <w:rFonts w:ascii="Courier New" w:eastAsia="Times New Roman" w:hAnsi="Courier New" w:cs="Courier New"/>
-          <w:color w:val="D4D4D4"/>
-          <w:sz w:val="18"/>
-          <w:szCs w:val="18"/>
-          <w:lang w:val="pt-PT" w:eastAsia="ja-JP"/>
+          <w:lang w:val="en-US" w:eastAsia="ja-JP"/>
+        </w:rPr>
+      </w:pPr>
+      <w:r>
+        <w:rPr>
+          <w:rFonts w:ascii="Courier New" w:eastAsia="Times New Roman" w:hAnsi="Courier New" w:cs="Courier New"/>
+          <w:color w:val="D4D4D4"/>
+          <w:sz w:val="18"/>
+          <w:szCs w:val="18"/>
+          <w:lang w:val="en-US" w:eastAsia="ja-JP"/>
         </w:rPr>
         <w:t>                                    </w:t>
       </w:r>
@@ -7231,39 +7295,17 @@
           <w:color w:val="9CDCFE"/>
           <w:sz w:val="18"/>
           <w:szCs w:val="18"/>
-          <w:lang w:val="pt-PT" w:eastAsia="ja-JP"/>
-        </w:rPr>
-        <w:t>"</w:t>
-      </w:r>
-      <w:proofErr w:type="spellStart"/>
-      <w:r>
-        <w:rPr>
-          <w:rFonts w:ascii="Courier New" w:eastAsia="Times New Roman" w:hAnsi="Courier New" w:cs="Courier New"/>
-          <w:color w:val="9CDCFE"/>
-          <w:sz w:val="18"/>
-          <w:szCs w:val="18"/>
-          <w:lang w:val="pt-PT" w:eastAsia="ja-JP"/>
-        </w:rPr>
-        <w:t>counts</w:t>
-      </w:r>
-      <w:proofErr w:type="spellEnd"/>
-      <w:r>
-        <w:rPr>
-          <w:rFonts w:ascii="Courier New" w:eastAsia="Times New Roman" w:hAnsi="Courier New" w:cs="Courier New"/>
-          <w:color w:val="9CDCFE"/>
-          <w:sz w:val="18"/>
-          <w:szCs w:val="18"/>
-          <w:lang w:val="pt-PT" w:eastAsia="ja-JP"/>
-        </w:rPr>
-        <w:t>"</w:t>
-      </w:r>
-      <w:r>
-        <w:rPr>
-          <w:rFonts w:ascii="Courier New" w:eastAsia="Times New Roman" w:hAnsi="Courier New" w:cs="Courier New"/>
-          <w:color w:val="DCDCDC"/>
-          <w:sz w:val="18"/>
-          <w:szCs w:val="18"/>
-          <w:lang w:val="pt-PT" w:eastAsia="ja-JP"/>
+          <w:lang w:val="en-US" w:eastAsia="ja-JP"/>
+        </w:rPr>
+        <w:t>"status"</w:t>
+      </w:r>
+      <w:r>
+        <w:rPr>
+          <w:rFonts w:ascii="Courier New" w:eastAsia="Times New Roman" w:hAnsi="Courier New" w:cs="Courier New"/>
+          <w:color w:val="DCDCDC"/>
+          <w:sz w:val="18"/>
+          <w:szCs w:val="18"/>
+          <w:lang w:val="en-US" w:eastAsia="ja-JP"/>
         </w:rPr>
         <w:t>:</w:t>
       </w:r>
@@ -7273,19 +7315,29 @@
           <w:color w:val="D4D4D4"/>
           <w:sz w:val="18"/>
           <w:szCs w:val="18"/>
-          <w:lang w:val="pt-PT" w:eastAsia="ja-JP"/>
+          <w:lang w:val="en-US" w:eastAsia="ja-JP"/>
         </w:rPr>
         <w:t> </w:t>
       </w:r>
       <w:r>
         <w:rPr>
           <w:rFonts w:ascii="Courier New" w:eastAsia="Times New Roman" w:hAnsi="Courier New" w:cs="Courier New"/>
-          <w:color w:val="B5CEA8"/>
-          <w:sz w:val="18"/>
-          <w:szCs w:val="18"/>
-          <w:lang w:val="pt-PT" w:eastAsia="ja-JP"/>
-        </w:rPr>
-        <w:t>1</w:t>
+          <w:color w:val="CE9178"/>
+          <w:sz w:val="18"/>
+          <w:szCs w:val="18"/>
+          <w:lang w:val="en-US" w:eastAsia="ja-JP"/>
+        </w:rPr>
+        <w:t>"RUNNING"</w:t>
+      </w:r>
+      <w:r>
+        <w:rPr>
+          <w:rFonts w:ascii="Courier New" w:eastAsia="Times New Roman" w:hAnsi="Courier New" w:cs="Courier New"/>
+          <w:color w:val="DCDCDC"/>
+          <w:sz w:val="18"/>
+          <w:szCs w:val="18"/>
+          <w:lang w:val="en-US" w:eastAsia="ja-JP"/>
+        </w:rPr>
+        <w:t>,</w:t>
       </w:r>
     </w:p>
     <w:p>
@@ -7306,19 +7358,71 @@
           <w:color w:val="D4D4D4"/>
           <w:sz w:val="18"/>
           <w:szCs w:val="18"/>
+          <w:lang w:val="en-US" w:eastAsia="ja-JP"/>
+        </w:rPr>
+        <w:t>                                    </w:t>
+      </w:r>
+      <w:r>
+        <w:rPr>
+          <w:rFonts w:ascii="Courier New" w:eastAsia="Times New Roman" w:hAnsi="Courier New" w:cs="Courier New"/>
+          <w:color w:val="9CDCFE"/>
+          <w:sz w:val="18"/>
+          <w:szCs w:val="18"/>
           <w:lang w:val="pt-PT" w:eastAsia="ja-JP"/>
         </w:rPr>
-        <w:t>                                </w:t>
-      </w:r>
-      <w:r>
-        <w:rPr>
-          <w:rFonts w:ascii="Courier New" w:eastAsia="Times New Roman" w:hAnsi="Courier New" w:cs="Courier New"/>
-          <w:color w:val="DCDCDC"/>
+        <w:t>"</w:t>
+      </w:r>
+      <w:proofErr w:type="spellStart"/>
+      <w:r>
+        <w:rPr>
+          <w:rFonts w:ascii="Courier New" w:eastAsia="Times New Roman" w:hAnsi="Courier New" w:cs="Courier New"/>
+          <w:color w:val="9CDCFE"/>
           <w:sz w:val="18"/>
           <w:szCs w:val="18"/>
           <w:lang w:val="pt-PT" w:eastAsia="ja-JP"/>
         </w:rPr>
-        <w:t>}</w:t>
+        <w:t>counts</w:t>
+      </w:r>
+      <w:proofErr w:type="spellEnd"/>
+      <w:r>
+        <w:rPr>
+          <w:rFonts w:ascii="Courier New" w:eastAsia="Times New Roman" w:hAnsi="Courier New" w:cs="Courier New"/>
+          <w:color w:val="9CDCFE"/>
+          <w:sz w:val="18"/>
+          <w:szCs w:val="18"/>
+          <w:lang w:val="pt-PT" w:eastAsia="ja-JP"/>
+        </w:rPr>
+        <w:t>"</w:t>
+      </w:r>
+      <w:r>
+        <w:rPr>
+          <w:rFonts w:ascii="Courier New" w:eastAsia="Times New Roman" w:hAnsi="Courier New" w:cs="Courier New"/>
+          <w:color w:val="DCDCDC"/>
+          <w:sz w:val="18"/>
+          <w:szCs w:val="18"/>
+          <w:lang w:val="pt-PT" w:eastAsia="ja-JP"/>
+        </w:rPr>
+        <w:t>:</w:t>
+      </w:r>
+      <w:r>
+        <w:rPr>
+          <w:rFonts w:ascii="Courier New" w:eastAsia="Times New Roman" w:hAnsi="Courier New" w:cs="Courier New"/>
+          <w:color w:val="D4D4D4"/>
+          <w:sz w:val="18"/>
+          <w:szCs w:val="18"/>
+          <w:lang w:val="pt-PT" w:eastAsia="ja-JP"/>
+        </w:rPr>
+        <w:t> </w:t>
+      </w:r>
+      <w:r>
+        <w:rPr>
+          <w:rFonts w:ascii="Courier New" w:eastAsia="Times New Roman" w:hAnsi="Courier New" w:cs="Courier New"/>
+          <w:color w:val="B5CEA8"/>
+          <w:sz w:val="18"/>
+          <w:szCs w:val="18"/>
+          <w:lang w:val="pt-PT" w:eastAsia="ja-JP"/>
+        </w:rPr>
+        <w:t>1</w:t>
       </w:r>
     </w:p>
     <w:p>
@@ -7341,7 +7445,7 @@
           <w:szCs w:val="18"/>
           <w:lang w:val="pt-PT" w:eastAsia="ja-JP"/>
         </w:rPr>
-        <w:t>                            </w:t>
+        <w:t>                                </w:t>
       </w:r>
       <w:r>
         <w:rPr>
@@ -7351,7 +7455,7 @@
           <w:szCs w:val="18"/>
           <w:lang w:val="pt-PT" w:eastAsia="ja-JP"/>
         </w:rPr>
-        <w:t>]</w:t>
+        <w:t>}</w:t>
       </w:r>
     </w:p>
     <w:p>
@@ -7360,7 +7464,7 @@
         <w:spacing w:after="0" w:line="270" w:lineRule="atLeast"/>
         <w:rPr>
           <w:rFonts w:ascii="Courier New" w:eastAsia="Times New Roman" w:hAnsi="Courier New" w:cs="Courier New"/>
-          <w:color w:val="DCDCDC"/>
+          <w:color w:val="D4D4D4"/>
           <w:sz w:val="18"/>
           <w:szCs w:val="18"/>
           <w:lang w:val="pt-PT" w:eastAsia="ja-JP"/>
@@ -7374,6 +7478,39 @@
           <w:szCs w:val="18"/>
           <w:lang w:val="pt-PT" w:eastAsia="ja-JP"/>
         </w:rPr>
+        <w:t>                            </w:t>
+      </w:r>
+      <w:r>
+        <w:rPr>
+          <w:rFonts w:ascii="Courier New" w:eastAsia="Times New Roman" w:hAnsi="Courier New" w:cs="Courier New"/>
+          <w:color w:val="DCDCDC"/>
+          <w:sz w:val="18"/>
+          <w:szCs w:val="18"/>
+          <w:lang w:val="pt-PT" w:eastAsia="ja-JP"/>
+        </w:rPr>
+        <w:t>]</w:t>
+      </w:r>
+    </w:p>
+    <w:p>
+      <w:pPr>
+        <w:shd w:val="clear" w:color="auto" w:fill="1E1E1E"/>
+        <w:spacing w:after="0" w:line="270" w:lineRule="atLeast"/>
+        <w:rPr>
+          <w:rFonts w:ascii="Courier New" w:eastAsia="Times New Roman" w:hAnsi="Courier New" w:cs="Courier New"/>
+          <w:color w:val="D4D4D4"/>
+          <w:sz w:val="18"/>
+          <w:szCs w:val="18"/>
+          <w:lang w:val="pt-PT" w:eastAsia="ja-JP"/>
+        </w:rPr>
+      </w:pPr>
+      <w:r>
+        <w:rPr>
+          <w:rFonts w:ascii="Courier New" w:eastAsia="Times New Roman" w:hAnsi="Courier New" w:cs="Courier New"/>
+          <w:color w:val="D4D4D4"/>
+          <w:sz w:val="18"/>
+          <w:szCs w:val="18"/>
+          <w:lang w:val="pt-PT" w:eastAsia="ja-JP"/>
+        </w:rPr>
         <w:t>                        </w:t>
       </w:r>
       <w:r>
@@ -7384,7 +7521,7 @@
           <w:szCs w:val="18"/>
           <w:lang w:val="pt-PT" w:eastAsia="ja-JP"/>
         </w:rPr>
-        <w:t>} ]</w:t>
+        <w:t>},</w:t>
       </w:r>
     </w:p>
     <w:p>
@@ -10936,15 +11073,6 @@
 </file>
 
 <file path=customXml/item1.xml><?xml version="1.0" encoding="utf-8"?>
-<?mso-contentType ?>
-<FormTemplates xmlns="http://schemas.microsoft.com/sharepoint/v3/contenttype/forms">
-  <Display>DocumentLibraryForm</Display>
-  <Edit>DocumentLibraryForm</Edit>
-  <New>DocumentLibraryForm</New>
-</FormTemplates>
-</file>
-
-<file path=customXml/item2.xml><?xml version="1.0" encoding="utf-8"?>
 <ct:contentTypeSchema xmlns:ct="http://schemas.microsoft.com/office/2006/metadata/contentType" xmlns:ma="http://schemas.microsoft.com/office/2006/metadata/properties/metaAttributes" ct:_="" ma:_="" ma:contentTypeName="Document" ma:contentTypeID="0x010100747DE282017A114F94C101FA6DD584A7" ma:contentTypeVersion="2" ma:contentTypeDescription="Create a new document." ma:contentTypeScope="" ma:versionID="676f3197aeaaba8d67985632cff2346e">
   <xsd:schema xmlns:xsd="http://www.w3.org/2001/XMLSchema" xmlns:xs="http://www.w3.org/2001/XMLSchema" xmlns:p="http://schemas.microsoft.com/office/2006/metadata/properties" xmlns:ns3="9ea71aed-04f5-4e8a-bd6d-0047fca896cc" targetNamespace="http://schemas.microsoft.com/office/2006/metadata/properties" ma:root="true" ma:fieldsID="e6a1ca4b627bef329d0e2c3476ab8a3a" ns3:_="">
     <xsd:import namespace="9ea71aed-04f5-4e8a-bd6d-0047fca896cc"/>
@@ -11076,6 +11204,15 @@
 </ct:contentTypeSchema>
 </file>
 
+<file path=customXml/item2.xml><?xml version="1.0" encoding="utf-8"?>
+<?mso-contentType ?>
+<FormTemplates xmlns="http://schemas.microsoft.com/sharepoint/v3/contenttype/forms">
+  <Display>DocumentLibraryForm</Display>
+  <Edit>DocumentLibraryForm</Edit>
+  <New>DocumentLibraryForm</New>
+</FormTemplates>
+</file>
+
 <file path=customXml/item3.xml><?xml version="1.0" encoding="utf-8"?>
 <p:properties xmlns:p="http://schemas.microsoft.com/office/2006/metadata/properties" xmlns:xsi="http://www.w3.org/2001/XMLSchema-instance" xmlns:pc="http://schemas.microsoft.com/office/infopath/2007/PartnerControls">
   <documentManagement/>
@@ -11083,14 +11220,6 @@
 </file>
 
 <file path=customXml/itemProps1.xml><?xml version="1.0" encoding="utf-8"?>
-<ds:datastoreItem xmlns:ds="http://schemas.openxmlformats.org/officeDocument/2006/customXml" ds:itemID="{4A428E9D-29A1-426A-9C41-B51C849C5133}">
-  <ds:schemaRefs>
-    <ds:schemaRef ds:uri="http://schemas.microsoft.com/sharepoint/v3/contenttype/forms"/>
-  </ds:schemaRefs>
-</ds:datastoreItem>
-</file>
-
-<file path=customXml/itemProps2.xml><?xml version="1.0" encoding="utf-8"?>
 <ds:datastoreItem xmlns:ds="http://schemas.openxmlformats.org/officeDocument/2006/customXml" ds:itemID="{C6C045BA-BAA4-4BAE-83F4-E3FE87317B85}">
   <ds:schemaRefs>
     <ds:schemaRef ds:uri="http://schemas.microsoft.com/office/2006/metadata/contentType"/>
@@ -11108,6 +11237,14 @@
 </ds:datastoreItem>
 </file>
 
+<file path=customXml/itemProps2.xml><?xml version="1.0" encoding="utf-8"?>
+<ds:datastoreItem xmlns:ds="http://schemas.openxmlformats.org/officeDocument/2006/customXml" ds:itemID="{4A428E9D-29A1-426A-9C41-B51C849C5133}">
+  <ds:schemaRefs>
+    <ds:schemaRef ds:uri="http://schemas.microsoft.com/sharepoint/v3/contenttype/forms"/>
+  </ds:schemaRefs>
+</ds:datastoreItem>
+</file>
+
 <file path=customXml/itemProps3.xml><?xml version="1.0" encoding="utf-8"?>
 <ds:datastoreItem xmlns:ds="http://schemas.openxmlformats.org/officeDocument/2006/customXml" ds:itemID="{095F7755-994C-4844-97A9-72F1207148AB}">
   <ds:schemaRefs>

</xml_diff>

<commit_message>
added auth and user component to meeting report
</commit_message>
<xml_diff>
--- a/docs/reuniao 2005/reuniao-200521.docx
+++ b/docs/reuniao 2005/reuniao-200521.docx
@@ -935,87 +935,17 @@
           <w:bCs/>
           <w:sz w:val="24"/>
           <w:szCs w:val="24"/>
-          <w:lang w:val="pt-PT"/>
-        </w:rPr>
-      </w:pPr>
-      <w:proofErr w:type="spellStart"/>
+        </w:rPr>
+      </w:pPr>
       <w:r>
         <w:rPr>
           <w:b/>
           <w:bCs/>
           <w:sz w:val="24"/>
           <w:szCs w:val="24"/>
-          <w:lang w:val="pt-PT"/>
-        </w:rPr>
-        <w:t>Widget</w:t>
-      </w:r>
-      <w:proofErr w:type="spellEnd"/>
-      <w:r>
-        <w:rPr>
-          <w:b/>
-          <w:bCs/>
-          <w:sz w:val="24"/>
-          <w:szCs w:val="24"/>
-          <w:lang w:val="pt-PT"/>
-        </w:rPr>
-        <w:t xml:space="preserve"> </w:t>
-      </w:r>
-      <w:proofErr w:type="spellStart"/>
-      <w:r>
-        <w:rPr>
-          <w:b/>
-          <w:bCs/>
-          <w:sz w:val="24"/>
-          <w:szCs w:val="24"/>
-          <w:lang w:val="pt-PT"/>
-        </w:rPr>
-        <w:t>Jira</w:t>
-      </w:r>
-      <w:proofErr w:type="spellEnd"/>
-      <w:r>
-        <w:rPr>
-          <w:b/>
-          <w:bCs/>
-          <w:sz w:val="24"/>
-          <w:szCs w:val="24"/>
-          <w:lang w:val="pt-PT"/>
-        </w:rPr>
-        <w:t xml:space="preserve"> Sprint </w:t>
-      </w:r>
-      <w:proofErr w:type="spellStart"/>
-      <w:r>
-        <w:rPr>
-          <w:b/>
-          <w:bCs/>
-          <w:sz w:val="24"/>
-          <w:szCs w:val="24"/>
-          <w:lang w:val="pt-PT"/>
-        </w:rPr>
-        <w:t>Gauge</w:t>
-      </w:r>
-      <w:proofErr w:type="spellEnd"/>
-      <w:r>
-        <w:rPr>
-          <w:b/>
-          <w:bCs/>
-          <w:sz w:val="24"/>
-          <w:szCs w:val="24"/>
-          <w:lang w:val="pt-PT"/>
-        </w:rPr>
-        <w:t xml:space="preserve"> </w:t>
-      </w:r>
-      <w:proofErr w:type="spellStart"/>
-      <w:r>
-        <w:rPr>
-          <w:b/>
-          <w:bCs/>
-          <w:sz w:val="24"/>
-          <w:szCs w:val="24"/>
-          <w:lang w:val="pt-PT"/>
-        </w:rPr>
-        <w:t>Chart</w:t>
-      </w:r>
-      <w:proofErr w:type="spellEnd"/>
+        </w:rPr>
+        <w:t>Widget Jira Sprint Gauge Chart</w:t>
+      </w:r>
     </w:p>
     <w:p>
       <w:pPr>
@@ -8169,7 +8099,7 @@
     </w:p>
     <w:p>
       <w:pPr>
-        <w:pStyle w:val="PargrafodaLista"/>
+        <w:pStyle w:val="ListParagraph"/>
         <w:numPr>
           <w:ilvl w:val="0"/>
           <w:numId w:val="2"/>
@@ -8289,7 +8219,7 @@
     </w:p>
     <w:p>
       <w:pPr>
-        <w:pStyle w:val="HTMLpr-formatado"/>
+        <w:pStyle w:val="HTMLPreformatted"/>
         <w:shd w:val="clear" w:color="auto" w:fill="FFFFFF"/>
         <w:ind w:left="720"/>
         <w:rPr>
@@ -8680,7 +8610,7 @@
     <w:bookmarkEnd w:id="3"/>
     <w:p>
       <w:pPr>
-        <w:pStyle w:val="HTMLpr-formatado"/>
+        <w:pStyle w:val="HTMLPreformatted"/>
         <w:numPr>
           <w:ilvl w:val="0"/>
           <w:numId w:val="2"/>
@@ -8775,7 +8705,7 @@
     </w:p>
     <w:p>
       <w:pPr>
-        <w:pStyle w:val="HTMLpr-formatado"/>
+        <w:pStyle w:val="HTMLPreformatted"/>
         <w:numPr>
           <w:ilvl w:val="0"/>
           <w:numId w:val="2"/>
@@ -9232,23 +9162,15 @@
           <w:szCs w:val="24"/>
           <w:lang w:val="pt-PT"/>
         </w:rPr>
-        <w:t xml:space="preserve"> para utilizadores locais.</w:t>
-      </w:r>
-      <w:r>
-        <w:rPr>
-          <w:sz w:val="24"/>
-          <w:szCs w:val="24"/>
-          <w:lang w:val="pt-PT"/>
-        </w:rPr>
-        <w:t xml:space="preserve"> </w:t>
-      </w:r>
-      <w:r>
-        <w:rPr>
-          <w:sz w:val="24"/>
-          <w:szCs w:val="24"/>
-          <w:lang w:val="pt-PT"/>
-        </w:rPr>
-        <w:t xml:space="preserve">Num futuro próximo, e depois de esclarecidas algumas questões sobre </w:t>
+        <w:t xml:space="preserve"> para utilizadores locais</w:t>
+      </w:r>
+      <w:r>
+        <w:rPr>
+          <w:sz w:val="24"/>
+          <w:szCs w:val="24"/>
+          <w:lang w:val="pt-PT"/>
+        </w:rPr>
+        <w:t xml:space="preserve"> utilizando o módulo </w:t>
       </w:r>
       <w:proofErr w:type="spellStart"/>
       <w:r>
@@ -9257,7 +9179,7 @@
           <w:szCs w:val="24"/>
           <w:lang w:val="pt-PT"/>
         </w:rPr>
-        <w:t>tokens</w:t>
+        <w:t>Authization</w:t>
       </w:r>
       <w:proofErr w:type="spellEnd"/>
       <w:r>
@@ -9266,7 +9188,7 @@
           <w:szCs w:val="24"/>
           <w:lang w:val="pt-PT"/>
         </w:rPr>
-        <w:t xml:space="preserve"> e credenciais, começaremos a implementação do módulo </w:t>
+        <w:t xml:space="preserve">. Apesar de termos tido inicialmente a ideia de armazenar nós próprios os utilizadores num índice </w:t>
       </w:r>
       <w:proofErr w:type="spellStart"/>
       <w:r>
@@ -9275,7 +9197,7 @@
           <w:szCs w:val="24"/>
           <w:lang w:val="pt-PT"/>
         </w:rPr>
-        <w:t>Authization</w:t>
+        <w:t>elastic</w:t>
       </w:r>
       <w:proofErr w:type="spellEnd"/>
       <w:r>
@@ -9284,7 +9206,96 @@
           <w:szCs w:val="24"/>
           <w:lang w:val="pt-PT"/>
         </w:rPr>
-        <w:t>.</w:t>
+        <w:t xml:space="preserve">, percebemos que faria mais sentido utilizar a funcionalidade de utilizadores locais do </w:t>
+      </w:r>
+      <w:proofErr w:type="spellStart"/>
+      <w:r>
+        <w:rPr>
+          <w:sz w:val="24"/>
+          <w:szCs w:val="24"/>
+          <w:lang w:val="pt-PT"/>
+        </w:rPr>
+        <w:t>Authizantion</w:t>
+      </w:r>
+      <w:proofErr w:type="spellEnd"/>
+      <w:r>
+        <w:rPr>
+          <w:sz w:val="24"/>
+          <w:szCs w:val="24"/>
+          <w:lang w:val="pt-PT"/>
+        </w:rPr>
+        <w:t xml:space="preserve"> (guardando a sua informação numa base de dados </w:t>
+      </w:r>
+      <w:proofErr w:type="spellStart"/>
+      <w:r>
+        <w:rPr>
+          <w:sz w:val="24"/>
+          <w:szCs w:val="24"/>
+          <w:lang w:val="pt-PT"/>
+        </w:rPr>
+        <w:t>Postgres</w:t>
+      </w:r>
+      <w:proofErr w:type="spellEnd"/>
+      <w:r>
+        <w:rPr>
+          <w:sz w:val="24"/>
+          <w:szCs w:val="24"/>
+          <w:lang w:val="pt-PT"/>
+        </w:rPr>
+        <w:t xml:space="preserve">). </w:t>
+      </w:r>
+    </w:p>
+    <w:p>
+      <w:pPr>
+        <w:rPr>
+          <w:sz w:val="24"/>
+          <w:szCs w:val="24"/>
+          <w:lang w:val="pt-PT"/>
+        </w:rPr>
+      </w:pPr>
+      <w:r>
+        <w:rPr>
+          <w:sz w:val="24"/>
+          <w:szCs w:val="24"/>
+          <w:lang w:val="pt-PT"/>
+        </w:rPr>
+        <w:t xml:space="preserve">Numa próxima fase queremos implementar os acessos/restrições utilizando o modelo RBAC do módulo, bem como definir roles e respetivas permissões. Isto iria fazer com que passássemos a verificar se o </w:t>
+      </w:r>
+      <w:proofErr w:type="spellStart"/>
+      <w:r>
+        <w:rPr>
+          <w:sz w:val="24"/>
+          <w:szCs w:val="24"/>
+          <w:lang w:val="pt-PT"/>
+        </w:rPr>
+        <w:t>user</w:t>
+      </w:r>
+      <w:proofErr w:type="spellEnd"/>
+      <w:r>
+        <w:rPr>
+          <w:sz w:val="24"/>
+          <w:szCs w:val="24"/>
+          <w:lang w:val="pt-PT"/>
+        </w:rPr>
+        <w:t xml:space="preserve"> autenticado tem acesso a um dado projeto, se é gerente desse mesmo projeto e o pode alterá-lo, se consegue ver os </w:t>
+      </w:r>
+      <w:proofErr w:type="spellStart"/>
+      <w:r>
+        <w:rPr>
+          <w:sz w:val="24"/>
+          <w:szCs w:val="24"/>
+          <w:lang w:val="pt-PT"/>
+        </w:rPr>
+        <w:t>dashboards</w:t>
+      </w:r>
+      <w:proofErr w:type="spellEnd"/>
+      <w:r>
+        <w:rPr>
+          <w:sz w:val="24"/>
+          <w:szCs w:val="24"/>
+          <w:lang w:val="pt-PT"/>
+        </w:rPr>
+        <w:t>…</w:t>
       </w:r>
     </w:p>
     <w:p>
@@ -9347,7 +9358,7 @@
     </w:p>
     <w:p>
       <w:pPr>
-        <w:pStyle w:val="PargrafodaLista"/>
+        <w:pStyle w:val="ListParagraph"/>
         <w:numPr>
           <w:ilvl w:val="0"/>
           <w:numId w:val="5"/>
@@ -9362,6 +9373,7 @@
         <w:rPr>
           <w:noProof/>
         </w:rPr>
+        <w:lastRenderedPageBreak/>
         <w:drawing>
           <wp:anchor distT="0" distB="0" distL="114300" distR="114300" simplePos="0" relativeHeight="251658240" behindDoc="0" locked="0" layoutInCell="1" allowOverlap="1" wp14:anchorId="31CBDB80" wp14:editId="4DF3AB91">
             <wp:simplePos x="0" y="0"/>
@@ -10669,13 +10681,13 @@
       <w:lang w:val="en-GB" w:eastAsia="en-US"/>
     </w:rPr>
   </w:style>
-  <w:style w:type="character" w:default="1" w:styleId="Tipodeletrapredefinidodopargrafo">
+  <w:style w:type="character" w:default="1" w:styleId="DefaultParagraphFont">
     <w:name w:val="Default Paragraph Font"/>
     <w:uiPriority w:val="1"/>
     <w:semiHidden/>
     <w:unhideWhenUsed/>
   </w:style>
-  <w:style w:type="table" w:default="1" w:styleId="Tabelanormal">
+  <w:style w:type="table" w:default="1" w:styleId="TableNormal">
     <w:name w:val="Normal Table"/>
     <w:uiPriority w:val="99"/>
     <w:semiHidden/>
@@ -10690,13 +10702,13 @@
       </w:tblCellMar>
     </w:tblPr>
   </w:style>
-  <w:style w:type="numbering" w:default="1" w:styleId="Semlista">
+  <w:style w:type="numbering" w:default="1" w:styleId="NoList">
     <w:name w:val="No List"/>
     <w:uiPriority w:val="99"/>
     <w:semiHidden/>
     <w:unhideWhenUsed/>
   </w:style>
-  <w:style w:type="paragraph" w:styleId="PargrafodaLista">
+  <w:style w:type="paragraph" w:styleId="ListParagraph">
     <w:name w:val="List Paragraph"/>
     <w:basedOn w:val="Normal"/>
     <w:uiPriority w:val="34"/>
@@ -10707,10 +10719,10 @@
       <w:contextualSpacing/>
     </w:pPr>
   </w:style>
-  <w:style w:type="paragraph" w:styleId="HTMLpr-formatado">
+  <w:style w:type="paragraph" w:styleId="HTMLPreformatted">
     <w:name w:val="HTML Preformatted"/>
     <w:basedOn w:val="Normal"/>
-    <w:link w:val="HTMLpr-formatadoCarter"/>
+    <w:link w:val="HTMLPreformattedChar"/>
     <w:uiPriority w:val="99"/>
     <w:semiHidden/>
     <w:unhideWhenUsed/>
@@ -10743,10 +10755,10 @@
       <w:lang w:val="pt-PT" w:eastAsia="ja-JP"/>
     </w:rPr>
   </w:style>
-  <w:style w:type="character" w:customStyle="1" w:styleId="HTMLpr-formatadoCarter">
-    <w:name w:val="HTML pré-formatado Caráter"/>
-    <w:basedOn w:val="Tipodeletrapredefinidodopargrafo"/>
-    <w:link w:val="HTMLpr-formatado"/>
+  <w:style w:type="character" w:customStyle="1" w:styleId="HTMLPreformattedChar">
+    <w:name w:val="HTML Preformatted Char"/>
+    <w:basedOn w:val="DefaultParagraphFont"/>
+    <w:link w:val="HTMLPreformatted"/>
     <w:uiPriority w:val="99"/>
     <w:semiHidden/>
     <w:rsid w:val="00995ABC"/>
@@ -10756,10 +10768,10 @@
       <w:szCs w:val="20"/>
     </w:rPr>
   </w:style>
-  <w:style w:type="paragraph" w:styleId="Cabealho">
+  <w:style w:type="paragraph" w:styleId="Header">
     <w:name w:val="header"/>
     <w:basedOn w:val="Normal"/>
-    <w:link w:val="CabealhoCarter"/>
+    <w:link w:val="HeaderChar"/>
     <w:uiPriority w:val="99"/>
     <w:unhideWhenUsed/>
     <w:rsid w:val="001125F7"/>
@@ -10771,10 +10783,10 @@
       <w:spacing w:after="0" w:line="240" w:lineRule="auto"/>
     </w:pPr>
   </w:style>
-  <w:style w:type="character" w:customStyle="1" w:styleId="CabealhoCarter">
-    <w:name w:val="Cabeçalho Caráter"/>
-    <w:basedOn w:val="Tipodeletrapredefinidodopargrafo"/>
-    <w:link w:val="Cabealho"/>
+  <w:style w:type="character" w:customStyle="1" w:styleId="HeaderChar">
+    <w:name w:val="Header Char"/>
+    <w:basedOn w:val="DefaultParagraphFont"/>
+    <w:link w:val="Header"/>
     <w:uiPriority w:val="99"/>
     <w:rsid w:val="001125F7"/>
     <w:rPr>
@@ -10782,10 +10794,10 @@
       <w:lang w:val="en-GB" w:eastAsia="en-US"/>
     </w:rPr>
   </w:style>
-  <w:style w:type="paragraph" w:styleId="Rodap">
+  <w:style w:type="paragraph" w:styleId="Footer">
     <w:name w:val="footer"/>
     <w:basedOn w:val="Normal"/>
-    <w:link w:val="RodapCarter"/>
+    <w:link w:val="FooterChar"/>
     <w:uiPriority w:val="99"/>
     <w:unhideWhenUsed/>
     <w:rsid w:val="001125F7"/>
@@ -10797,10 +10809,10 @@
       <w:spacing w:after="0" w:line="240" w:lineRule="auto"/>
     </w:pPr>
   </w:style>
-  <w:style w:type="character" w:customStyle="1" w:styleId="RodapCarter">
-    <w:name w:val="Rodapé Caráter"/>
-    <w:basedOn w:val="Tipodeletrapredefinidodopargrafo"/>
-    <w:link w:val="Rodap"/>
+  <w:style w:type="character" w:customStyle="1" w:styleId="FooterChar">
+    <w:name w:val="Footer Char"/>
+    <w:basedOn w:val="DefaultParagraphFont"/>
+    <w:link w:val="Footer"/>
     <w:uiPriority w:val="99"/>
     <w:rsid w:val="001125F7"/>
     <w:rPr>
@@ -11073,6 +11085,21 @@
 </file>
 
 <file path=customXml/item1.xml><?xml version="1.0" encoding="utf-8"?>
+<p:properties xmlns:p="http://schemas.microsoft.com/office/2006/metadata/properties" xmlns:xsi="http://www.w3.org/2001/XMLSchema-instance" xmlns:pc="http://schemas.microsoft.com/office/infopath/2007/PartnerControls">
+  <documentManagement/>
+</p:properties>
+</file>
+
+<file path=customXml/item2.xml><?xml version="1.0" encoding="utf-8"?>
+<?mso-contentType ?>
+<FormTemplates xmlns="http://schemas.microsoft.com/sharepoint/v3/contenttype/forms">
+  <Display>DocumentLibraryForm</Display>
+  <Edit>DocumentLibraryForm</Edit>
+  <New>DocumentLibraryForm</New>
+</FormTemplates>
+</file>
+
+<file path=customXml/item3.xml><?xml version="1.0" encoding="utf-8"?>
 <ct:contentTypeSchema xmlns:ct="http://schemas.microsoft.com/office/2006/metadata/contentType" xmlns:ma="http://schemas.microsoft.com/office/2006/metadata/properties/metaAttributes" ct:_="" ma:_="" ma:contentTypeName="Document" ma:contentTypeID="0x010100747DE282017A114F94C101FA6DD584A7" ma:contentTypeVersion="2" ma:contentTypeDescription="Create a new document." ma:contentTypeScope="" ma:versionID="676f3197aeaaba8d67985632cff2346e">
   <xsd:schema xmlns:xsd="http://www.w3.org/2001/XMLSchema" xmlns:xs="http://www.w3.org/2001/XMLSchema" xmlns:p="http://schemas.microsoft.com/office/2006/metadata/properties" xmlns:ns3="9ea71aed-04f5-4e8a-bd6d-0047fca896cc" targetNamespace="http://schemas.microsoft.com/office/2006/metadata/properties" ma:root="true" ma:fieldsID="e6a1ca4b627bef329d0e2c3476ab8a3a" ns3:_="">
     <xsd:import namespace="9ea71aed-04f5-4e8a-bd6d-0047fca896cc"/>
@@ -11204,22 +11231,24 @@
 </ct:contentTypeSchema>
 </file>
 
-<file path=customXml/item2.xml><?xml version="1.0" encoding="utf-8"?>
-<?mso-contentType ?>
-<FormTemplates xmlns="http://schemas.microsoft.com/sharepoint/v3/contenttype/forms">
-  <Display>DocumentLibraryForm</Display>
-  <Edit>DocumentLibraryForm</Edit>
-  <New>DocumentLibraryForm</New>
-</FormTemplates>
+<file path=customXml/itemProps1.xml><?xml version="1.0" encoding="utf-8"?>
+<ds:datastoreItem xmlns:ds="http://schemas.openxmlformats.org/officeDocument/2006/customXml" ds:itemID="{095F7755-994C-4844-97A9-72F1207148AB}">
+  <ds:schemaRefs>
+    <ds:schemaRef ds:uri="http://schemas.microsoft.com/office/2006/metadata/properties"/>
+    <ds:schemaRef ds:uri="http://schemas.microsoft.com/office/infopath/2007/PartnerControls"/>
+  </ds:schemaRefs>
+</ds:datastoreItem>
 </file>
 
-<file path=customXml/item3.xml><?xml version="1.0" encoding="utf-8"?>
-<p:properties xmlns:p="http://schemas.microsoft.com/office/2006/metadata/properties" xmlns:xsi="http://www.w3.org/2001/XMLSchema-instance" xmlns:pc="http://schemas.microsoft.com/office/infopath/2007/PartnerControls">
-  <documentManagement/>
-</p:properties>
+<file path=customXml/itemProps2.xml><?xml version="1.0" encoding="utf-8"?>
+<ds:datastoreItem xmlns:ds="http://schemas.openxmlformats.org/officeDocument/2006/customXml" ds:itemID="{4A428E9D-29A1-426A-9C41-B51C849C5133}">
+  <ds:schemaRefs>
+    <ds:schemaRef ds:uri="http://schemas.microsoft.com/sharepoint/v3/contenttype/forms"/>
+  </ds:schemaRefs>
+</ds:datastoreItem>
 </file>
 
-<file path=customXml/itemProps1.xml><?xml version="1.0" encoding="utf-8"?>
+<file path=customXml/itemProps3.xml><?xml version="1.0" encoding="utf-8"?>
 <ds:datastoreItem xmlns:ds="http://schemas.openxmlformats.org/officeDocument/2006/customXml" ds:itemID="{C6C045BA-BAA4-4BAE-83F4-E3FE87317B85}">
   <ds:schemaRefs>
     <ds:schemaRef ds:uri="http://schemas.microsoft.com/office/2006/metadata/contentType"/>
@@ -11235,21 +11264,4 @@
     <ds:schemaRef ds:uri="http://schemas.microsoft.com/internal/obd"/>
   </ds:schemaRefs>
 </ds:datastoreItem>
-</file>
-
-<file path=customXml/itemProps2.xml><?xml version="1.0" encoding="utf-8"?>
-<ds:datastoreItem xmlns:ds="http://schemas.openxmlformats.org/officeDocument/2006/customXml" ds:itemID="{4A428E9D-29A1-426A-9C41-B51C849C5133}">
-  <ds:schemaRefs>
-    <ds:schemaRef ds:uri="http://schemas.microsoft.com/sharepoint/v3/contenttype/forms"/>
-  </ds:schemaRefs>
-</ds:datastoreItem>
-</file>
-
-<file path=customXml/itemProps3.xml><?xml version="1.0" encoding="utf-8"?>
-<ds:datastoreItem xmlns:ds="http://schemas.openxmlformats.org/officeDocument/2006/customXml" ds:itemID="{095F7755-994C-4844-97A9-72F1207148AB}">
-  <ds:schemaRefs>
-    <ds:schemaRef ds:uri="http://schemas.microsoft.com/office/2006/metadata/properties"/>
-    <ds:schemaRef ds:uri="http://schemas.microsoft.com/office/infopath/2007/PartnerControls"/>
-  </ds:schemaRefs>
-</ds:datastoreItem>
 </file>
</xml_diff>